<commit_message>
software requirements ans CD updated
</commit_message>
<xml_diff>
--- a/02-Requirments/Software Requirements.docx
+++ b/02-Requirments/Software Requirements.docx
@@ -1,6 +1,6 @@
 
 <file path=word/document.xml><?xml version="1.0" encoding="utf-8"?>
-<w:document xmlns:wpc="http://schemas.microsoft.com/office/word/2010/wordprocessingCanvas" xmlns:cx="http://schemas.microsoft.com/office/drawing/2014/chartex" xmlns:cx1="http://schemas.microsoft.com/office/drawing/2015/9/8/chartex" xmlns:cx2="http://schemas.microsoft.com/office/drawing/2015/10/21/chartex" xmlns:cx3="http://schemas.microsoft.com/office/drawing/2016/5/9/chartex" xmlns:cx4="http://schemas.microsoft.com/office/drawing/2016/5/10/chartex" xmlns:cx5="http://schemas.microsoft.com/office/drawing/2016/5/11/chartex" xmlns:cx6="http://schemas.microsoft.com/office/drawing/2016/5/12/chartex" xmlns:cx7="http://schemas.microsoft.com/office/drawing/2016/5/13/chartex" xmlns:cx8="http://schemas.microsoft.com/office/drawing/2016/5/14/chartex" xmlns:mc="http://schemas.openxmlformats.org/markup-compatibility/2006" xmlns:aink="http://schemas.microsoft.com/office/drawing/2016/ink" xmlns:am3d="http://schemas.microsoft.com/office/drawing/2017/model3d" xmlns:o="urn:schemas-microsoft-com:office:office" xmlns:r="http://schemas.openxmlformats.org/officeDocument/2006/relationships" xmlns:m="http://schemas.openxmlformats.org/officeDocument/2006/math" xmlns:v="urn:schemas-microsoft-com:vml" xmlns:wp14="http://schemas.microsoft.com/office/word/2010/wordprocessingDrawing" xmlns:wp="http://schemas.openxmlformats.org/drawingml/2006/wordprocessingDrawing" xmlns:w10="urn:schemas-microsoft-com:office:word" xmlns:w="http://schemas.openxmlformats.org/wordprocessingml/2006/main" xmlns:w14="http://schemas.microsoft.com/office/word/2010/wordml" xmlns:w15="http://schemas.microsoft.com/office/word/2012/wordml" xmlns:w16cex="http://schemas.microsoft.com/office/word/2018/wordml/cex" xmlns:w16cid="http://schemas.microsoft.com/office/word/2016/wordml/cid" xmlns:w16="http://schemas.microsoft.com/office/word/2018/wordml" xmlns:w16sdtdh="http://schemas.microsoft.com/office/word/2020/wordml/sdtdatahash" xmlns:w16se="http://schemas.microsoft.com/office/word/2015/wordml/symex" xmlns:wpg="http://schemas.microsoft.com/office/word/2010/wordprocessingGroup" xmlns:wpi="http://schemas.microsoft.com/office/word/2010/wordprocessingInk" xmlns:wne="http://schemas.microsoft.com/office/word/2006/wordml" xmlns:wps="http://schemas.microsoft.com/office/word/2010/wordprocessingShape" mc:Ignorable="w14 w15 w16se w16cid w16 w16cex w16sdtdh wp14">
+<w:document xmlns:wpc="http://schemas.microsoft.com/office/word/2010/wordprocessingCanvas" xmlns:cx="http://schemas.microsoft.com/office/drawing/2014/chartex" xmlns:cx1="http://schemas.microsoft.com/office/drawing/2015/9/8/chartex" xmlns:cx2="http://schemas.microsoft.com/office/drawing/2015/10/21/chartex" xmlns:cx3="http://schemas.microsoft.com/office/drawing/2016/5/9/chartex" xmlns:cx4="http://schemas.microsoft.com/office/drawing/2016/5/10/chartex" xmlns:cx5="http://schemas.microsoft.com/office/drawing/2016/5/11/chartex" xmlns:cx6="http://schemas.microsoft.com/office/drawing/2016/5/12/chartex" xmlns:cx7="http://schemas.microsoft.com/office/drawing/2016/5/13/chartex" xmlns:cx8="http://schemas.microsoft.com/office/drawing/2016/5/14/chartex" xmlns:mc="http://schemas.openxmlformats.org/markup-compatibility/2006" xmlns:aink="http://schemas.microsoft.com/office/drawing/2016/ink" xmlns:am3d="http://schemas.microsoft.com/office/drawing/2017/model3d" xmlns:o="urn:schemas-microsoft-com:office:office" xmlns:oel="http://schemas.microsoft.com/office/2019/extlst" xmlns:r="http://schemas.openxmlformats.org/officeDocument/2006/relationships" xmlns:m="http://schemas.openxmlformats.org/officeDocument/2006/math" xmlns:v="urn:schemas-microsoft-com:vml" xmlns:wp14="http://schemas.microsoft.com/office/word/2010/wordprocessingDrawing" xmlns:wp="http://schemas.openxmlformats.org/drawingml/2006/wordprocessingDrawing" xmlns:w10="urn:schemas-microsoft-com:office:word" xmlns:w="http://schemas.openxmlformats.org/wordprocessingml/2006/main" xmlns:w14="http://schemas.microsoft.com/office/word/2010/wordml" xmlns:w15="http://schemas.microsoft.com/office/word/2012/wordml" xmlns:w16cex="http://schemas.microsoft.com/office/word/2018/wordml/cex" xmlns:w16cid="http://schemas.microsoft.com/office/word/2016/wordml/cid" xmlns:w16="http://schemas.microsoft.com/office/word/2018/wordml" xmlns:w16du="http://schemas.microsoft.com/office/word/2023/wordml/word16du" xmlns:w16sdtdh="http://schemas.microsoft.com/office/word/2020/wordml/sdtdatahash" xmlns:w16se="http://schemas.microsoft.com/office/word/2015/wordml/symex" xmlns:wpg="http://schemas.microsoft.com/office/word/2010/wordprocessingGroup" xmlns:wpi="http://schemas.microsoft.com/office/word/2010/wordprocessingInk" xmlns:wne="http://schemas.microsoft.com/office/word/2006/wordml" xmlns:wps="http://schemas.microsoft.com/office/word/2010/wordprocessingShape" mc:Ignorable="w14 w15 w16se w16cid w16 w16cex w16sdtdh w16du wp14">
   <w:body>
     <w:p/>
     <w:p/>
@@ -112,19 +112,12 @@
     <w:p>
       <w:pPr>
         <w:pStyle w:val="EstiloPortadaArialNegritaColorpersonalizadoRGB36"/>
-      </w:pPr>
-    </w:p>
-    <w:p>
-      <w:pPr>
-        <w:pStyle w:val="EstiloPortadaArialNegritaColorpersonalizadoRGB36"/>
-      </w:pPr>
-      <w:r>
-        <w:t>Tú</w:t>
-      </w:r>
-    </w:p>
-    <w:p>
-      <w:pPr>
-        <w:pStyle w:val="Lista2"/>
+        <w:ind w:left="0"/>
+      </w:pPr>
+    </w:p>
+    <w:p>
+      <w:pPr>
+        <w:pStyle w:val="List2"/>
         <w:ind w:left="3163"/>
         <w:rPr>
           <w:rFonts w:cs="Arial"/>
@@ -232,146 +225,12 @@
         <w:ind w:left="2700"/>
       </w:pPr>
     </w:p>
-    <w:tbl>
-      <w:tblPr>
-        <w:tblW w:w="0" w:type="auto"/>
-        <w:tblInd w:w="2700" w:type="dxa"/>
-        <w:tblBorders>
-          <w:top w:val="triple" w:sz="4" w:space="0" w:color="292929"/>
-        </w:tblBorders>
-        <w:tblCellMar>
-          <w:left w:w="70" w:type="dxa"/>
-          <w:right w:w="70" w:type="dxa"/>
-        </w:tblCellMar>
-        <w:tblLook w:val="0000" w:firstRow="0" w:lastRow="0" w:firstColumn="0" w:lastColumn="0" w:noHBand="0" w:noVBand="0"/>
-      </w:tblPr>
-      <w:tblGrid>
-        <w:gridCol w:w="2088"/>
-        <w:gridCol w:w="803"/>
-        <w:gridCol w:w="2913"/>
-      </w:tblGrid>
-      <w:tr>
-        <w:tc>
-          <w:tcPr>
-            <w:tcW w:w="2125" w:type="dxa"/>
-            <w:vAlign w:val="center"/>
-          </w:tcPr>
-          <w:p>
-            <w:pPr>
-              <w:jc w:val="center"/>
-            </w:pPr>
-            <w:r>
-              <w:lastRenderedPageBreak/>
-              <w:br/>
-            </w:r>
-            <w:r>
-              <w:rPr>
-                <w:rFonts w:cs="Arial"/>
-                <w:noProof/>
-                <w:sz w:val="16"/>
-              </w:rPr>
-              <w:drawing>
-                <wp:inline distT="0" distB="0" distL="0" distR="0" wp14:anchorId="7CDA53D1" wp14:editId="75EE99E1">
-                  <wp:extent cx="538480" cy="538480"/>
-                  <wp:effectExtent l="0" t="0" r="0" b="0"/>
-                  <wp:docPr id="9" name="Imagen 9"/>
-                  <wp:cNvGraphicFramePr>
-                    <a:graphicFrameLocks xmlns:a="http://schemas.openxmlformats.org/drawingml/2006/main" noChangeAspect="1"/>
-                  </wp:cNvGraphicFramePr>
-                  <a:graphic xmlns:a="http://schemas.openxmlformats.org/drawingml/2006/main">
-                    <a:graphicData uri="http://schemas.openxmlformats.org/drawingml/2006/picture">
-                      <pic:pic xmlns:pic="http://schemas.openxmlformats.org/drawingml/2006/picture">
-                        <pic:nvPicPr>
-                          <pic:cNvPr id="0" name="Picture 9"/>
-                          <pic:cNvPicPr>
-                            <a:picLocks noChangeAspect="1" noChangeArrowheads="1"/>
-                          </pic:cNvPicPr>
-                        </pic:nvPicPr>
-                        <pic:blipFill>
-                          <a:blip r:embed="rId8" cstate="print">
-                            <a:extLst>
-                              <a:ext uri="{28A0092B-C50C-407E-A947-70E740481C1C}">
-                                <a14:useLocalDpi xmlns:a14="http://schemas.microsoft.com/office/drawing/2010/main" val="0"/>
-                              </a:ext>
-                            </a:extLst>
-                          </a:blip>
-                          <a:srcRect/>
-                          <a:stretch>
-                            <a:fillRect/>
-                          </a:stretch>
-                        </pic:blipFill>
-                        <pic:spPr bwMode="auto">
-                          <a:xfrm>
-                            <a:off x="0" y="0"/>
-                            <a:ext cx="538480" cy="538480"/>
-                          </a:xfrm>
-                          <a:prstGeom prst="rect">
-                            <a:avLst/>
-                          </a:prstGeom>
-                          <a:noFill/>
-                        </pic:spPr>
-                      </pic:pic>
-                    </a:graphicData>
-                  </a:graphic>
-                </wp:inline>
-              </w:drawing>
-            </w:r>
-          </w:p>
-        </w:tc>
-        <w:tc>
-          <w:tcPr>
-            <w:tcW w:w="825" w:type="dxa"/>
-            <w:vAlign w:val="center"/>
-          </w:tcPr>
-          <w:p>
-            <w:pPr>
-              <w:jc w:val="center"/>
-            </w:pPr>
-          </w:p>
-        </w:tc>
-        <w:tc>
-          <w:tcPr>
-            <w:tcW w:w="2994" w:type="dxa"/>
-            <w:vAlign w:val="bottom"/>
-          </w:tcPr>
-          <w:p>
-            <w:pPr>
-              <w:jc w:val="right"/>
-              <w:rPr>
-                <w:rFonts w:cs="Arial"/>
-                <w:color w:val="241A61"/>
-                <w:sz w:val="18"/>
-              </w:rPr>
-            </w:pPr>
-          </w:p>
-          <w:p>
-            <w:pPr>
-              <w:jc w:val="right"/>
-              <w:rPr>
-                <w:rFonts w:cs="Arial"/>
-                <w:color w:val="241A61"/>
-                <w:sz w:val="18"/>
-              </w:rPr>
-            </w:pPr>
-            <w:r>
-              <w:rPr>
-                <w:rFonts w:cs="Arial"/>
-                <w:color w:val="241A61"/>
-                <w:sz w:val="18"/>
-              </w:rPr>
-              <w:t>May</w:t>
-            </w:r>
-          </w:p>
-        </w:tc>
-      </w:tr>
-    </w:tbl>
-    <w:p>
-      <w:pPr>
-        <w:pStyle w:val="Textoindependiente"/>
+    <w:p>
+      <w:pPr>
+        <w:pStyle w:val="BodyText"/>
         <w:sectPr>
-          <w:headerReference w:type="default" r:id="rId9"/>
-          <w:footerReference w:type="default" r:id="rId10"/>
-          <w:headerReference w:type="first" r:id="rId11"/>
+          <w:headerReference w:type="first" r:id="rId8"/>
+          <w:footerReference w:type="first" r:id="rId9"/>
           <w:pgSz w:w="11906" w:h="16838"/>
           <w:pgMar w:top="1417" w:right="1701" w:bottom="1417" w:left="1701" w:header="708" w:footer="708" w:gutter="0"/>
           <w:cols w:space="708"/>
@@ -382,273 +241,6 @@
     </w:p>
     <w:p>
       <w:pPr>
-        <w:pStyle w:val="Textoindependiente"/>
-      </w:pPr>
-    </w:p>
-    <w:p>
-      <w:pPr>
-        <w:pStyle w:val="Textoindependiente"/>
-      </w:pPr>
-    </w:p>
-    <w:p>
-      <w:pPr>
-        <w:pStyle w:val="Textoindependiente"/>
-      </w:pPr>
-    </w:p>
-    <w:p>
-      <w:pPr>
-        <w:pStyle w:val="Textoindependiente"/>
-      </w:pPr>
-    </w:p>
-    <w:p>
-      <w:pPr>
-        <w:pStyle w:val="Textoindependiente"/>
-      </w:pPr>
-    </w:p>
-    <w:p>
-      <w:pPr>
-        <w:pStyle w:val="Textoindependiente"/>
-      </w:pPr>
-    </w:p>
-    <w:p>
-      <w:pPr>
-        <w:pStyle w:val="Textoindependiente"/>
-      </w:pPr>
-    </w:p>
-    <w:p>
-      <w:pPr>
-        <w:pStyle w:val="Textoindependiente"/>
-      </w:pPr>
-    </w:p>
-    <w:p>
-      <w:pPr>
-        <w:pStyle w:val="Textoindependiente"/>
-      </w:pPr>
-    </w:p>
-    <w:p>
-      <w:pPr>
-        <w:pStyle w:val="Textoindependiente"/>
-      </w:pPr>
-    </w:p>
-    <w:p>
-      <w:pPr>
-        <w:pStyle w:val="Textoindependiente"/>
-      </w:pPr>
-    </w:p>
-    <w:p>
-      <w:pPr>
-        <w:pStyle w:val="Textoindependiente"/>
-      </w:pPr>
-    </w:p>
-    <w:p>
-      <w:pPr>
-        <w:pStyle w:val="Textoindependiente"/>
-      </w:pPr>
-    </w:p>
-    <w:p>
-      <w:pPr>
-        <w:pStyle w:val="Textoindependiente"/>
-      </w:pPr>
-    </w:p>
-    <w:p>
-      <w:pPr>
-        <w:pStyle w:val="Textoindependiente"/>
-      </w:pPr>
-    </w:p>
-    <w:p>
-      <w:pPr>
-        <w:pStyle w:val="Textoindependiente"/>
-      </w:pPr>
-    </w:p>
-    <w:p>
-      <w:pPr>
-        <w:pStyle w:val="Textoindependiente"/>
-      </w:pPr>
-    </w:p>
-    <w:p>
-      <w:pPr>
-        <w:pStyle w:val="Textoindependiente"/>
-      </w:pPr>
-    </w:p>
-    <w:p>
-      <w:pPr>
-        <w:pStyle w:val="Textoindependiente"/>
-      </w:pPr>
-    </w:p>
-    <w:p>
-      <w:pPr>
-        <w:pStyle w:val="Textoindependiente"/>
-      </w:pPr>
-    </w:p>
-    <w:p>
-      <w:pPr>
-        <w:pStyle w:val="Textoindependiente"/>
-      </w:pPr>
-    </w:p>
-    <w:p>
-      <w:pPr>
-        <w:pStyle w:val="Textoindependiente"/>
-      </w:pPr>
-    </w:p>
-    <w:p>
-      <w:pPr>
-        <w:pStyle w:val="Textoindependiente"/>
-      </w:pPr>
-    </w:p>
-    <w:p>
-      <w:pPr>
-        <w:pStyle w:val="Textoindependiente"/>
-      </w:pPr>
-    </w:p>
-    <w:p>
-      <w:pPr>
-        <w:pStyle w:val="Textoindependiente"/>
-      </w:pPr>
-    </w:p>
-    <w:p>
-      <w:pPr>
-        <w:pStyle w:val="Textoindependiente"/>
-      </w:pPr>
-    </w:p>
-    <w:p>
-      <w:pPr>
-        <w:pStyle w:val="Textoindependiente"/>
-      </w:pPr>
-    </w:p>
-    <w:p>
-      <w:pPr>
-        <w:pStyle w:val="Textoindependiente"/>
-      </w:pPr>
-    </w:p>
-    <w:p>
-      <w:pPr>
-        <w:pStyle w:val="Textoindependiente"/>
-      </w:pPr>
-    </w:p>
-    <w:p>
-      <w:pPr>
-        <w:pStyle w:val="Textoindependiente"/>
-      </w:pPr>
-    </w:p>
-    <w:p>
-      <w:pPr>
-        <w:pStyle w:val="Textoindependiente"/>
-      </w:pPr>
-    </w:p>
-    <w:p>
-      <w:pPr>
-        <w:pStyle w:val="Textoindependiente"/>
-      </w:pPr>
-    </w:p>
-    <w:p>
-      <w:pPr>
-        <w:pStyle w:val="Textoindependiente"/>
-      </w:pPr>
-    </w:p>
-    <w:p>
-      <w:pPr>
-        <w:pStyle w:val="Textoindependiente"/>
-      </w:pPr>
-    </w:p>
-    <w:p>
-      <w:pPr>
-        <w:pStyle w:val="Textoindependiente"/>
-      </w:pPr>
-    </w:p>
-    <w:p>
-      <w:pPr>
-        <w:pStyle w:val="Textoindependiente"/>
-      </w:pPr>
-    </w:p>
-    <w:p>
-      <w:pPr>
-        <w:pStyle w:val="Textoindependiente"/>
-      </w:pPr>
-    </w:p>
-    <w:p>
-      <w:pPr>
-        <w:pStyle w:val="Textoindependiente"/>
-      </w:pPr>
-    </w:p>
-    <w:p>
-      <w:pPr>
-        <w:pStyle w:val="Textoindependiente"/>
-      </w:pPr>
-    </w:p>
-    <w:p>
-      <w:pPr>
-        <w:pStyle w:val="Textoindependiente"/>
-      </w:pPr>
-    </w:p>
-    <w:p>
-      <w:pPr>
-        <w:pStyle w:val="Textoindependiente"/>
-      </w:pPr>
-    </w:p>
-    <w:p>
-      <w:pPr>
-        <w:pStyle w:val="Textoindependiente"/>
-      </w:pPr>
-    </w:p>
-    <w:p>
-      <w:pPr>
-        <w:pStyle w:val="Textoindependiente"/>
-      </w:pPr>
-    </w:p>
-    <w:p>
-      <w:pPr>
-        <w:pStyle w:val="Textoindependiente"/>
-      </w:pPr>
-    </w:p>
-    <w:p>
-      <w:pPr>
-        <w:pStyle w:val="Textoindependiente"/>
-      </w:pPr>
-    </w:p>
-    <w:p>
-      <w:pPr>
-        <w:pStyle w:val="Textoindependiente"/>
-      </w:pPr>
-    </w:p>
-    <w:p>
-      <w:pPr>
-        <w:pStyle w:val="Textoindependiente"/>
-      </w:pPr>
-    </w:p>
-    <w:p>
-      <w:pPr>
-        <w:pStyle w:val="Textoindependiente"/>
-      </w:pPr>
-    </w:p>
-    <w:p>
-      <w:pPr>
-        <w:pStyle w:val="Textoindependiente"/>
-      </w:pPr>
-    </w:p>
-    <w:p>
-      <w:pPr>
-        <w:pStyle w:val="Textoindependiente"/>
-      </w:pPr>
-    </w:p>
-    <w:p>
-      <w:pPr>
-        <w:pStyle w:val="Textoindependiente"/>
-        <w:sectPr>
-          <w:headerReference w:type="first" r:id="rId12"/>
-          <w:footerReference w:type="first" r:id="rId13"/>
-          <w:pgSz w:w="11906" w:h="16838"/>
-          <w:pgMar w:top="1417" w:right="1701" w:bottom="1417" w:left="1701" w:header="708" w:footer="708" w:gutter="0"/>
-          <w:cols w:space="708"/>
-          <w:titlePg/>
-          <w:docGrid w:linePitch="360"/>
-        </w:sectPr>
-      </w:pPr>
-      <w:r>
-        <w:t>.</w:t>
-      </w:r>
-    </w:p>
-    <w:p>
-      <w:pPr>
         <w:pStyle w:val="Titulo1sinnumeracion"/>
         <w:numPr>
           <w:ilvl w:val="0"/>
@@ -658,9 +250,14 @@
       <w:bookmarkStart w:id="0" w:name="_Toc33411057"/>
       <w:r>
         <w:lastRenderedPageBreak/>
-        <w:t>Document file</w:t>
+        <w:t xml:space="preserve">Document </w:t>
+      </w:r>
+      <w:proofErr w:type="gramStart"/>
+      <w:r>
+        <w:t>file</w:t>
       </w:r>
       <w:bookmarkEnd w:id="0"/>
+      <w:proofErr w:type="gramEnd"/>
     </w:p>
     <w:p/>
     <w:p/>
@@ -835,7 +432,7 @@
                           <pic:cNvPicPr/>
                         </pic:nvPicPr>
                         <pic:blipFill>
-                          <a:blip r:embed="rId14">
+                          <a:blip r:embed="rId10">
                             <a:clrChange>
                               <a:clrFrom>
                                 <a:srgbClr val="E7E9E8"/>
@@ -873,7 +470,7 @@
     <w:p/>
     <w:p>
       <w:pPr>
-        <w:pStyle w:val="Encabezado"/>
+        <w:pStyle w:val="Header"/>
         <w:tabs>
           <w:tab w:val="clear" w:pos="4252"/>
           <w:tab w:val="clear" w:pos="8504"/>
@@ -886,7 +483,7 @@
     </w:p>
     <w:p>
       <w:pPr>
-        <w:pStyle w:val="Encabezado"/>
+        <w:pStyle w:val="Header"/>
         <w:tabs>
           <w:tab w:val="clear" w:pos="4252"/>
           <w:tab w:val="clear" w:pos="8504"/>
@@ -899,7 +496,7 @@
     </w:p>
     <w:p>
       <w:pPr>
-        <w:pStyle w:val="Encabezado"/>
+        <w:pStyle w:val="Header"/>
         <w:tabs>
           <w:tab w:val="clear" w:pos="4252"/>
           <w:tab w:val="clear" w:pos="8504"/>
@@ -912,7 +509,7 @@
     </w:p>
     <w:p>
       <w:pPr>
-        <w:pStyle w:val="Encabezado"/>
+        <w:pStyle w:val="Header"/>
         <w:tabs>
           <w:tab w:val="clear" w:pos="4252"/>
           <w:tab w:val="clear" w:pos="8504"/>
@@ -925,7 +522,7 @@
     </w:p>
     <w:p>
       <w:pPr>
-        <w:pStyle w:val="Encabezado"/>
+        <w:pStyle w:val="Header"/>
         <w:tabs>
           <w:tab w:val="clear" w:pos="4252"/>
           <w:tab w:val="clear" w:pos="8504"/>
@@ -938,7 +535,7 @@
     </w:p>
     <w:p>
       <w:pPr>
-        <w:pStyle w:val="Encabezado"/>
+        <w:pStyle w:val="Header"/>
         <w:tabs>
           <w:tab w:val="clear" w:pos="4252"/>
           <w:tab w:val="clear" w:pos="8504"/>
@@ -951,7 +548,7 @@
     </w:p>
     <w:p>
       <w:pPr>
-        <w:pStyle w:val="Encabezado"/>
+        <w:pStyle w:val="Header"/>
         <w:tabs>
           <w:tab w:val="clear" w:pos="4252"/>
           <w:tab w:val="clear" w:pos="8504"/>
@@ -964,7 +561,7 @@
     </w:p>
     <w:p>
       <w:pPr>
-        <w:pStyle w:val="Encabezado"/>
+        <w:pStyle w:val="Header"/>
         <w:tabs>
           <w:tab w:val="clear" w:pos="4252"/>
           <w:tab w:val="clear" w:pos="8504"/>
@@ -977,7 +574,7 @@
     </w:p>
     <w:p>
       <w:pPr>
-        <w:pStyle w:val="Encabezado"/>
+        <w:pStyle w:val="Header"/>
         <w:tabs>
           <w:tab w:val="clear" w:pos="4252"/>
           <w:tab w:val="clear" w:pos="8504"/>
@@ -990,7 +587,7 @@
     </w:p>
     <w:p>
       <w:pPr>
-        <w:pStyle w:val="Encabezado"/>
+        <w:pStyle w:val="Header"/>
         <w:tabs>
           <w:tab w:val="clear" w:pos="4252"/>
           <w:tab w:val="clear" w:pos="8504"/>
@@ -1003,7 +600,7 @@
     </w:p>
     <w:p>
       <w:pPr>
-        <w:pStyle w:val="Encabezado"/>
+        <w:pStyle w:val="Header"/>
         <w:tabs>
           <w:tab w:val="clear" w:pos="4252"/>
           <w:tab w:val="clear" w:pos="8504"/>
@@ -1016,7 +613,7 @@
     </w:p>
     <w:p>
       <w:pPr>
-        <w:pStyle w:val="Encabezado"/>
+        <w:pStyle w:val="Header"/>
         <w:tabs>
           <w:tab w:val="clear" w:pos="4252"/>
           <w:tab w:val="clear" w:pos="8504"/>
@@ -1029,7 +626,7 @@
     </w:p>
     <w:p>
       <w:pPr>
-        <w:pStyle w:val="Encabezado"/>
+        <w:pStyle w:val="Header"/>
         <w:tabs>
           <w:tab w:val="clear" w:pos="4252"/>
           <w:tab w:val="clear" w:pos="8504"/>
@@ -1042,7 +639,7 @@
     </w:p>
     <w:p>
       <w:pPr>
-        <w:pStyle w:val="Encabezado"/>
+        <w:pStyle w:val="Header"/>
         <w:tabs>
           <w:tab w:val="clear" w:pos="4252"/>
           <w:tab w:val="clear" w:pos="8504"/>
@@ -1063,7 +660,7 @@
     </w:p>
     <w:p>
       <w:pPr>
-        <w:pStyle w:val="Encabezado"/>
+        <w:pStyle w:val="Header"/>
         <w:tabs>
           <w:tab w:val="clear" w:pos="4252"/>
           <w:tab w:val="clear" w:pos="8504"/>
@@ -1102,7 +699,7 @@
           </w:tcPr>
           <w:p>
             <w:pPr>
-              <w:pStyle w:val="Encabezado"/>
+              <w:pStyle w:val="Header"/>
               <w:tabs>
                 <w:tab w:val="clear" w:pos="4252"/>
                 <w:tab w:val="clear" w:pos="8504"/>
@@ -1128,7 +725,7 @@
           </w:tcPr>
           <w:p>
             <w:pPr>
-              <w:pStyle w:val="Encabezado"/>
+              <w:pStyle w:val="Header"/>
               <w:tabs>
                 <w:tab w:val="clear" w:pos="4252"/>
                 <w:tab w:val="clear" w:pos="8504"/>
@@ -1159,7 +756,7 @@
           </w:tcPr>
           <w:p>
             <w:pPr>
-              <w:pStyle w:val="Encabezado"/>
+              <w:pStyle w:val="Header"/>
               <w:tabs>
                 <w:tab w:val="clear" w:pos="4252"/>
                 <w:tab w:val="clear" w:pos="8504"/>
@@ -1178,7 +775,7 @@
           </w:tcPr>
           <w:p>
             <w:pPr>
-              <w:pStyle w:val="Encabezado"/>
+              <w:pStyle w:val="Header"/>
               <w:tabs>
                 <w:tab w:val="clear" w:pos="4252"/>
                 <w:tab w:val="clear" w:pos="8504"/>
@@ -1191,7 +788,7 @@
           </w:p>
           <w:p>
             <w:pPr>
-              <w:pStyle w:val="Encabezado"/>
+              <w:pStyle w:val="Header"/>
               <w:tabs>
                 <w:tab w:val="clear" w:pos="4252"/>
                 <w:tab w:val="clear" w:pos="8504"/>
@@ -1204,7 +801,7 @@
           </w:p>
           <w:p>
             <w:pPr>
-              <w:pStyle w:val="Encabezado"/>
+              <w:pStyle w:val="Header"/>
               <w:tabs>
                 <w:tab w:val="clear" w:pos="4252"/>
                 <w:tab w:val="clear" w:pos="8504"/>
@@ -1217,7 +814,7 @@
           </w:p>
           <w:p>
             <w:pPr>
-              <w:pStyle w:val="Encabezado"/>
+              <w:pStyle w:val="Header"/>
               <w:tabs>
                 <w:tab w:val="clear" w:pos="4252"/>
                 <w:tab w:val="clear" w:pos="8504"/>
@@ -1230,7 +827,7 @@
           </w:p>
           <w:p>
             <w:pPr>
-              <w:pStyle w:val="Encabezado"/>
+              <w:pStyle w:val="Header"/>
               <w:tabs>
                 <w:tab w:val="clear" w:pos="4252"/>
                 <w:tab w:val="clear" w:pos="8504"/>
@@ -1243,7 +840,7 @@
           </w:p>
           <w:p>
             <w:pPr>
-              <w:pStyle w:val="Encabezado"/>
+              <w:pStyle w:val="Header"/>
               <w:tabs>
                 <w:tab w:val="clear" w:pos="4252"/>
                 <w:tab w:val="clear" w:pos="8504"/>
@@ -1256,7 +853,7 @@
           </w:p>
           <w:p>
             <w:pPr>
-              <w:pStyle w:val="Encabezado"/>
+              <w:pStyle w:val="Header"/>
               <w:tabs>
                 <w:tab w:val="clear" w:pos="4252"/>
                 <w:tab w:val="clear" w:pos="8504"/>
@@ -1280,7 +877,7 @@
           </w:tcPr>
           <w:p>
             <w:pPr>
-              <w:pStyle w:val="Encabezado"/>
+              <w:pStyle w:val="Header"/>
               <w:tabs>
                 <w:tab w:val="clear" w:pos="4252"/>
                 <w:tab w:val="clear" w:pos="8504"/>
@@ -1322,7 +919,7 @@
           </w:tcPr>
           <w:p>
             <w:pPr>
-              <w:pStyle w:val="Encabezado"/>
+              <w:pStyle w:val="Header"/>
               <w:tabs>
                 <w:tab w:val="clear" w:pos="4252"/>
                 <w:tab w:val="clear" w:pos="8504"/>
@@ -1361,7 +958,7 @@
     </w:tbl>
     <w:p>
       <w:pPr>
-        <w:pStyle w:val="Encabezado"/>
+        <w:pStyle w:val="Header"/>
         <w:tabs>
           <w:tab w:val="clear" w:pos="4252"/>
           <w:tab w:val="clear" w:pos="8504"/>
@@ -1373,7 +970,7 @@
     </w:p>
     <w:p>
       <w:pPr>
-        <w:pStyle w:val="Encabezado"/>
+        <w:pStyle w:val="Header"/>
         <w:tabs>
           <w:tab w:val="clear" w:pos="4252"/>
           <w:tab w:val="clear" w:pos="8504"/>
@@ -1385,7 +982,7 @@
     </w:p>
     <w:p>
       <w:pPr>
-        <w:pStyle w:val="Encabezado"/>
+        <w:pStyle w:val="Header"/>
         <w:tabs>
           <w:tab w:val="clear" w:pos="4252"/>
           <w:tab w:val="clear" w:pos="8504"/>
@@ -1397,7 +994,7 @@
     </w:p>
     <w:p>
       <w:pPr>
-        <w:pStyle w:val="Encabezado"/>
+        <w:pStyle w:val="Header"/>
         <w:tabs>
           <w:tab w:val="clear" w:pos="4252"/>
           <w:tab w:val="clear" w:pos="8504"/>
@@ -1410,9 +1007,9 @@
     <w:p>
       <w:pPr>
         <w:sectPr>
-          <w:headerReference w:type="default" r:id="rId15"/>
-          <w:headerReference w:type="first" r:id="rId16"/>
-          <w:footerReference w:type="first" r:id="rId17"/>
+          <w:headerReference w:type="default" r:id="rId11"/>
+          <w:headerReference w:type="first" r:id="rId12"/>
+          <w:footerReference w:type="first" r:id="rId13"/>
           <w:pgSz w:w="11906" w:h="16838"/>
           <w:pgMar w:top="1417" w:right="1701" w:bottom="1417" w:left="1701" w:header="708" w:footer="708" w:gutter="0"/>
           <w:cols w:space="708"/>
@@ -1438,7 +1035,7 @@
     </w:p>
     <w:p>
       <w:pPr>
-        <w:pStyle w:val="TDC1"/>
+        <w:pStyle w:val="TOC1"/>
         <w:tabs>
           <w:tab w:val="right" w:pos="8494"/>
         </w:tabs>
@@ -1461,10 +1058,10 @@
       <w:r>
         <w:fldChar w:fldCharType="separate"/>
       </w:r>
-      <w:hyperlink r:id="rId18" w:history="1">
-        <w:r>
-          <w:rPr>
-            <w:rStyle w:val="Hipervnculo"/>
+      <w:hyperlink r:id="rId14" w:history="1">
+        <w:r>
+          <w:rPr>
+            <w:rStyle w:val="Hyperlink"/>
             <w:noProof/>
             <w:u w:val="none"/>
           </w:rPr>
@@ -1472,7 +1069,7 @@
         </w:r>
         <w:r>
           <w:rPr>
-            <w:rStyle w:val="Hipervnculo"/>
+            <w:rStyle w:val="Hyperlink"/>
             <w:noProof/>
           </w:rPr>
           <w:t xml:space="preserve"> file</w:t>
@@ -1529,7 +1126,7 @@
     </w:p>
     <w:p>
       <w:pPr>
-        <w:pStyle w:val="TDC1"/>
+        <w:pStyle w:val="TOC1"/>
         <w:tabs>
           <w:tab w:val="right" w:pos="8494"/>
         </w:tabs>
@@ -1543,10 +1140,10 @@
           <w:szCs w:val="24"/>
         </w:rPr>
       </w:pPr>
-      <w:hyperlink r:id="rId19" w:history="1">
-        <w:r>
-          <w:rPr>
-            <w:rStyle w:val="Hipervnculo"/>
+      <w:hyperlink r:id="rId15" w:history="1">
+        <w:r>
+          <w:rPr>
+            <w:rStyle w:val="Hyperlink"/>
             <w:noProof/>
           </w:rPr>
           <w:t>Content</w:t>
@@ -1603,7 +1200,7 @@
     </w:p>
     <w:p>
       <w:pPr>
-        <w:pStyle w:val="TDC1"/>
+        <w:pStyle w:val="TOC1"/>
         <w:tabs>
           <w:tab w:val="left" w:pos="480"/>
           <w:tab w:val="right" w:pos="8494"/>
@@ -1618,10 +1215,10 @@
           <w:szCs w:val="24"/>
         </w:rPr>
       </w:pPr>
-      <w:hyperlink r:id="rId20" w:history="1">
-        <w:r>
-          <w:rPr>
-            <w:rStyle w:val="Hipervnculo"/>
+      <w:hyperlink r:id="rId16" w:history="1">
+        <w:r>
+          <w:rPr>
+            <w:rStyle w:val="Hyperlink"/>
             <w:noProof/>
           </w:rPr>
           <w:t>1</w:t>
@@ -1640,7 +1237,7 @@
         </w:r>
         <w:r>
           <w:rPr>
-            <w:rStyle w:val="Hipervnculo"/>
+            <w:rStyle w:val="Hyperlink"/>
             <w:noProof/>
           </w:rPr>
           <w:t>Introduction</w:t>
@@ -1697,7 +1294,7 @@
     </w:p>
     <w:p>
       <w:pPr>
-        <w:pStyle w:val="TDC2"/>
+        <w:pStyle w:val="TOC2"/>
         <w:tabs>
           <w:tab w:val="left" w:pos="720"/>
           <w:tab w:val="right" w:pos="8494"/>
@@ -1710,10 +1307,10 @@
           <w:sz w:val="24"/>
         </w:rPr>
       </w:pPr>
-      <w:hyperlink r:id="rId21" w:history="1">
-        <w:r>
-          <w:rPr>
-            <w:rStyle w:val="Hipervnculo"/>
+      <w:hyperlink r:id="rId17" w:history="1">
+        <w:r>
+          <w:rPr>
+            <w:rStyle w:val="Hyperlink"/>
             <w:noProof/>
           </w:rPr>
           <w:t>1.1</w:t>
@@ -1730,7 +1327,7 @@
         </w:r>
         <w:r>
           <w:rPr>
-            <w:rStyle w:val="Hipervnculo"/>
+            <w:rStyle w:val="Hyperlink"/>
             <w:noProof/>
           </w:rPr>
           <w:t>Purpose</w:t>
@@ -1787,7 +1384,7 @@
     </w:p>
     <w:p>
       <w:pPr>
-        <w:pStyle w:val="TDC2"/>
+        <w:pStyle w:val="TOC2"/>
         <w:tabs>
           <w:tab w:val="left" w:pos="720"/>
           <w:tab w:val="right" w:pos="8494"/>
@@ -1800,10 +1397,10 @@
           <w:sz w:val="24"/>
         </w:rPr>
       </w:pPr>
-      <w:hyperlink r:id="rId22" w:history="1">
-        <w:r>
-          <w:rPr>
-            <w:rStyle w:val="Hipervnculo"/>
+      <w:hyperlink r:id="rId18" w:history="1">
+        <w:r>
+          <w:rPr>
+            <w:rStyle w:val="Hyperlink"/>
             <w:noProof/>
           </w:rPr>
           <w:t>1.2</w:t>
@@ -1820,7 +1417,7 @@
         </w:r>
         <w:r>
           <w:rPr>
-            <w:rStyle w:val="Hipervnculo"/>
+            <w:rStyle w:val="Hyperlink"/>
             <w:noProof/>
           </w:rPr>
           <w:t>Scope</w:t>
@@ -1877,7 +1474,7 @@
     </w:p>
     <w:p>
       <w:pPr>
-        <w:pStyle w:val="TDC2"/>
+        <w:pStyle w:val="TOC2"/>
         <w:tabs>
           <w:tab w:val="left" w:pos="720"/>
           <w:tab w:val="right" w:pos="8494"/>
@@ -1890,10 +1487,10 @@
           <w:sz w:val="24"/>
         </w:rPr>
       </w:pPr>
-      <w:hyperlink r:id="rId23" w:history="1">
-        <w:r>
-          <w:rPr>
-            <w:rStyle w:val="Hipervnculo"/>
+      <w:hyperlink r:id="rId19" w:history="1">
+        <w:r>
+          <w:rPr>
+            <w:rStyle w:val="Hyperlink"/>
             <w:noProof/>
           </w:rPr>
           <w:t>1.3</w:t>
@@ -1910,7 +1507,7 @@
         </w:r>
         <w:r>
           <w:rPr>
-            <w:rStyle w:val="Hipervnculo"/>
+            <w:rStyle w:val="Hyperlink"/>
             <w:noProof/>
           </w:rPr>
           <w:t>Staff involved</w:t>
@@ -1926,7 +1523,7 @@
     </w:p>
     <w:p>
       <w:pPr>
-        <w:pStyle w:val="TDC2"/>
+        <w:pStyle w:val="TOC2"/>
         <w:tabs>
           <w:tab w:val="left" w:pos="720"/>
           <w:tab w:val="right" w:pos="8494"/>
@@ -1939,10 +1536,10 @@
           <w:sz w:val="24"/>
         </w:rPr>
       </w:pPr>
-      <w:hyperlink r:id="rId24" w:history="1">
-        <w:r>
-          <w:rPr>
-            <w:rStyle w:val="Hipervnculo"/>
+      <w:hyperlink r:id="rId20" w:history="1">
+        <w:r>
+          <w:rPr>
+            <w:rStyle w:val="Hyperlink"/>
             <w:noProof/>
           </w:rPr>
           <w:t>1.4</w:t>
@@ -1959,7 +1556,7 @@
         </w:r>
         <w:r>
           <w:rPr>
-            <w:rStyle w:val="Hipervnculo"/>
+            <w:rStyle w:val="Hyperlink"/>
             <w:noProof/>
           </w:rPr>
           <w:t>Definitions, acronyms and abbreviations</w:t>
@@ -2016,7 +1613,7 @@
     </w:p>
     <w:p>
       <w:pPr>
-        <w:pStyle w:val="TDC2"/>
+        <w:pStyle w:val="TOC2"/>
         <w:tabs>
           <w:tab w:val="left" w:pos="720"/>
           <w:tab w:val="right" w:pos="8494"/>
@@ -2029,10 +1626,10 @@
           <w:sz w:val="24"/>
         </w:rPr>
       </w:pPr>
-      <w:hyperlink r:id="rId25" w:history="1">
-        <w:r>
-          <w:rPr>
-            <w:rStyle w:val="Hipervnculo"/>
+      <w:hyperlink r:id="rId21" w:history="1">
+        <w:r>
+          <w:rPr>
+            <w:rStyle w:val="Hyperlink"/>
             <w:noProof/>
           </w:rPr>
           <w:t>1.5</w:t>
@@ -2049,7 +1646,7 @@
         </w:r>
         <w:r>
           <w:rPr>
-            <w:rStyle w:val="Hipervnculo"/>
+            <w:rStyle w:val="Hyperlink"/>
             <w:noProof/>
           </w:rPr>
           <w:t>References</w:t>
@@ -2106,7 +1703,7 @@
     </w:p>
     <w:p>
       <w:pPr>
-        <w:pStyle w:val="TDC2"/>
+        <w:pStyle w:val="TOC2"/>
         <w:tabs>
           <w:tab w:val="left" w:pos="720"/>
           <w:tab w:val="right" w:pos="8494"/>
@@ -2119,10 +1716,10 @@
           <w:sz w:val="24"/>
         </w:rPr>
       </w:pPr>
-      <w:hyperlink r:id="rId26" w:history="1">
-        <w:r>
-          <w:rPr>
-            <w:rStyle w:val="Hipervnculo"/>
+      <w:hyperlink r:id="rId22" w:history="1">
+        <w:r>
+          <w:rPr>
+            <w:rStyle w:val="Hyperlink"/>
             <w:noProof/>
           </w:rPr>
           <w:t>1.6</w:t>
@@ -2139,7 +1736,7 @@
         </w:r>
         <w:r>
           <w:rPr>
-            <w:rStyle w:val="Hipervnculo"/>
+            <w:rStyle w:val="Hyperlink"/>
             <w:noProof/>
           </w:rPr>
           <w:t>Summary</w:t>
@@ -2155,7 +1752,7 @@
     </w:p>
     <w:p>
       <w:pPr>
-        <w:pStyle w:val="TDC1"/>
+        <w:pStyle w:val="TOC1"/>
         <w:tabs>
           <w:tab w:val="left" w:pos="480"/>
           <w:tab w:val="right" w:pos="8494"/>
@@ -2170,10 +1767,10 @@
           <w:szCs w:val="24"/>
         </w:rPr>
       </w:pPr>
-      <w:hyperlink r:id="rId27" w:history="1">
-        <w:r>
-          <w:rPr>
-            <w:rStyle w:val="Hipervnculo"/>
+      <w:hyperlink r:id="rId23" w:history="1">
+        <w:r>
+          <w:rPr>
+            <w:rStyle w:val="Hyperlink"/>
             <w:noProof/>
           </w:rPr>
           <w:t>2</w:t>
@@ -2192,7 +1789,7 @@
         </w:r>
         <w:r>
           <w:rPr>
-            <w:rStyle w:val="Hipervnculo"/>
+            <w:rStyle w:val="Hyperlink"/>
             <w:noProof/>
           </w:rPr>
           <w:t>Overview</w:t>
@@ -2249,7 +1846,7 @@
     </w:p>
     <w:p>
       <w:pPr>
-        <w:pStyle w:val="TDC2"/>
+        <w:pStyle w:val="TOC2"/>
         <w:tabs>
           <w:tab w:val="left" w:pos="720"/>
           <w:tab w:val="right" w:pos="8494"/>
@@ -2262,10 +1859,10 @@
           <w:sz w:val="24"/>
         </w:rPr>
       </w:pPr>
-      <w:hyperlink r:id="rId28" w:history="1">
-        <w:r>
-          <w:rPr>
-            <w:rStyle w:val="Hipervnculo"/>
+      <w:hyperlink r:id="rId24" w:history="1">
+        <w:r>
+          <w:rPr>
+            <w:rStyle w:val="Hyperlink"/>
             <w:noProof/>
           </w:rPr>
           <w:t>2.1</w:t>
@@ -2282,7 +1879,7 @@
         </w:r>
         <w:r>
           <w:rPr>
-            <w:rStyle w:val="Hipervnculo"/>
+            <w:rStyle w:val="Hyperlink"/>
             <w:noProof/>
           </w:rPr>
           <w:t>Product Outlook</w:t>
@@ -2339,7 +1936,7 @@
     </w:p>
     <w:p>
       <w:pPr>
-        <w:pStyle w:val="TDC2"/>
+        <w:pStyle w:val="TOC2"/>
         <w:tabs>
           <w:tab w:val="left" w:pos="720"/>
           <w:tab w:val="right" w:pos="8494"/>
@@ -2352,10 +1949,10 @@
           <w:sz w:val="24"/>
         </w:rPr>
       </w:pPr>
-      <w:hyperlink r:id="rId29" w:history="1">
-        <w:r>
-          <w:rPr>
-            <w:rStyle w:val="Hipervnculo"/>
+      <w:hyperlink r:id="rId25" w:history="1">
+        <w:r>
+          <w:rPr>
+            <w:rStyle w:val="Hyperlink"/>
             <w:noProof/>
           </w:rPr>
           <w:t>2.2</w:t>
@@ -2372,7 +1969,7 @@
         </w:r>
         <w:r>
           <w:rPr>
-            <w:rStyle w:val="Hipervnculo"/>
+            <w:rStyle w:val="Hyperlink"/>
             <w:noProof/>
           </w:rPr>
           <w:t>Product Functionality</w:t>
@@ -2429,7 +2026,7 @@
     </w:p>
     <w:p>
       <w:pPr>
-        <w:pStyle w:val="TDC2"/>
+        <w:pStyle w:val="TOC2"/>
         <w:tabs>
           <w:tab w:val="left" w:pos="720"/>
           <w:tab w:val="right" w:pos="8494"/>
@@ -2442,10 +2039,10 @@
           <w:sz w:val="24"/>
         </w:rPr>
       </w:pPr>
-      <w:hyperlink r:id="rId30" w:history="1">
-        <w:r>
-          <w:rPr>
-            <w:rStyle w:val="Hipervnculo"/>
+      <w:hyperlink r:id="rId26" w:history="1">
+        <w:r>
+          <w:rPr>
+            <w:rStyle w:val="Hyperlink"/>
             <w:noProof/>
           </w:rPr>
           <w:t>2.3</w:t>
@@ -2462,7 +2059,7 @@
         </w:r>
         <w:r>
           <w:rPr>
-            <w:rStyle w:val="Hipervnculo"/>
+            <w:rStyle w:val="Hyperlink"/>
             <w:noProof/>
           </w:rPr>
           <w:t>User Features</w:t>
@@ -2519,7 +2116,7 @@
     </w:p>
     <w:p>
       <w:pPr>
-        <w:pStyle w:val="TDC2"/>
+        <w:pStyle w:val="TOC2"/>
         <w:tabs>
           <w:tab w:val="left" w:pos="720"/>
           <w:tab w:val="right" w:pos="8494"/>
@@ -2532,10 +2129,10 @@
           <w:sz w:val="24"/>
         </w:rPr>
       </w:pPr>
-      <w:hyperlink r:id="rId31" w:history="1">
-        <w:r>
-          <w:rPr>
-            <w:rStyle w:val="Hipervnculo"/>
+      <w:hyperlink r:id="rId27" w:history="1">
+        <w:r>
+          <w:rPr>
+            <w:rStyle w:val="Hyperlink"/>
             <w:noProof/>
           </w:rPr>
           <w:t>2.4</w:t>
@@ -2552,7 +2149,7 @@
         </w:r>
         <w:r>
           <w:rPr>
-            <w:rStyle w:val="Hipervnculo"/>
+            <w:rStyle w:val="Hyperlink"/>
             <w:noProof/>
           </w:rPr>
           <w:t>Restrictions</w:t>
@@ -2609,7 +2206,7 @@
     </w:p>
     <w:p>
       <w:pPr>
-        <w:pStyle w:val="TDC2"/>
+        <w:pStyle w:val="TOC2"/>
         <w:tabs>
           <w:tab w:val="left" w:pos="720"/>
           <w:tab w:val="right" w:pos="8494"/>
@@ -2622,10 +2219,10 @@
           <w:sz w:val="24"/>
         </w:rPr>
       </w:pPr>
-      <w:hyperlink r:id="rId32" w:history="1">
-        <w:r>
-          <w:rPr>
-            <w:rStyle w:val="Hipervnculo"/>
+      <w:hyperlink r:id="rId28" w:history="1">
+        <w:r>
+          <w:rPr>
+            <w:rStyle w:val="Hyperlink"/>
             <w:noProof/>
           </w:rPr>
           <w:t>2.5</w:t>
@@ -2642,7 +2239,7 @@
         </w:r>
         <w:r>
           <w:rPr>
-            <w:rStyle w:val="Hipervnculo"/>
+            <w:rStyle w:val="Hyperlink"/>
             <w:noProof/>
           </w:rPr>
           <w:t>Assumptions and dependencies</w:t>
@@ -2658,7 +2255,7 @@
     </w:p>
     <w:p>
       <w:pPr>
-        <w:pStyle w:val="TDC2"/>
+        <w:pStyle w:val="TOC2"/>
         <w:tabs>
           <w:tab w:val="left" w:pos="720"/>
           <w:tab w:val="right" w:pos="8494"/>
@@ -2671,10 +2268,10 @@
           <w:sz w:val="24"/>
         </w:rPr>
       </w:pPr>
-      <w:hyperlink r:id="rId33" w:history="1">
-        <w:r>
-          <w:rPr>
-            <w:rStyle w:val="Hipervnculo"/>
+      <w:hyperlink r:id="rId29" w:history="1">
+        <w:r>
+          <w:rPr>
+            <w:rStyle w:val="Hyperlink"/>
             <w:noProof/>
           </w:rPr>
           <w:t>2.6</w:t>
@@ -2691,7 +2288,7 @@
         </w:r>
         <w:r>
           <w:rPr>
-            <w:rStyle w:val="Hipervnculo"/>
+            <w:rStyle w:val="Hyperlink"/>
             <w:noProof/>
           </w:rPr>
           <w:t>Foreseeable evolution of the system</w:t>
@@ -2707,7 +2304,7 @@
     </w:p>
     <w:p>
       <w:pPr>
-        <w:pStyle w:val="TDC1"/>
+        <w:pStyle w:val="TOC1"/>
         <w:tabs>
           <w:tab w:val="left" w:pos="480"/>
           <w:tab w:val="right" w:pos="8494"/>
@@ -2722,10 +2319,10 @@
           <w:szCs w:val="24"/>
         </w:rPr>
       </w:pPr>
-      <w:hyperlink r:id="rId34" w:history="1">
-        <w:r>
-          <w:rPr>
-            <w:rStyle w:val="Hipervnculo"/>
+      <w:hyperlink r:id="rId30" w:history="1">
+        <w:r>
+          <w:rPr>
+            <w:rStyle w:val="Hyperlink"/>
             <w:noProof/>
           </w:rPr>
           <w:t>3</w:t>
@@ -2744,7 +2341,7 @@
         </w:r>
         <w:r>
           <w:rPr>
-            <w:rStyle w:val="Hipervnculo"/>
+            <w:rStyle w:val="Hyperlink"/>
             <w:noProof/>
           </w:rPr>
           <w:t>Specific Requirements</w:t>
@@ -2801,7 +2398,7 @@
     </w:p>
     <w:p>
       <w:pPr>
-        <w:pStyle w:val="TDC2"/>
+        <w:pStyle w:val="TOC2"/>
         <w:tabs>
           <w:tab w:val="left" w:pos="720"/>
           <w:tab w:val="right" w:pos="8494"/>
@@ -2814,10 +2411,10 @@
           <w:sz w:val="24"/>
         </w:rPr>
       </w:pPr>
-      <w:hyperlink r:id="rId35" w:history="1">
-        <w:r>
-          <w:rPr>
-            <w:rStyle w:val="Hipervnculo"/>
+      <w:hyperlink r:id="rId31" w:history="1">
+        <w:r>
+          <w:rPr>
+            <w:rStyle w:val="Hyperlink"/>
             <w:noProof/>
           </w:rPr>
           <w:t>3.1</w:t>
@@ -2834,7 +2431,7 @@
         </w:r>
         <w:r>
           <w:rPr>
-            <w:rStyle w:val="Hipervnculo"/>
+            <w:rStyle w:val="Hyperlink"/>
             <w:noProof/>
           </w:rPr>
           <w:t>Common Interface Requirements</w:t>
@@ -2850,7 +2447,7 @@
     </w:p>
     <w:p>
       <w:pPr>
-        <w:pStyle w:val="TDC3"/>
+        <w:pStyle w:val="TOC3"/>
         <w:tabs>
           <w:tab w:val="left" w:pos="960"/>
           <w:tab w:val="right" w:pos="8494"/>
@@ -2861,10 +2458,10 @@
           <w:sz w:val="24"/>
         </w:rPr>
       </w:pPr>
-      <w:hyperlink r:id="rId36" w:history="1">
-        <w:r>
-          <w:rPr>
-            <w:rStyle w:val="Hipervnculo"/>
+      <w:hyperlink r:id="rId32" w:history="1">
+        <w:r>
+          <w:rPr>
+            <w:rStyle w:val="Hyperlink"/>
             <w:noProof/>
           </w:rPr>
           <w:t>3.1.1</w:t>
@@ -2879,7 +2476,7 @@
         </w:r>
         <w:r>
           <w:rPr>
-            <w:rStyle w:val="Hipervnculo"/>
+            <w:rStyle w:val="Hyperlink"/>
             <w:noProof/>
           </w:rPr>
           <w:t>User Interfaces</w:t>
@@ -2895,7 +2492,7 @@
     </w:p>
     <w:p>
       <w:pPr>
-        <w:pStyle w:val="TDC3"/>
+        <w:pStyle w:val="TOC3"/>
         <w:tabs>
           <w:tab w:val="left" w:pos="960"/>
           <w:tab w:val="right" w:pos="8494"/>
@@ -2906,10 +2503,10 @@
           <w:sz w:val="24"/>
         </w:rPr>
       </w:pPr>
-      <w:hyperlink r:id="rId37" w:history="1">
-        <w:r>
-          <w:rPr>
-            <w:rStyle w:val="Hipervnculo"/>
+      <w:hyperlink r:id="rId33" w:history="1">
+        <w:r>
+          <w:rPr>
+            <w:rStyle w:val="Hyperlink"/>
             <w:noProof/>
           </w:rPr>
           <w:t>3.1.2</w:t>
@@ -2924,7 +2521,7 @@
         </w:r>
         <w:r>
           <w:rPr>
-            <w:rStyle w:val="Hipervnculo"/>
+            <w:rStyle w:val="Hyperlink"/>
             <w:noProof/>
           </w:rPr>
           <w:t>Hardware Interfaces</w:t>
@@ -2940,7 +2537,7 @@
     </w:p>
     <w:p>
       <w:pPr>
-        <w:pStyle w:val="TDC3"/>
+        <w:pStyle w:val="TOC3"/>
         <w:tabs>
           <w:tab w:val="left" w:pos="960"/>
           <w:tab w:val="right" w:pos="8494"/>
@@ -2951,10 +2548,10 @@
           <w:sz w:val="24"/>
         </w:rPr>
       </w:pPr>
-      <w:hyperlink r:id="rId38" w:history="1">
-        <w:r>
-          <w:rPr>
-            <w:rStyle w:val="Hipervnculo"/>
+      <w:hyperlink r:id="rId34" w:history="1">
+        <w:r>
+          <w:rPr>
+            <w:rStyle w:val="Hyperlink"/>
             <w:noProof/>
           </w:rPr>
           <w:t>3.1.3</w:t>
@@ -2969,7 +2566,7 @@
         </w:r>
         <w:r>
           <w:rPr>
-            <w:rStyle w:val="Hipervnculo"/>
+            <w:rStyle w:val="Hyperlink"/>
             <w:noProof/>
           </w:rPr>
           <w:t>Software Interfaces</w:t>
@@ -2985,7 +2582,7 @@
     </w:p>
     <w:p>
       <w:pPr>
-        <w:pStyle w:val="TDC3"/>
+        <w:pStyle w:val="TOC3"/>
         <w:tabs>
           <w:tab w:val="left" w:pos="960"/>
           <w:tab w:val="right" w:pos="8494"/>
@@ -2996,10 +2593,10 @@
           <w:sz w:val="24"/>
         </w:rPr>
       </w:pPr>
-      <w:hyperlink r:id="rId39" w:history="1">
-        <w:r>
-          <w:rPr>
-            <w:rStyle w:val="Hipervnculo"/>
+      <w:hyperlink r:id="rId35" w:history="1">
+        <w:r>
+          <w:rPr>
+            <w:rStyle w:val="Hyperlink"/>
             <w:noProof/>
           </w:rPr>
           <w:t>3.1.4</w:t>
@@ -3014,7 +2611,7 @@
         </w:r>
         <w:r>
           <w:rPr>
-            <w:rStyle w:val="Hipervnculo"/>
+            <w:rStyle w:val="Hyperlink"/>
             <w:noProof/>
           </w:rPr>
           <w:t>Communication Interfaces</w:t>
@@ -3030,7 +2627,7 @@
     </w:p>
     <w:p>
       <w:pPr>
-        <w:pStyle w:val="TDC2"/>
+        <w:pStyle w:val="TOC2"/>
         <w:tabs>
           <w:tab w:val="left" w:pos="720"/>
           <w:tab w:val="right" w:pos="8494"/>
@@ -3043,10 +2640,10 @@
           <w:sz w:val="24"/>
         </w:rPr>
       </w:pPr>
-      <w:hyperlink r:id="rId40" w:history="1">
-        <w:r>
-          <w:rPr>
-            <w:rStyle w:val="Hipervnculo"/>
+      <w:hyperlink r:id="rId36" w:history="1">
+        <w:r>
+          <w:rPr>
+            <w:rStyle w:val="Hyperlink"/>
             <w:noProof/>
           </w:rPr>
           <w:t>3.2</w:t>
@@ -3063,7 +2660,7 @@
         </w:r>
         <w:r>
           <w:rPr>
-            <w:rStyle w:val="Hipervnculo"/>
+            <w:rStyle w:val="Hyperlink"/>
             <w:noProof/>
           </w:rPr>
           <w:t>Functional Requirements</w:t>
@@ -3120,7 +2717,7 @@
     </w:p>
     <w:p>
       <w:pPr>
-        <w:pStyle w:val="TDC3"/>
+        <w:pStyle w:val="TOC3"/>
         <w:tabs>
           <w:tab w:val="left" w:pos="960"/>
           <w:tab w:val="right" w:pos="8494"/>
@@ -3131,10 +2728,10 @@
           <w:sz w:val="24"/>
         </w:rPr>
       </w:pPr>
-      <w:hyperlink r:id="rId41" w:history="1">
-        <w:r>
-          <w:rPr>
-            <w:rStyle w:val="Hipervnculo"/>
+      <w:hyperlink r:id="rId37" w:history="1">
+        <w:r>
+          <w:rPr>
+            <w:rStyle w:val="Hyperlink"/>
             <w:noProof/>
           </w:rPr>
           <w:t>3.2.1</w:t>
@@ -3149,7 +2746,7 @@
         </w:r>
         <w:r>
           <w:rPr>
-            <w:rStyle w:val="Hipervnculo"/>
+            <w:rStyle w:val="Hyperlink"/>
             <w:noProof/>
           </w:rPr>
           <w:t>Functional Requirement 1</w:t>
@@ -3206,7 +2803,7 @@
     </w:p>
     <w:p>
       <w:pPr>
-        <w:pStyle w:val="TDC3"/>
+        <w:pStyle w:val="TOC3"/>
         <w:tabs>
           <w:tab w:val="left" w:pos="960"/>
           <w:tab w:val="right" w:pos="8494"/>
@@ -3217,10 +2814,10 @@
           <w:sz w:val="24"/>
         </w:rPr>
       </w:pPr>
-      <w:hyperlink r:id="rId42" w:history="1">
-        <w:r>
-          <w:rPr>
-            <w:rStyle w:val="Hipervnculo"/>
+      <w:hyperlink r:id="rId38" w:history="1">
+        <w:r>
+          <w:rPr>
+            <w:rStyle w:val="Hyperlink"/>
             <w:noProof/>
           </w:rPr>
           <w:t>3.2.2</w:t>
@@ -3235,7 +2832,7 @@
         </w:r>
         <w:r>
           <w:rPr>
-            <w:rStyle w:val="Hipervnculo"/>
+            <w:rStyle w:val="Hyperlink"/>
             <w:noProof/>
           </w:rPr>
           <w:t>Functional Requirement 2</w:t>
@@ -3292,7 +2889,7 @@
     </w:p>
     <w:p>
       <w:pPr>
-        <w:pStyle w:val="TDC3"/>
+        <w:pStyle w:val="TOC3"/>
         <w:tabs>
           <w:tab w:val="left" w:pos="960"/>
           <w:tab w:val="right" w:pos="8494"/>
@@ -3303,10 +2900,10 @@
           <w:sz w:val="24"/>
         </w:rPr>
       </w:pPr>
-      <w:hyperlink r:id="rId43" w:history="1">
-        <w:r>
-          <w:rPr>
-            <w:rStyle w:val="Hipervnculo"/>
+      <w:hyperlink r:id="rId39" w:history="1">
+        <w:r>
+          <w:rPr>
+            <w:rStyle w:val="Hyperlink"/>
             <w:noProof/>
           </w:rPr>
           <w:t>3.2.3</w:t>
@@ -3321,7 +2918,7 @@
         </w:r>
         <w:r>
           <w:rPr>
-            <w:rStyle w:val="Hipervnculo"/>
+            <w:rStyle w:val="Hyperlink"/>
             <w:noProof/>
           </w:rPr>
           <w:t>Functional Requirement 3</w:t>
@@ -3378,7 +2975,7 @@
     </w:p>
     <w:p>
       <w:pPr>
-        <w:pStyle w:val="TDC3"/>
+        <w:pStyle w:val="TOC3"/>
         <w:tabs>
           <w:tab w:val="left" w:pos="960"/>
           <w:tab w:val="right" w:pos="8494"/>
@@ -3389,10 +2986,10 @@
           <w:sz w:val="24"/>
         </w:rPr>
       </w:pPr>
-      <w:hyperlink r:id="rId44" w:history="1">
-        <w:r>
-          <w:rPr>
-            <w:rStyle w:val="Hipervnculo"/>
+      <w:hyperlink r:id="rId40" w:history="1">
+        <w:r>
+          <w:rPr>
+            <w:rStyle w:val="Hyperlink"/>
             <w:noProof/>
           </w:rPr>
           <w:t>3.2.4</w:t>
@@ -3407,7 +3004,7 @@
         </w:r>
         <w:r>
           <w:rPr>
-            <w:rStyle w:val="Hipervnculo"/>
+            <w:rStyle w:val="Hyperlink"/>
             <w:noProof/>
           </w:rPr>
           <w:t>Functional Requirement n</w:t>
@@ -3423,7 +3020,7 @@
     </w:p>
     <w:p>
       <w:pPr>
-        <w:pStyle w:val="TDC2"/>
+        <w:pStyle w:val="TOC2"/>
         <w:tabs>
           <w:tab w:val="left" w:pos="720"/>
           <w:tab w:val="right" w:pos="8494"/>
@@ -3436,10 +3033,10 @@
           <w:sz w:val="24"/>
         </w:rPr>
       </w:pPr>
-      <w:hyperlink r:id="rId45" w:history="1">
-        <w:r>
-          <w:rPr>
-            <w:rStyle w:val="Hipervnculo"/>
+      <w:hyperlink r:id="rId41" w:history="1">
+        <w:r>
+          <w:rPr>
+            <w:rStyle w:val="Hyperlink"/>
             <w:noProof/>
           </w:rPr>
           <w:t>3.3</w:t>
@@ -3456,7 +3053,7 @@
         </w:r>
         <w:r>
           <w:rPr>
-            <w:rStyle w:val="Hipervnculo"/>
+            <w:rStyle w:val="Hyperlink"/>
             <w:noProof/>
           </w:rPr>
           <w:t>Non-functional requirements</w:t>
@@ -3513,7 +3110,7 @@
     </w:p>
     <w:p>
       <w:pPr>
-        <w:pStyle w:val="TDC3"/>
+        <w:pStyle w:val="TOC3"/>
         <w:tabs>
           <w:tab w:val="left" w:pos="960"/>
           <w:tab w:val="right" w:pos="8494"/>
@@ -3524,10 +3121,10 @@
           <w:sz w:val="24"/>
         </w:rPr>
       </w:pPr>
-      <w:hyperlink r:id="rId46" w:history="1">
-        <w:r>
-          <w:rPr>
-            <w:rStyle w:val="Hipervnculo"/>
+      <w:hyperlink r:id="rId42" w:history="1">
+        <w:r>
+          <w:rPr>
+            <w:rStyle w:val="Hyperlink"/>
             <w:noProof/>
           </w:rPr>
           <w:t>3.3.1</w:t>
@@ -3542,7 +3139,7 @@
         </w:r>
         <w:r>
           <w:rPr>
-            <w:rStyle w:val="Hipervnculo"/>
+            <w:rStyle w:val="Hyperlink"/>
             <w:noProof/>
           </w:rPr>
           <w:t>Performance Requirements</w:t>
@@ -3599,7 +3196,7 @@
     </w:p>
     <w:p>
       <w:pPr>
-        <w:pStyle w:val="TDC3"/>
+        <w:pStyle w:val="TOC3"/>
         <w:tabs>
           <w:tab w:val="left" w:pos="960"/>
           <w:tab w:val="right" w:pos="8494"/>
@@ -3610,10 +3207,10 @@
           <w:sz w:val="24"/>
         </w:rPr>
       </w:pPr>
-      <w:hyperlink r:id="rId47" w:history="1">
-        <w:r>
-          <w:rPr>
-            <w:rStyle w:val="Hipervnculo"/>
+      <w:hyperlink r:id="rId43" w:history="1">
+        <w:r>
+          <w:rPr>
+            <w:rStyle w:val="Hyperlink"/>
             <w:noProof/>
           </w:rPr>
           <w:t>3.3.2</w:t>
@@ -3628,7 +3225,7 @@
         </w:r>
         <w:r>
           <w:rPr>
-            <w:rStyle w:val="Hipervnculo"/>
+            <w:rStyle w:val="Hyperlink"/>
             <w:noProof/>
           </w:rPr>
           <w:t>Safety</w:t>
@@ -3685,7 +3282,7 @@
     </w:p>
     <w:p>
       <w:pPr>
-        <w:pStyle w:val="TDC3"/>
+        <w:pStyle w:val="TOC3"/>
         <w:tabs>
           <w:tab w:val="left" w:pos="960"/>
           <w:tab w:val="right" w:pos="8494"/>
@@ -3696,10 +3293,10 @@
           <w:sz w:val="24"/>
         </w:rPr>
       </w:pPr>
-      <w:hyperlink r:id="rId48" w:history="1">
-        <w:r>
-          <w:rPr>
-            <w:rStyle w:val="Hipervnculo"/>
+      <w:hyperlink r:id="rId44" w:history="1">
+        <w:r>
+          <w:rPr>
+            <w:rStyle w:val="Hyperlink"/>
             <w:noProof/>
           </w:rPr>
           <w:t>3.3.3</w:t>
@@ -3714,7 +3311,7 @@
         </w:r>
         <w:r>
           <w:rPr>
-            <w:rStyle w:val="Hipervnculo"/>
+            <w:rStyle w:val="Hyperlink"/>
             <w:noProof/>
           </w:rPr>
           <w:t>Reliability</w:t>
@@ -3771,7 +3368,7 @@
     </w:p>
     <w:p>
       <w:pPr>
-        <w:pStyle w:val="TDC3"/>
+        <w:pStyle w:val="TOC3"/>
         <w:tabs>
           <w:tab w:val="left" w:pos="960"/>
           <w:tab w:val="right" w:pos="8494"/>
@@ -3782,10 +3379,10 @@
           <w:sz w:val="24"/>
         </w:rPr>
       </w:pPr>
-      <w:hyperlink r:id="rId49" w:history="1">
-        <w:r>
-          <w:rPr>
-            <w:rStyle w:val="Hipervnculo"/>
+      <w:hyperlink r:id="rId45" w:history="1">
+        <w:r>
+          <w:rPr>
+            <w:rStyle w:val="Hyperlink"/>
             <w:noProof/>
           </w:rPr>
           <w:t>3.3.4</w:t>
@@ -3800,7 +3397,7 @@
         </w:r>
         <w:r>
           <w:rPr>
-            <w:rStyle w:val="Hipervnculo"/>
+            <w:rStyle w:val="Hyperlink"/>
             <w:noProof/>
           </w:rPr>
           <w:t>Availability</w:t>
@@ -3857,7 +3454,7 @@
     </w:p>
     <w:p>
       <w:pPr>
-        <w:pStyle w:val="TDC3"/>
+        <w:pStyle w:val="TOC3"/>
         <w:tabs>
           <w:tab w:val="left" w:pos="960"/>
           <w:tab w:val="right" w:pos="8494"/>
@@ -3868,10 +3465,10 @@
           <w:sz w:val="24"/>
         </w:rPr>
       </w:pPr>
-      <w:hyperlink r:id="rId50" w:history="1">
-        <w:r>
-          <w:rPr>
-            <w:rStyle w:val="Hipervnculo"/>
+      <w:hyperlink r:id="rId46" w:history="1">
+        <w:r>
+          <w:rPr>
+            <w:rStyle w:val="Hyperlink"/>
             <w:noProof/>
           </w:rPr>
           <w:t>3.3.5</w:t>
@@ -3886,7 +3483,7 @@
         </w:r>
         <w:r>
           <w:rPr>
-            <w:rStyle w:val="Hipervnculo"/>
+            <w:rStyle w:val="Hyperlink"/>
             <w:noProof/>
           </w:rPr>
           <w:t>Maintainability</w:t>
@@ -3943,7 +3540,7 @@
     </w:p>
     <w:p>
       <w:pPr>
-        <w:pStyle w:val="TDC3"/>
+        <w:pStyle w:val="TOC3"/>
         <w:tabs>
           <w:tab w:val="left" w:pos="960"/>
           <w:tab w:val="right" w:pos="8494"/>
@@ -3954,10 +3551,10 @@
           <w:sz w:val="24"/>
         </w:rPr>
       </w:pPr>
-      <w:hyperlink r:id="rId51" w:history="1">
-        <w:r>
-          <w:rPr>
-            <w:rStyle w:val="Hipervnculo"/>
+      <w:hyperlink r:id="rId47" w:history="1">
+        <w:r>
+          <w:rPr>
+            <w:rStyle w:val="Hyperlink"/>
             <w:noProof/>
           </w:rPr>
           <w:t>3.3.6</w:t>
@@ -3972,7 +3569,7 @@
         </w:r>
         <w:r>
           <w:rPr>
-            <w:rStyle w:val="Hipervnculo"/>
+            <w:rStyle w:val="Hyperlink"/>
             <w:noProof/>
           </w:rPr>
           <w:t>Portability</w:t>
@@ -4029,97 +3626,7 @@
     </w:p>
     <w:p>
       <w:pPr>
-        <w:pStyle w:val="TDC2"/>
-        <w:tabs>
-          <w:tab w:val="left" w:pos="720"/>
-          <w:tab w:val="right" w:pos="8494"/>
-        </w:tabs>
-        <w:rPr>
-          <w:rFonts w:ascii="Times New Roman" w:hAnsi="Times New Roman"/>
-          <w:b w:val="0"/>
-          <w:bCs w:val="0"/>
-          <w:noProof/>
-          <w:sz w:val="24"/>
-        </w:rPr>
-      </w:pPr>
-      <w:hyperlink r:id="rId52" w:history="1">
-        <w:r>
-          <w:rPr>
-            <w:rStyle w:val="Hipervnculo"/>
-            <w:noProof/>
-          </w:rPr>
-          <w:t>3.4</w:t>
-        </w:r>
-        <w:r>
-          <w:rPr>
-            <w:rFonts w:ascii="Times New Roman" w:hAnsi="Times New Roman"/>
-            <w:b w:val="0"/>
-            <w:bCs w:val="0"/>
-            <w:noProof/>
-            <w:sz w:val="24"/>
-          </w:rPr>
-          <w:tab/>
-        </w:r>
-        <w:r>
-          <w:rPr>
-            <w:rStyle w:val="Hipervnculo"/>
-            <w:noProof/>
-          </w:rPr>
-          <w:t>Other Requirements</w:t>
-        </w:r>
-        <w:r>
-          <w:rPr>
-            <w:noProof/>
-            <w:webHidden/>
-          </w:rPr>
-          <w:tab/>
-        </w:r>
-        <w:r>
-          <w:rPr>
-            <w:noProof/>
-            <w:webHidden/>
-          </w:rPr>
-          <w:fldChar w:fldCharType="begin"/>
-        </w:r>
-        <w:r>
-          <w:rPr>
-            <w:noProof/>
-            <w:webHidden/>
-          </w:rPr>
-          <w:instrText xml:space="preserve"> PAGEREF _Toc33411091 \h </w:instrText>
-        </w:r>
-        <w:r>
-          <w:rPr>
-            <w:noProof/>
-            <w:webHidden/>
-          </w:rPr>
-        </w:r>
-        <w:r>
-          <w:rPr>
-            <w:noProof/>
-            <w:webHidden/>
-          </w:rPr>
-          <w:fldChar w:fldCharType="separate"/>
-        </w:r>
-        <w:r>
-          <w:rPr>
-            <w:noProof/>
-            <w:webHidden/>
-          </w:rPr>
-          <w:t>11</w:t>
-        </w:r>
-        <w:r>
-          <w:rPr>
-            <w:noProof/>
-            <w:webHidden/>
-          </w:rPr>
-          <w:fldChar w:fldCharType="end"/>
-        </w:r>
-      </w:hyperlink>
-    </w:p>
-    <w:p>
-      <w:pPr>
-        <w:pStyle w:val="TDC1"/>
+        <w:pStyle w:val="TOC1"/>
         <w:tabs>
           <w:tab w:val="left" w:pos="480"/>
           <w:tab w:val="right" w:pos="8494"/>
@@ -4134,10 +3641,10 @@
           <w:szCs w:val="24"/>
         </w:rPr>
       </w:pPr>
-      <w:hyperlink r:id="rId53" w:history="1">
-        <w:r>
-          <w:rPr>
-            <w:rStyle w:val="Hipervnculo"/>
+      <w:hyperlink r:id="rId48" w:history="1">
+        <w:r>
+          <w:rPr>
+            <w:rStyle w:val="Hyperlink"/>
             <w:noProof/>
           </w:rPr>
           <w:t>4</w:t>
@@ -4156,7 +3663,7 @@
         </w:r>
         <w:r>
           <w:rPr>
-            <w:rStyle w:val="Hipervnculo"/>
+            <w:rStyle w:val="Hyperlink"/>
             <w:noProof/>
           </w:rPr>
           <w:t>Appendices</w:t>
@@ -4218,7 +3725,7 @@
     </w:p>
     <w:p>
       <w:pPr>
-        <w:pStyle w:val="Ttulo1"/>
+        <w:pStyle w:val="Heading1"/>
       </w:pPr>
       <w:bookmarkStart w:id="2" w:name="_Toc33238232"/>
       <w:bookmarkStart w:id="3" w:name="_Toc33411059"/>
@@ -4234,7 +3741,7 @@
     </w:p>
     <w:p>
       <w:pPr>
-        <w:pStyle w:val="Ttulo2"/>
+        <w:pStyle w:val="Heading2"/>
       </w:pPr>
       <w:bookmarkStart w:id="4" w:name="_Toc33411060"/>
       <w:r>
@@ -4327,7 +3834,7 @@
     </w:p>
     <w:p>
       <w:pPr>
-        <w:pStyle w:val="Ttulo2"/>
+        <w:pStyle w:val="Heading2"/>
       </w:pPr>
       <w:bookmarkStart w:id="5" w:name="_Toc33411061"/>
       <w:r>
@@ -4391,7 +3898,7 @@
     </w:p>
     <w:p>
       <w:pPr>
-        <w:pStyle w:val="Ttulo2"/>
+        <w:pStyle w:val="Heading2"/>
       </w:pPr>
       <w:bookmarkStart w:id="6" w:name="_Toc33238236"/>
       <w:bookmarkStart w:id="7" w:name="_Toc33411063"/>
@@ -4450,7 +3957,7 @@
     </w:p>
     <w:p>
       <w:pPr>
-        <w:pStyle w:val="Ttulo2"/>
+        <w:pStyle w:val="Heading2"/>
       </w:pPr>
       <w:bookmarkStart w:id="8" w:name="_Toc33238237"/>
       <w:bookmarkStart w:id="9" w:name="_Toc33411064"/>
@@ -5012,7 +4519,13 @@
     </w:p>
     <w:p>
       <w:pPr>
-        <w:pStyle w:val="Ttulo1"/>
+        <w:pStyle w:val="guiazul"/>
+        <w:ind w:left="708"/>
+      </w:pPr>
+    </w:p>
+    <w:p>
+      <w:pPr>
+        <w:pStyle w:val="Heading1"/>
       </w:pPr>
       <w:bookmarkStart w:id="10" w:name="_Toc33238239"/>
       <w:bookmarkStart w:id="11" w:name="_Toc33411066"/>
@@ -5025,7 +4538,7 @@
     </w:p>
     <w:p>
       <w:pPr>
-        <w:pStyle w:val="Ttulo2"/>
+        <w:pStyle w:val="Heading2"/>
       </w:pPr>
       <w:bookmarkStart w:id="12" w:name="_Toc33238240"/>
       <w:bookmarkStart w:id="13" w:name="_Toc33411067"/>
@@ -5051,7 +4564,7 @@
     </w:p>
     <w:p>
       <w:pPr>
-        <w:pStyle w:val="Ttulo2"/>
+        <w:pStyle w:val="Heading2"/>
       </w:pPr>
       <w:bookmarkStart w:id="14" w:name="_Toc532878319"/>
       <w:bookmarkStart w:id="15" w:name="_Toc33238241"/>
@@ -5138,7 +4651,7 @@
     </w:p>
     <w:p>
       <w:pPr>
-        <w:pStyle w:val="Ttulo2"/>
+        <w:pStyle w:val="Heading2"/>
       </w:pPr>
       <w:bookmarkStart w:id="17" w:name="_Toc532878320"/>
       <w:bookmarkStart w:id="18" w:name="_Toc33238242"/>
@@ -5602,7 +5115,7 @@
     </w:p>
     <w:p>
       <w:pPr>
-        <w:pStyle w:val="Ttulo2"/>
+        <w:pStyle w:val="Heading2"/>
       </w:pPr>
       <w:bookmarkStart w:id="20" w:name="_Toc532878321"/>
       <w:bookmarkStart w:id="21" w:name="_Toc33238243"/>
@@ -5676,7 +5189,7 @@
     </w:p>
     <w:p>
       <w:pPr>
-        <w:pStyle w:val="Ttulo1"/>
+        <w:pStyle w:val="Heading1"/>
       </w:pPr>
       <w:bookmarkStart w:id="23" w:name="_Toc532878324"/>
       <w:bookmarkStart w:id="24" w:name="_Toc33238246"/>
@@ -6802,7 +6315,6 @@
                 <w:iCs/>
                 <w:color w:val="auto"/>
               </w:rPr>
-              <w:lastRenderedPageBreak/>
               <w:t>Requirement Name</w:t>
             </w:r>
           </w:p>
@@ -7038,6 +6550,7 @@
                 <w:iCs/>
                 <w:color w:val="auto"/>
               </w:rPr>
+              <w:lastRenderedPageBreak/>
               <w:t>Priority of the requirement</w:t>
             </w:r>
           </w:p>
@@ -10123,7 +9636,7 @@
     </w:p>
     <w:p>
       <w:pPr>
-        <w:pStyle w:val="Ttulo2"/>
+        <w:pStyle w:val="Heading2"/>
       </w:pPr>
       <w:bookmarkStart w:id="31" w:name="_Toc33238252"/>
       <w:bookmarkStart w:id="32" w:name="_Toc33411079"/>
@@ -10144,7 +9657,7 @@
     </w:p>
     <w:p>
       <w:pPr>
-        <w:pStyle w:val="Ttulo3"/>
+        <w:pStyle w:val="Heading3"/>
       </w:pPr>
       <w:bookmarkStart w:id="33" w:name="_Toc33238253"/>
       <w:bookmarkStart w:id="34" w:name="_Toc33411080"/>
@@ -10211,7 +9724,6 @@
         </w:numPr>
       </w:pPr>
       <w:r>
-        <w:lastRenderedPageBreak/>
         <w:t>Requirement Priority: High</w:t>
       </w:r>
     </w:p>
@@ -10229,7 +9741,7 @@
     </w:p>
     <w:p>
       <w:pPr>
-        <w:pStyle w:val="Ttulo3"/>
+        <w:pStyle w:val="Heading3"/>
       </w:pPr>
       <w:bookmarkStart w:id="35" w:name="_Toc33411081"/>
       <w:r>
@@ -10258,6 +9770,7 @@
         </w:numPr>
       </w:pPr>
       <w:r>
+        <w:lastRenderedPageBreak/>
         <w:t>Requirement Name: Digital Consumption Record</w:t>
       </w:r>
     </w:p>
@@ -10311,7 +9824,7 @@
     </w:p>
     <w:p>
       <w:pPr>
-        <w:pStyle w:val="Ttulo3"/>
+        <w:pStyle w:val="Heading3"/>
       </w:pPr>
       <w:bookmarkStart w:id="36" w:name="_Toc33411082"/>
       <w:r>
@@ -10393,7 +9906,7 @@
     </w:p>
     <w:p>
       <w:pPr>
-        <w:pStyle w:val="Ttulo2"/>
+        <w:pStyle w:val="Heading2"/>
       </w:pPr>
       <w:bookmarkStart w:id="37" w:name="_Toc33238257"/>
       <w:bookmarkStart w:id="38" w:name="_Toc33411084"/>
@@ -10405,7 +9918,7 @@
     </w:p>
     <w:p>
       <w:pPr>
-        <w:pStyle w:val="Ttulo3"/>
+        <w:pStyle w:val="Heading3"/>
       </w:pPr>
       <w:bookmarkStart w:id="39" w:name="_Toc33238258"/>
       <w:bookmarkStart w:id="40" w:name="_Toc33411085"/>
@@ -10501,7 +10014,7 @@
     </w:p>
     <w:p>
       <w:pPr>
-        <w:pStyle w:val="Ttulo3"/>
+        <w:pStyle w:val="Heading3"/>
       </w:pPr>
       <w:bookmarkStart w:id="41" w:name="_Toc33238259"/>
       <w:bookmarkStart w:id="42" w:name="_Toc33411086"/>
@@ -10590,7 +10103,7 @@
     </w:p>
     <w:p>
       <w:pPr>
-        <w:pStyle w:val="Ttulo3"/>
+        <w:pStyle w:val="Heading3"/>
       </w:pPr>
       <w:bookmarkStart w:id="43" w:name="_Toc33238260"/>
       <w:bookmarkStart w:id="44" w:name="_Toc33411087"/>
@@ -10669,13 +10182,12 @@
         </w:numPr>
       </w:pPr>
       <w:r>
-        <w:lastRenderedPageBreak/>
         <w:t>Description: The system must have a failure rate of less than 0.1% per month.</w:t>
       </w:r>
     </w:p>
     <w:p>
       <w:pPr>
-        <w:pStyle w:val="Ttulo3"/>
+        <w:pStyle w:val="Heading3"/>
       </w:pPr>
       <w:bookmarkStart w:id="45" w:name="_Toc33238261"/>
       <w:bookmarkStart w:id="46" w:name="_Toc33411088"/>
@@ -10754,12 +10266,13 @@
         </w:numPr>
       </w:pPr>
       <w:r>
+        <w:lastRenderedPageBreak/>
         <w:t>Description: The system must be available 99.5% of the time, with a maximum downtime of no more than 3 hours per month.</w:t>
       </w:r>
     </w:p>
     <w:p>
       <w:pPr>
-        <w:pStyle w:val="Ttulo3"/>
+        <w:pStyle w:val="Heading3"/>
       </w:pPr>
       <w:bookmarkStart w:id="47" w:name="_Toc33238262"/>
       <w:bookmarkStart w:id="48" w:name="_Toc33411089"/>
@@ -10843,7 +10356,7 @@
     </w:p>
     <w:p>
       <w:pPr>
-        <w:pStyle w:val="Ttulo3"/>
+        <w:pStyle w:val="Heading3"/>
       </w:pPr>
       <w:bookmarkStart w:id="49" w:name="_Toc33238263"/>
       <w:bookmarkStart w:id="50" w:name="_Toc33411090"/>
@@ -10927,67 +10440,32 @@
     </w:p>
     <w:p>
       <w:pPr>
-        <w:pStyle w:val="Ttulo2"/>
-      </w:pPr>
-      <w:bookmarkStart w:id="51" w:name="_Toc33411091"/>
+        <w:pStyle w:val="Heading1"/>
+      </w:pPr>
+      <w:bookmarkStart w:id="51" w:name="_Toc33238265"/>
+      <w:bookmarkStart w:id="52" w:name="_Toc33411092"/>
       <w:r>
-        <w:t>Other Requirements</w:t>
+        <w:t>Appendices</w:t>
       </w:r>
       <w:bookmarkEnd w:id="51"/>
-    </w:p>
-    <w:p>
-      <w:pPr>
-        <w:pStyle w:val="Normalindentado2"/>
-      </w:pPr>
-      <w:r>
-        <w:fldChar w:fldCharType="begin"/>
-      </w:r>
-      <w:r>
-        <w:instrText>MACROBUTTON NoMacro [</w:instrText>
-      </w:r>
-      <w:r>
-        <w:rPr>
-          <w:color w:val="0000FF"/>
-        </w:rPr>
-        <w:instrText>Inserte aquí el texto</w:instrText>
-      </w:r>
-      <w:r>
-        <w:instrText>]</w:instrText>
-      </w:r>
-      <w:r>
-        <w:fldChar w:fldCharType="end"/>
-      </w:r>
-    </w:p>
-    <w:p>
-      <w:pPr>
-        <w:pStyle w:val="Ttulo1"/>
-      </w:pPr>
-      <w:bookmarkStart w:id="52" w:name="_Toc33238265"/>
-      <w:bookmarkStart w:id="53" w:name="_Toc33411092"/>
-      <w:r>
-        <w:lastRenderedPageBreak/>
-        <w:t>Appendices</w:t>
-      </w:r>
       <w:bookmarkEnd w:id="52"/>
-      <w:bookmarkEnd w:id="53"/>
     </w:p>
     <w:p>
       <w:pPr>
         <w:pStyle w:val="guiazul"/>
         <w:keepNext/>
         <w:ind w:left="300"/>
+        <w:jc w:val="center"/>
       </w:pPr>
       <w:r>
         <w:rPr>
-          <w:i w:val="0"/>
           <w:noProof/>
-          <w:color w:val="auto"/>
         </w:rPr>
         <w:drawing>
-          <wp:inline distT="0" distB="0" distL="0" distR="0" wp14:anchorId="6E0FBE08" wp14:editId="7B7C9E72">
-            <wp:extent cx="5400040" cy="3534410"/>
-            <wp:effectExtent l="0" t="0" r="0" b="8890"/>
-            <wp:docPr id="2" name="Imagen 2"/>
+          <wp:inline distT="0" distB="0" distL="0" distR="0" wp14:anchorId="5FE71E4E" wp14:editId="4569B88A">
+            <wp:extent cx="5400040" cy="2476500"/>
+            <wp:effectExtent l="0" t="0" r="0" b="0"/>
+            <wp:docPr id="1042566518" name="Picture 1" descr="A diagram of a diagram&#10;&#10;Description automatically generated"/>
             <wp:cNvGraphicFramePr>
               <a:graphicFrameLocks xmlns:a="http://schemas.openxmlformats.org/drawingml/2006/main" noChangeAspect="1"/>
             </wp:cNvGraphicFramePr>
@@ -10995,11 +10473,11 @@
               <a:graphicData uri="http://schemas.openxmlformats.org/drawingml/2006/picture">
                 <pic:pic xmlns:pic="http://schemas.openxmlformats.org/drawingml/2006/picture">
                   <pic:nvPicPr>
-                    <pic:cNvPr id="1" name=""/>
+                    <pic:cNvPr id="1042566518" name="Picture 1" descr="A diagram of a diagram&#10;&#10;Description automatically generated"/>
                     <pic:cNvPicPr/>
                   </pic:nvPicPr>
                   <pic:blipFill>
-                    <a:blip r:embed="rId54"/>
+                    <a:blip r:embed="rId49"/>
                     <a:stretch>
                       <a:fillRect/>
                     </a:stretch>
@@ -11007,7 +10485,7 @@
                   <pic:spPr>
                     <a:xfrm>
                       <a:off x="0" y="0"/>
-                      <a:ext cx="5400040" cy="3534410"/>
+                      <a:ext cx="5400040" cy="2476500"/>
                     </a:xfrm>
                     <a:prstGeom prst="rect">
                       <a:avLst/>
@@ -11022,16 +10500,17 @@
     </w:p>
     <w:p>
       <w:pPr>
-        <w:pStyle w:val="Descripcin"/>
+        <w:pStyle w:val="Caption"/>
+        <w:jc w:val="center"/>
       </w:pPr>
       <w:r>
-        <w:t xml:space="preserve">Figure 1:  </w:t>
+        <w:t xml:space="preserve">Illustration </w:t>
       </w:r>
       <w:r>
         <w:fldChar w:fldCharType="begin"/>
       </w:r>
       <w:r>
-        <w:instrText xml:space="preserve"> SEQ Figura_1:_ \* ARABIC </w:instrText>
+        <w:instrText xml:space="preserve"> SEQ Illustration \* ARABIC </w:instrText>
       </w:r>
       <w:r>
         <w:fldChar w:fldCharType="separate"/>
@@ -11046,14 +10525,90 @@
         <w:fldChar w:fldCharType="end"/>
       </w:r>
       <w:r>
-        <w:t xml:space="preserve"> </w:t>
+        <w:t>: Use case diagram</w:t>
+      </w:r>
+    </w:p>
+    <w:p>
+      <w:pPr>
+        <w:keepNext/>
+        <w:jc w:val="center"/>
+      </w:pPr>
+      <w:r>
+        <w:lastRenderedPageBreak/>
+        <w:drawing>
+          <wp:inline distT="0" distB="0" distL="0" distR="0" wp14:anchorId="11A4BAB2" wp14:editId="1C9B8FDB">
+            <wp:extent cx="5400040" cy="3341370"/>
+            <wp:effectExtent l="0" t="0" r="0" b="0"/>
+            <wp:docPr id="1062365740" name="Picture 1"/>
+            <wp:cNvGraphicFramePr>
+              <a:graphicFrameLocks xmlns:a="http://schemas.openxmlformats.org/drawingml/2006/main" noChangeAspect="1"/>
+            </wp:cNvGraphicFramePr>
+            <a:graphic xmlns:a="http://schemas.openxmlformats.org/drawingml/2006/main">
+              <a:graphicData uri="http://schemas.openxmlformats.org/drawingml/2006/picture">
+                <pic:pic xmlns:pic="http://schemas.openxmlformats.org/drawingml/2006/picture">
+                  <pic:nvPicPr>
+                    <pic:cNvPr id="1062365740" name=""/>
+                    <pic:cNvPicPr/>
+                  </pic:nvPicPr>
+                  <pic:blipFill>
+                    <a:blip r:embed="rId50"/>
+                    <a:stretch>
+                      <a:fillRect/>
+                    </a:stretch>
+                  </pic:blipFill>
+                  <pic:spPr>
+                    <a:xfrm>
+                      <a:off x="0" y="0"/>
+                      <a:ext cx="5400040" cy="3341370"/>
+                    </a:xfrm>
+                    <a:prstGeom prst="rect">
+                      <a:avLst/>
+                    </a:prstGeom>
+                  </pic:spPr>
+                </pic:pic>
+              </a:graphicData>
+            </a:graphic>
+          </wp:inline>
+        </w:drawing>
+      </w:r>
+    </w:p>
+    <w:p>
+      <w:pPr>
+        <w:pStyle w:val="Caption"/>
+        <w:jc w:val="center"/>
+      </w:pPr>
+      <w:r>
+        <w:t xml:space="preserve">Illustration </w:t>
       </w:r>
       <w:r>
-        <w:t>Use case diagram</w:t>
+        <w:fldChar w:fldCharType="begin"/>
       </w:r>
+      <w:r>
+        <w:instrText xml:space="preserve"> SEQ Illustration \* ARABIC </w:instrText>
+      </w:r>
+      <w:r>
+        <w:fldChar w:fldCharType="separate"/>
+      </w:r>
+      <w:r>
+        <w:rPr>
+          <w:noProof/>
+        </w:rPr>
+        <w:t>2</w:t>
+      </w:r>
+      <w:r>
+        <w:fldChar w:fldCharType="end"/>
+      </w:r>
+      <w:r>
+        <w:t>:Class diagram</w:t>
+      </w:r>
+    </w:p>
+    <w:p>
+      <w:pPr>
+        <w:pStyle w:val="Caption"/>
+      </w:pPr>
     </w:p>
     <w:sectPr>
-      <w:headerReference w:type="first" r:id="rId55"/>
+      <w:headerReference w:type="first" r:id="rId51"/>
       <w:pgSz w:w="11906" w:h="16838"/>
       <w:pgMar w:top="1418" w:right="1701" w:bottom="1418" w:left="1701" w:header="709" w:footer="709" w:gutter="0"/>
       <w:cols w:space="708"/>
@@ -11064,7 +10619,7 @@
 </file>
 
 <file path=word/endnotes.xml><?xml version="1.0" encoding="utf-8"?>
-<w:endnotes xmlns:wpc="http://schemas.microsoft.com/office/word/2010/wordprocessingCanvas" xmlns:cx="http://schemas.microsoft.com/office/drawing/2014/chartex" xmlns:cx1="http://schemas.microsoft.com/office/drawing/2015/9/8/chartex" xmlns:cx2="http://schemas.microsoft.com/office/drawing/2015/10/21/chartex" xmlns:cx3="http://schemas.microsoft.com/office/drawing/2016/5/9/chartex" xmlns:cx4="http://schemas.microsoft.com/office/drawing/2016/5/10/chartex" xmlns:cx5="http://schemas.microsoft.com/office/drawing/2016/5/11/chartex" xmlns:cx6="http://schemas.microsoft.com/office/drawing/2016/5/12/chartex" xmlns:cx7="http://schemas.microsoft.com/office/drawing/2016/5/13/chartex" xmlns:cx8="http://schemas.microsoft.com/office/drawing/2016/5/14/chartex" xmlns:mc="http://schemas.openxmlformats.org/markup-compatibility/2006" xmlns:aink="http://schemas.microsoft.com/office/drawing/2016/ink" xmlns:am3d="http://schemas.microsoft.com/office/drawing/2017/model3d" xmlns:o="urn:schemas-microsoft-com:office:office" xmlns:r="http://schemas.openxmlformats.org/officeDocument/2006/relationships" xmlns:m="http://schemas.openxmlformats.org/officeDocument/2006/math" xmlns:v="urn:schemas-microsoft-com:vml" xmlns:wp14="http://schemas.microsoft.com/office/word/2010/wordprocessingDrawing" xmlns:wp="http://schemas.openxmlformats.org/drawingml/2006/wordprocessingDrawing" xmlns:w10="urn:schemas-microsoft-com:office:word" xmlns:w="http://schemas.openxmlformats.org/wordprocessingml/2006/main" xmlns:w14="http://schemas.microsoft.com/office/word/2010/wordml" xmlns:w15="http://schemas.microsoft.com/office/word/2012/wordml" xmlns:w16cex="http://schemas.microsoft.com/office/word/2018/wordml/cex" xmlns:w16cid="http://schemas.microsoft.com/office/word/2016/wordml/cid" xmlns:w16="http://schemas.microsoft.com/office/word/2018/wordml" xmlns:w16sdtdh="http://schemas.microsoft.com/office/word/2020/wordml/sdtdatahash" xmlns:w16se="http://schemas.microsoft.com/office/word/2015/wordml/symex" xmlns:wpg="http://schemas.microsoft.com/office/word/2010/wordprocessingGroup" xmlns:wpi="http://schemas.microsoft.com/office/word/2010/wordprocessingInk" xmlns:wne="http://schemas.microsoft.com/office/word/2006/wordml" xmlns:wps="http://schemas.microsoft.com/office/word/2010/wordprocessingShape" mc:Ignorable="w14 w15 w16se w16cid w16 w16cex w16sdtdh wp14">
+<w:endnotes xmlns:wpc="http://schemas.microsoft.com/office/word/2010/wordprocessingCanvas" xmlns:cx="http://schemas.microsoft.com/office/drawing/2014/chartex" xmlns:cx1="http://schemas.microsoft.com/office/drawing/2015/9/8/chartex" xmlns:cx2="http://schemas.microsoft.com/office/drawing/2015/10/21/chartex" xmlns:cx3="http://schemas.microsoft.com/office/drawing/2016/5/9/chartex" xmlns:cx4="http://schemas.microsoft.com/office/drawing/2016/5/10/chartex" xmlns:cx5="http://schemas.microsoft.com/office/drawing/2016/5/11/chartex" xmlns:cx6="http://schemas.microsoft.com/office/drawing/2016/5/12/chartex" xmlns:cx7="http://schemas.microsoft.com/office/drawing/2016/5/13/chartex" xmlns:cx8="http://schemas.microsoft.com/office/drawing/2016/5/14/chartex" xmlns:mc="http://schemas.openxmlformats.org/markup-compatibility/2006" xmlns:aink="http://schemas.microsoft.com/office/drawing/2016/ink" xmlns:am3d="http://schemas.microsoft.com/office/drawing/2017/model3d" xmlns:o="urn:schemas-microsoft-com:office:office" xmlns:oel="http://schemas.microsoft.com/office/2019/extlst" xmlns:r="http://schemas.openxmlformats.org/officeDocument/2006/relationships" xmlns:m="http://schemas.openxmlformats.org/officeDocument/2006/math" xmlns:v="urn:schemas-microsoft-com:vml" xmlns:wp14="http://schemas.microsoft.com/office/word/2010/wordprocessingDrawing" xmlns:wp="http://schemas.openxmlformats.org/drawingml/2006/wordprocessingDrawing" xmlns:w10="urn:schemas-microsoft-com:office:word" xmlns:w="http://schemas.openxmlformats.org/wordprocessingml/2006/main" xmlns:w14="http://schemas.microsoft.com/office/word/2010/wordml" xmlns:w15="http://schemas.microsoft.com/office/word/2012/wordml" xmlns:w16cex="http://schemas.microsoft.com/office/word/2018/wordml/cex" xmlns:w16cid="http://schemas.microsoft.com/office/word/2016/wordml/cid" xmlns:w16="http://schemas.microsoft.com/office/word/2018/wordml" xmlns:w16du="http://schemas.microsoft.com/office/word/2023/wordml/word16du" xmlns:w16sdtdh="http://schemas.microsoft.com/office/word/2020/wordml/sdtdatahash" xmlns:w16se="http://schemas.microsoft.com/office/word/2015/wordml/symex" xmlns:wpg="http://schemas.microsoft.com/office/word/2010/wordprocessingGroup" xmlns:wpi="http://schemas.microsoft.com/office/word/2010/wordprocessingInk" xmlns:wne="http://schemas.microsoft.com/office/word/2006/wordml" xmlns:wps="http://schemas.microsoft.com/office/word/2010/wordprocessingShape" mc:Ignorable="w14 w15 w16se w16cid w16 w16cex w16sdtdh w16du wp14">
   <w:endnote w:type="separator" w:id="-1">
     <w:p>
       <w:r>
@@ -11083,122 +10638,27 @@
 </file>
 
 <file path=word/footer1.xml><?xml version="1.0" encoding="utf-8"?>
-<w:ftr xmlns:wpc="http://schemas.microsoft.com/office/word/2010/wordprocessingCanvas" xmlns:cx="http://schemas.microsoft.com/office/drawing/2014/chartex" xmlns:cx1="http://schemas.microsoft.com/office/drawing/2015/9/8/chartex" xmlns:cx2="http://schemas.microsoft.com/office/drawing/2015/10/21/chartex" xmlns:cx3="http://schemas.microsoft.com/office/drawing/2016/5/9/chartex" xmlns:cx4="http://schemas.microsoft.com/office/drawing/2016/5/10/chartex" xmlns:cx5="http://schemas.microsoft.com/office/drawing/2016/5/11/chartex" xmlns:cx6="http://schemas.microsoft.com/office/drawing/2016/5/12/chartex" xmlns:cx7="http://schemas.microsoft.com/office/drawing/2016/5/13/chartex" xmlns:cx8="http://schemas.microsoft.com/office/drawing/2016/5/14/chartex" xmlns:mc="http://schemas.openxmlformats.org/markup-compatibility/2006" xmlns:aink="http://schemas.microsoft.com/office/drawing/2016/ink" xmlns:am3d="http://schemas.microsoft.com/office/drawing/2017/model3d" xmlns:o="urn:schemas-microsoft-com:office:office" xmlns:r="http://schemas.openxmlformats.org/officeDocument/2006/relationships" xmlns:m="http://schemas.openxmlformats.org/officeDocument/2006/math" xmlns:v="urn:schemas-microsoft-com:vml" xmlns:wp14="http://schemas.microsoft.com/office/word/2010/wordprocessingDrawing" xmlns:wp="http://schemas.openxmlformats.org/drawingml/2006/wordprocessingDrawing" xmlns:w10="urn:schemas-microsoft-com:office:word" xmlns:w="http://schemas.openxmlformats.org/wordprocessingml/2006/main" xmlns:w14="http://schemas.microsoft.com/office/word/2010/wordml" xmlns:w15="http://schemas.microsoft.com/office/word/2012/wordml" xmlns:w16cex="http://schemas.microsoft.com/office/word/2018/wordml/cex" xmlns:w16cid="http://schemas.microsoft.com/office/word/2016/wordml/cid" xmlns:w16="http://schemas.microsoft.com/office/word/2018/wordml" xmlns:w16sdtdh="http://schemas.microsoft.com/office/word/2020/wordml/sdtdatahash" xmlns:w16se="http://schemas.microsoft.com/office/word/2015/wordml/symex" xmlns:wpg="http://schemas.microsoft.com/office/word/2010/wordprocessingGroup" xmlns:wpi="http://schemas.microsoft.com/office/word/2010/wordprocessingInk" xmlns:wne="http://schemas.microsoft.com/office/word/2006/wordml" xmlns:wps="http://schemas.microsoft.com/office/word/2010/wordprocessingShape" mc:Ignorable="w14 w15 w16se w16cid w16 w16cex w16sdtdh wp14">
-  <w:tbl>
-    <w:tblPr>
-      <w:tblW w:w="0" w:type="auto"/>
-      <w:tblBorders>
-        <w:top w:val="single" w:sz="4" w:space="0" w:color="292929"/>
-      </w:tblBorders>
-      <w:tblCellMar>
-        <w:left w:w="70" w:type="dxa"/>
-        <w:right w:w="70" w:type="dxa"/>
-      </w:tblCellMar>
-      <w:tblLook w:val="0000" w:firstRow="0" w:lastRow="0" w:firstColumn="0" w:lastColumn="0" w:noHBand="0" w:noVBand="0"/>
-    </w:tblPr>
-    <w:tblGrid>
-      <w:gridCol w:w="1912"/>
-      <w:gridCol w:w="160"/>
-      <w:gridCol w:w="6432"/>
-    </w:tblGrid>
-    <w:tr>
-      <w:tc>
-        <w:tcPr>
-          <w:tcW w:w="1947" w:type="dxa"/>
-          <w:tcMar>
-            <w:top w:w="68" w:type="dxa"/>
-            <w:bottom w:w="68" w:type="dxa"/>
-          </w:tcMar>
-        </w:tcPr>
-        <w:p>
-          <w:pPr>
-            <w:pStyle w:val="Encabezado"/>
-            <w:jc w:val="right"/>
-            <w:rPr>
-              <w:rFonts w:cs="Arial"/>
-              <w:sz w:val="16"/>
-            </w:rPr>
-          </w:pPr>
-        </w:p>
-      </w:tc>
-      <w:tc>
-        <w:tcPr>
-          <w:tcW w:w="160" w:type="dxa"/>
-          <w:tcMar>
-            <w:top w:w="68" w:type="dxa"/>
-            <w:bottom w:w="68" w:type="dxa"/>
-          </w:tcMar>
-          <w:vAlign w:val="center"/>
-        </w:tcPr>
-        <w:p>
-          <w:pPr>
-            <w:pStyle w:val="Encabezado"/>
-            <w:jc w:val="right"/>
-            <w:rPr>
-              <w:sz w:val="16"/>
-            </w:rPr>
-          </w:pPr>
-        </w:p>
-      </w:tc>
-      <w:tc>
-        <w:tcPr>
-          <w:tcW w:w="6537" w:type="dxa"/>
-          <w:tcMar>
-            <w:top w:w="68" w:type="dxa"/>
-            <w:bottom w:w="68" w:type="dxa"/>
-          </w:tcMar>
-          <w:vAlign w:val="center"/>
-        </w:tcPr>
-        <w:p>
-          <w:pPr>
-            <w:pStyle w:val="Encabezado"/>
-            <w:jc w:val="right"/>
-            <w:rPr>
-              <w:sz w:val="16"/>
-            </w:rPr>
-          </w:pPr>
-          <w:r>
-            <w:rPr>
-              <w:rFonts w:cs="Arial"/>
-              <w:color w:val="241A61"/>
-              <w:sz w:val="16"/>
-            </w:rPr>
-            <w:t>Understanding Software Requirements</w:t>
-          </w:r>
-        </w:p>
-      </w:tc>
-    </w:tr>
-  </w:tbl>
+<w:ftr xmlns:wpc="http://schemas.microsoft.com/office/word/2010/wordprocessingCanvas" xmlns:cx="http://schemas.microsoft.com/office/drawing/2014/chartex" xmlns:cx1="http://schemas.microsoft.com/office/drawing/2015/9/8/chartex" xmlns:cx2="http://schemas.microsoft.com/office/drawing/2015/10/21/chartex" xmlns:cx3="http://schemas.microsoft.com/office/drawing/2016/5/9/chartex" xmlns:cx4="http://schemas.microsoft.com/office/drawing/2016/5/10/chartex" xmlns:cx5="http://schemas.microsoft.com/office/drawing/2016/5/11/chartex" xmlns:cx6="http://schemas.microsoft.com/office/drawing/2016/5/12/chartex" xmlns:cx7="http://schemas.microsoft.com/office/drawing/2016/5/13/chartex" xmlns:cx8="http://schemas.microsoft.com/office/drawing/2016/5/14/chartex" xmlns:mc="http://schemas.openxmlformats.org/markup-compatibility/2006" xmlns:aink="http://schemas.microsoft.com/office/drawing/2016/ink" xmlns:am3d="http://schemas.microsoft.com/office/drawing/2017/model3d" xmlns:o="urn:schemas-microsoft-com:office:office" xmlns:oel="http://schemas.microsoft.com/office/2019/extlst" xmlns:r="http://schemas.openxmlformats.org/officeDocument/2006/relationships" xmlns:m="http://schemas.openxmlformats.org/officeDocument/2006/math" xmlns:v="urn:schemas-microsoft-com:vml" xmlns:wp14="http://schemas.microsoft.com/office/word/2010/wordprocessingDrawing" xmlns:wp="http://schemas.openxmlformats.org/drawingml/2006/wordprocessingDrawing" xmlns:w10="urn:schemas-microsoft-com:office:word" xmlns:w="http://schemas.openxmlformats.org/wordprocessingml/2006/main" xmlns:w14="http://schemas.microsoft.com/office/word/2010/wordml" xmlns:w15="http://schemas.microsoft.com/office/word/2012/wordml" xmlns:w16cex="http://schemas.microsoft.com/office/word/2018/wordml/cex" xmlns:w16cid="http://schemas.microsoft.com/office/word/2016/wordml/cid" xmlns:w16="http://schemas.microsoft.com/office/word/2018/wordml" xmlns:w16du="http://schemas.microsoft.com/office/word/2023/wordml/word16du" xmlns:w16sdtdh="http://schemas.microsoft.com/office/word/2020/wordml/sdtdatahash" xmlns:w16se="http://schemas.microsoft.com/office/word/2015/wordml/symex" xmlns:wpg="http://schemas.microsoft.com/office/word/2010/wordprocessingGroup" xmlns:wpi="http://schemas.microsoft.com/office/word/2010/wordprocessingInk" xmlns:wne="http://schemas.microsoft.com/office/word/2006/wordml" xmlns:wps="http://schemas.microsoft.com/office/word/2010/wordprocessingShape" mc:Ignorable="w14 w15 w16se w16cid w16 w16cex w16sdtdh w16du wp14">
   <w:p>
     <w:pPr>
-      <w:pStyle w:val="Piedepgina"/>
+      <w:pStyle w:val="Footer"/>
     </w:pPr>
   </w:p>
 </w:ftr>
 </file>
 
 <file path=word/footer2.xml><?xml version="1.0" encoding="utf-8"?>
-<w:ftr xmlns:wpc="http://schemas.microsoft.com/office/word/2010/wordprocessingCanvas" xmlns:cx="http://schemas.microsoft.com/office/drawing/2014/chartex" xmlns:cx1="http://schemas.microsoft.com/office/drawing/2015/9/8/chartex" xmlns:cx2="http://schemas.microsoft.com/office/drawing/2015/10/21/chartex" xmlns:cx3="http://schemas.microsoft.com/office/drawing/2016/5/9/chartex" xmlns:cx4="http://schemas.microsoft.com/office/drawing/2016/5/10/chartex" xmlns:cx5="http://schemas.microsoft.com/office/drawing/2016/5/11/chartex" xmlns:cx6="http://schemas.microsoft.com/office/drawing/2016/5/12/chartex" xmlns:cx7="http://schemas.microsoft.com/office/drawing/2016/5/13/chartex" xmlns:cx8="http://schemas.microsoft.com/office/drawing/2016/5/14/chartex" xmlns:mc="http://schemas.openxmlformats.org/markup-compatibility/2006" xmlns:aink="http://schemas.microsoft.com/office/drawing/2016/ink" xmlns:am3d="http://schemas.microsoft.com/office/drawing/2017/model3d" xmlns:o="urn:schemas-microsoft-com:office:office" xmlns:r="http://schemas.openxmlformats.org/officeDocument/2006/relationships" xmlns:m="http://schemas.openxmlformats.org/officeDocument/2006/math" xmlns:v="urn:schemas-microsoft-com:vml" xmlns:wp14="http://schemas.microsoft.com/office/word/2010/wordprocessingDrawing" xmlns:wp="http://schemas.openxmlformats.org/drawingml/2006/wordprocessingDrawing" xmlns:w10="urn:schemas-microsoft-com:office:word" xmlns:w="http://schemas.openxmlformats.org/wordprocessingml/2006/main" xmlns:w14="http://schemas.microsoft.com/office/word/2010/wordml" xmlns:w15="http://schemas.microsoft.com/office/word/2012/wordml" xmlns:w16cex="http://schemas.microsoft.com/office/word/2018/wordml/cex" xmlns:w16cid="http://schemas.microsoft.com/office/word/2016/wordml/cid" xmlns:w16="http://schemas.microsoft.com/office/word/2018/wordml" xmlns:w16sdtdh="http://schemas.microsoft.com/office/word/2020/wordml/sdtdatahash" xmlns:w16se="http://schemas.microsoft.com/office/word/2015/wordml/symex" xmlns:wpg="http://schemas.microsoft.com/office/word/2010/wordprocessingGroup" xmlns:wpi="http://schemas.microsoft.com/office/word/2010/wordprocessingInk" xmlns:wne="http://schemas.microsoft.com/office/word/2006/wordml" xmlns:wps="http://schemas.microsoft.com/office/word/2010/wordprocessingShape" mc:Ignorable="w14 w15 w16se w16cid w16 w16cex w16sdtdh wp14">
+<w:ftr xmlns:wpc="http://schemas.microsoft.com/office/word/2010/wordprocessingCanvas" xmlns:cx="http://schemas.microsoft.com/office/drawing/2014/chartex" xmlns:cx1="http://schemas.microsoft.com/office/drawing/2015/9/8/chartex" xmlns:cx2="http://schemas.microsoft.com/office/drawing/2015/10/21/chartex" xmlns:cx3="http://schemas.microsoft.com/office/drawing/2016/5/9/chartex" xmlns:cx4="http://schemas.microsoft.com/office/drawing/2016/5/10/chartex" xmlns:cx5="http://schemas.microsoft.com/office/drawing/2016/5/11/chartex" xmlns:cx6="http://schemas.microsoft.com/office/drawing/2016/5/12/chartex" xmlns:cx7="http://schemas.microsoft.com/office/drawing/2016/5/13/chartex" xmlns:cx8="http://schemas.microsoft.com/office/drawing/2016/5/14/chartex" xmlns:mc="http://schemas.openxmlformats.org/markup-compatibility/2006" xmlns:aink="http://schemas.microsoft.com/office/drawing/2016/ink" xmlns:am3d="http://schemas.microsoft.com/office/drawing/2017/model3d" xmlns:o="urn:schemas-microsoft-com:office:office" xmlns:oel="http://schemas.microsoft.com/office/2019/extlst" xmlns:r="http://schemas.openxmlformats.org/officeDocument/2006/relationships" xmlns:m="http://schemas.openxmlformats.org/officeDocument/2006/math" xmlns:v="urn:schemas-microsoft-com:vml" xmlns:wp14="http://schemas.microsoft.com/office/word/2010/wordprocessingDrawing" xmlns:wp="http://schemas.openxmlformats.org/drawingml/2006/wordprocessingDrawing" xmlns:w10="urn:schemas-microsoft-com:office:word" xmlns:w="http://schemas.openxmlformats.org/wordprocessingml/2006/main" xmlns:w14="http://schemas.microsoft.com/office/word/2010/wordml" xmlns:w15="http://schemas.microsoft.com/office/word/2012/wordml" xmlns:w16cex="http://schemas.microsoft.com/office/word/2018/wordml/cex" xmlns:w16cid="http://schemas.microsoft.com/office/word/2016/wordml/cid" xmlns:w16="http://schemas.microsoft.com/office/word/2018/wordml" xmlns:w16du="http://schemas.microsoft.com/office/word/2023/wordml/word16du" xmlns:w16sdtdh="http://schemas.microsoft.com/office/word/2020/wordml/sdtdatahash" xmlns:w16se="http://schemas.microsoft.com/office/word/2015/wordml/symex" xmlns:wpg="http://schemas.microsoft.com/office/word/2010/wordprocessingGroup" xmlns:wpi="http://schemas.microsoft.com/office/word/2010/wordprocessingInk" xmlns:wne="http://schemas.microsoft.com/office/word/2006/wordml" xmlns:wps="http://schemas.microsoft.com/office/word/2010/wordprocessingShape" mc:Ignorable="w14 w15 w16se w16cid w16 w16cex w16sdtdh w16du wp14">
   <w:p>
     <w:pPr>
-      <w:pStyle w:val="Piedepgina"/>
-    </w:pPr>
-  </w:p>
-</w:ftr>
-</file>
-
-<file path=word/footer3.xml><?xml version="1.0" encoding="utf-8"?>
-<w:ftr xmlns:wpc="http://schemas.microsoft.com/office/word/2010/wordprocessingCanvas" xmlns:cx="http://schemas.microsoft.com/office/drawing/2014/chartex" xmlns:cx1="http://schemas.microsoft.com/office/drawing/2015/9/8/chartex" xmlns:cx2="http://schemas.microsoft.com/office/drawing/2015/10/21/chartex" xmlns:cx3="http://schemas.microsoft.com/office/drawing/2016/5/9/chartex" xmlns:cx4="http://schemas.microsoft.com/office/drawing/2016/5/10/chartex" xmlns:cx5="http://schemas.microsoft.com/office/drawing/2016/5/11/chartex" xmlns:cx6="http://schemas.microsoft.com/office/drawing/2016/5/12/chartex" xmlns:cx7="http://schemas.microsoft.com/office/drawing/2016/5/13/chartex" xmlns:cx8="http://schemas.microsoft.com/office/drawing/2016/5/14/chartex" xmlns:mc="http://schemas.openxmlformats.org/markup-compatibility/2006" xmlns:aink="http://schemas.microsoft.com/office/drawing/2016/ink" xmlns:am3d="http://schemas.microsoft.com/office/drawing/2017/model3d" xmlns:o="urn:schemas-microsoft-com:office:office" xmlns:r="http://schemas.openxmlformats.org/officeDocument/2006/relationships" xmlns:m="http://schemas.openxmlformats.org/officeDocument/2006/math" xmlns:v="urn:schemas-microsoft-com:vml" xmlns:wp14="http://schemas.microsoft.com/office/word/2010/wordprocessingDrawing" xmlns:wp="http://schemas.openxmlformats.org/drawingml/2006/wordprocessingDrawing" xmlns:w10="urn:schemas-microsoft-com:office:word" xmlns:w="http://schemas.openxmlformats.org/wordprocessingml/2006/main" xmlns:w14="http://schemas.microsoft.com/office/word/2010/wordml" xmlns:w15="http://schemas.microsoft.com/office/word/2012/wordml" xmlns:w16cex="http://schemas.microsoft.com/office/word/2018/wordml/cex" xmlns:w16cid="http://schemas.microsoft.com/office/word/2016/wordml/cid" xmlns:w16="http://schemas.microsoft.com/office/word/2018/wordml" xmlns:w16sdtdh="http://schemas.microsoft.com/office/word/2020/wordml/sdtdatahash" xmlns:w16se="http://schemas.microsoft.com/office/word/2015/wordml/symex" xmlns:wpg="http://schemas.microsoft.com/office/word/2010/wordprocessingGroup" xmlns:wpi="http://schemas.microsoft.com/office/word/2010/wordprocessingInk" xmlns:wne="http://schemas.microsoft.com/office/word/2006/wordml" xmlns:wps="http://schemas.microsoft.com/office/word/2010/wordprocessingShape" mc:Ignorable="w14 w15 w16se w16cid w16 w16cex w16sdtdh wp14">
-  <w:p>
-    <w:pPr>
-      <w:pStyle w:val="Piedepgina"/>
+      <w:pStyle w:val="Footer"/>
     </w:pPr>
   </w:p>
 </w:ftr>
 </file>
 
 <file path=word/footnotes.xml><?xml version="1.0" encoding="utf-8"?>
-<w:footnotes xmlns:wpc="http://schemas.microsoft.com/office/word/2010/wordprocessingCanvas" xmlns:cx="http://schemas.microsoft.com/office/drawing/2014/chartex" xmlns:cx1="http://schemas.microsoft.com/office/drawing/2015/9/8/chartex" xmlns:cx2="http://schemas.microsoft.com/office/drawing/2015/10/21/chartex" xmlns:cx3="http://schemas.microsoft.com/office/drawing/2016/5/9/chartex" xmlns:cx4="http://schemas.microsoft.com/office/drawing/2016/5/10/chartex" xmlns:cx5="http://schemas.microsoft.com/office/drawing/2016/5/11/chartex" xmlns:cx6="http://schemas.microsoft.com/office/drawing/2016/5/12/chartex" xmlns:cx7="http://schemas.microsoft.com/office/drawing/2016/5/13/chartex" xmlns:cx8="http://schemas.microsoft.com/office/drawing/2016/5/14/chartex" xmlns:mc="http://schemas.openxmlformats.org/markup-compatibility/2006" xmlns:aink="http://schemas.microsoft.com/office/drawing/2016/ink" xmlns:am3d="http://schemas.microsoft.com/office/drawing/2017/model3d" xmlns:o="urn:schemas-microsoft-com:office:office" xmlns:r="http://schemas.openxmlformats.org/officeDocument/2006/relationships" xmlns:m="http://schemas.openxmlformats.org/officeDocument/2006/math" xmlns:v="urn:schemas-microsoft-com:vml" xmlns:wp14="http://schemas.microsoft.com/office/word/2010/wordprocessingDrawing" xmlns:wp="http://schemas.openxmlformats.org/drawingml/2006/wordprocessingDrawing" xmlns:w10="urn:schemas-microsoft-com:office:word" xmlns:w="http://schemas.openxmlformats.org/wordprocessingml/2006/main" xmlns:w14="http://schemas.microsoft.com/office/word/2010/wordml" xmlns:w15="http://schemas.microsoft.com/office/word/2012/wordml" xmlns:w16cex="http://schemas.microsoft.com/office/word/2018/wordml/cex" xmlns:w16cid="http://schemas.microsoft.com/office/word/2016/wordml/cid" xmlns:w16="http://schemas.microsoft.com/office/word/2018/wordml" xmlns:w16sdtdh="http://schemas.microsoft.com/office/word/2020/wordml/sdtdatahash" xmlns:w16se="http://schemas.microsoft.com/office/word/2015/wordml/symex" xmlns:wpg="http://schemas.microsoft.com/office/word/2010/wordprocessingGroup" xmlns:wpi="http://schemas.microsoft.com/office/word/2010/wordprocessingInk" xmlns:wne="http://schemas.microsoft.com/office/word/2006/wordml" xmlns:wps="http://schemas.microsoft.com/office/word/2010/wordprocessingShape" mc:Ignorable="w14 w15 w16se w16cid w16 w16cex w16sdtdh wp14">
+<w:footnotes xmlns:wpc="http://schemas.microsoft.com/office/word/2010/wordprocessingCanvas" xmlns:cx="http://schemas.microsoft.com/office/drawing/2014/chartex" xmlns:cx1="http://schemas.microsoft.com/office/drawing/2015/9/8/chartex" xmlns:cx2="http://schemas.microsoft.com/office/drawing/2015/10/21/chartex" xmlns:cx3="http://schemas.microsoft.com/office/drawing/2016/5/9/chartex" xmlns:cx4="http://schemas.microsoft.com/office/drawing/2016/5/10/chartex" xmlns:cx5="http://schemas.microsoft.com/office/drawing/2016/5/11/chartex" xmlns:cx6="http://schemas.microsoft.com/office/drawing/2016/5/12/chartex" xmlns:cx7="http://schemas.microsoft.com/office/drawing/2016/5/13/chartex" xmlns:cx8="http://schemas.microsoft.com/office/drawing/2016/5/14/chartex" xmlns:mc="http://schemas.openxmlformats.org/markup-compatibility/2006" xmlns:aink="http://schemas.microsoft.com/office/drawing/2016/ink" xmlns:am3d="http://schemas.microsoft.com/office/drawing/2017/model3d" xmlns:o="urn:schemas-microsoft-com:office:office" xmlns:oel="http://schemas.microsoft.com/office/2019/extlst" xmlns:r="http://schemas.openxmlformats.org/officeDocument/2006/relationships" xmlns:m="http://schemas.openxmlformats.org/officeDocument/2006/math" xmlns:v="urn:schemas-microsoft-com:vml" xmlns:wp14="http://schemas.microsoft.com/office/word/2010/wordprocessingDrawing" xmlns:wp="http://schemas.openxmlformats.org/drawingml/2006/wordprocessingDrawing" xmlns:w10="urn:schemas-microsoft-com:office:word" xmlns:w="http://schemas.openxmlformats.org/wordprocessingml/2006/main" xmlns:w14="http://schemas.microsoft.com/office/word/2010/wordml" xmlns:w15="http://schemas.microsoft.com/office/word/2012/wordml" xmlns:w16cex="http://schemas.microsoft.com/office/word/2018/wordml/cex" xmlns:w16cid="http://schemas.microsoft.com/office/word/2016/wordml/cid" xmlns:w16="http://schemas.microsoft.com/office/word/2018/wordml" xmlns:w16du="http://schemas.microsoft.com/office/word/2023/wordml/word16du" xmlns:w16sdtdh="http://schemas.microsoft.com/office/word/2020/wordml/sdtdatahash" xmlns:w16se="http://schemas.microsoft.com/office/word/2015/wordml/symex" xmlns:wpg="http://schemas.microsoft.com/office/word/2010/wordprocessingGroup" xmlns:wpi="http://schemas.microsoft.com/office/word/2010/wordprocessingInk" xmlns:wne="http://schemas.microsoft.com/office/word/2006/wordml" xmlns:wps="http://schemas.microsoft.com/office/word/2010/wordprocessingShape" mc:Ignorable="w14 w15 w16se w16cid w16 w16cex w16sdtdh w16du wp14">
   <w:footnote w:type="separator" w:id="-1">
     <w:p>
       <w:r>
@@ -11217,7 +10677,17 @@
 </file>
 
 <file path=word/header1.xml><?xml version="1.0" encoding="utf-8"?>
-<w:hdr xmlns:wpc="http://schemas.microsoft.com/office/word/2010/wordprocessingCanvas" xmlns:cx="http://schemas.microsoft.com/office/drawing/2014/chartex" xmlns:cx1="http://schemas.microsoft.com/office/drawing/2015/9/8/chartex" xmlns:cx2="http://schemas.microsoft.com/office/drawing/2015/10/21/chartex" xmlns:cx3="http://schemas.microsoft.com/office/drawing/2016/5/9/chartex" xmlns:cx4="http://schemas.microsoft.com/office/drawing/2016/5/10/chartex" xmlns:cx5="http://schemas.microsoft.com/office/drawing/2016/5/11/chartex" xmlns:cx6="http://schemas.microsoft.com/office/drawing/2016/5/12/chartex" xmlns:cx7="http://schemas.microsoft.com/office/drawing/2016/5/13/chartex" xmlns:cx8="http://schemas.microsoft.com/office/drawing/2016/5/14/chartex" xmlns:mc="http://schemas.openxmlformats.org/markup-compatibility/2006" xmlns:aink="http://schemas.microsoft.com/office/drawing/2016/ink" xmlns:am3d="http://schemas.microsoft.com/office/drawing/2017/model3d" xmlns:o="urn:schemas-microsoft-com:office:office" xmlns:r="http://schemas.openxmlformats.org/officeDocument/2006/relationships" xmlns:m="http://schemas.openxmlformats.org/officeDocument/2006/math" xmlns:v="urn:schemas-microsoft-com:vml" xmlns:wp14="http://schemas.microsoft.com/office/word/2010/wordprocessingDrawing" xmlns:wp="http://schemas.openxmlformats.org/drawingml/2006/wordprocessingDrawing" xmlns:w10="urn:schemas-microsoft-com:office:word" xmlns:w="http://schemas.openxmlformats.org/wordprocessingml/2006/main" xmlns:w14="http://schemas.microsoft.com/office/word/2010/wordml" xmlns:w15="http://schemas.microsoft.com/office/word/2012/wordml" xmlns:w16cex="http://schemas.microsoft.com/office/word/2018/wordml/cex" xmlns:w16cid="http://schemas.microsoft.com/office/word/2016/wordml/cid" xmlns:w16="http://schemas.microsoft.com/office/word/2018/wordml" xmlns:w16sdtdh="http://schemas.microsoft.com/office/word/2020/wordml/sdtdatahash" xmlns:w16se="http://schemas.microsoft.com/office/word/2015/wordml/symex" xmlns:wpg="http://schemas.microsoft.com/office/word/2010/wordprocessingGroup" xmlns:wpi="http://schemas.microsoft.com/office/word/2010/wordprocessingInk" xmlns:wne="http://schemas.microsoft.com/office/word/2006/wordml" xmlns:wps="http://schemas.microsoft.com/office/word/2010/wordprocessingShape" mc:Ignorable="w14 w15 w16se w16cid w16 w16cex w16sdtdh wp14">
+<w:hdr xmlns:wpc="http://schemas.microsoft.com/office/word/2010/wordprocessingCanvas" xmlns:cx="http://schemas.microsoft.com/office/drawing/2014/chartex" xmlns:cx1="http://schemas.microsoft.com/office/drawing/2015/9/8/chartex" xmlns:cx2="http://schemas.microsoft.com/office/drawing/2015/10/21/chartex" xmlns:cx3="http://schemas.microsoft.com/office/drawing/2016/5/9/chartex" xmlns:cx4="http://schemas.microsoft.com/office/drawing/2016/5/10/chartex" xmlns:cx5="http://schemas.microsoft.com/office/drawing/2016/5/11/chartex" xmlns:cx6="http://schemas.microsoft.com/office/drawing/2016/5/12/chartex" xmlns:cx7="http://schemas.microsoft.com/office/drawing/2016/5/13/chartex" xmlns:cx8="http://schemas.microsoft.com/office/drawing/2016/5/14/chartex" xmlns:mc="http://schemas.openxmlformats.org/markup-compatibility/2006" xmlns:aink="http://schemas.microsoft.com/office/drawing/2016/ink" xmlns:am3d="http://schemas.microsoft.com/office/drawing/2017/model3d" xmlns:o="urn:schemas-microsoft-com:office:office" xmlns:oel="http://schemas.microsoft.com/office/2019/extlst" xmlns:r="http://schemas.openxmlformats.org/officeDocument/2006/relationships" xmlns:m="http://schemas.openxmlformats.org/officeDocument/2006/math" xmlns:v="urn:schemas-microsoft-com:vml" xmlns:wp14="http://schemas.microsoft.com/office/word/2010/wordprocessingDrawing" xmlns:wp="http://schemas.openxmlformats.org/drawingml/2006/wordprocessingDrawing" xmlns:w10="urn:schemas-microsoft-com:office:word" xmlns:w="http://schemas.openxmlformats.org/wordprocessingml/2006/main" xmlns:w14="http://schemas.microsoft.com/office/word/2010/wordml" xmlns:w15="http://schemas.microsoft.com/office/word/2012/wordml" xmlns:w16cex="http://schemas.microsoft.com/office/word/2018/wordml/cex" xmlns:w16cid="http://schemas.microsoft.com/office/word/2016/wordml/cid" xmlns:w16="http://schemas.microsoft.com/office/word/2018/wordml" xmlns:w16du="http://schemas.microsoft.com/office/word/2023/wordml/word16du" xmlns:w16sdtdh="http://schemas.microsoft.com/office/word/2020/wordml/sdtdatahash" xmlns:w16se="http://schemas.microsoft.com/office/word/2015/wordml/symex" xmlns:wpg="http://schemas.microsoft.com/office/word/2010/wordprocessingGroup" xmlns:wpi="http://schemas.microsoft.com/office/word/2010/wordprocessingInk" xmlns:wne="http://schemas.microsoft.com/office/word/2006/wordml" xmlns:wps="http://schemas.microsoft.com/office/word/2010/wordprocessingShape" mc:Ignorable="w14 w15 w16se w16cid w16 w16cex w16sdtdh w16du wp14">
+  <w:p>
+    <w:pPr>
+      <w:pStyle w:val="Header"/>
+    </w:pPr>
+  </w:p>
+</w:hdr>
+</file>
+
+<file path=word/header2.xml><?xml version="1.0" encoding="utf-8"?>
+<w:hdr xmlns:wpc="http://schemas.microsoft.com/office/word/2010/wordprocessingCanvas" xmlns:cx="http://schemas.microsoft.com/office/drawing/2014/chartex" xmlns:cx1="http://schemas.microsoft.com/office/drawing/2015/9/8/chartex" xmlns:cx2="http://schemas.microsoft.com/office/drawing/2015/10/21/chartex" xmlns:cx3="http://schemas.microsoft.com/office/drawing/2016/5/9/chartex" xmlns:cx4="http://schemas.microsoft.com/office/drawing/2016/5/10/chartex" xmlns:cx5="http://schemas.microsoft.com/office/drawing/2016/5/11/chartex" xmlns:cx6="http://schemas.microsoft.com/office/drawing/2016/5/12/chartex" xmlns:cx7="http://schemas.microsoft.com/office/drawing/2016/5/13/chartex" xmlns:cx8="http://schemas.microsoft.com/office/drawing/2016/5/14/chartex" xmlns:mc="http://schemas.openxmlformats.org/markup-compatibility/2006" xmlns:aink="http://schemas.microsoft.com/office/drawing/2016/ink" xmlns:am3d="http://schemas.microsoft.com/office/drawing/2017/model3d" xmlns:o="urn:schemas-microsoft-com:office:office" xmlns:oel="http://schemas.microsoft.com/office/2019/extlst" xmlns:r="http://schemas.openxmlformats.org/officeDocument/2006/relationships" xmlns:m="http://schemas.openxmlformats.org/officeDocument/2006/math" xmlns:v="urn:schemas-microsoft-com:vml" xmlns:wp14="http://schemas.microsoft.com/office/word/2010/wordprocessingDrawing" xmlns:wp="http://schemas.openxmlformats.org/drawingml/2006/wordprocessingDrawing" xmlns:w10="urn:schemas-microsoft-com:office:word" xmlns:w="http://schemas.openxmlformats.org/wordprocessingml/2006/main" xmlns:w14="http://schemas.microsoft.com/office/word/2010/wordml" xmlns:w15="http://schemas.microsoft.com/office/word/2012/wordml" xmlns:w16cex="http://schemas.microsoft.com/office/word/2018/wordml/cex" xmlns:w16cid="http://schemas.microsoft.com/office/word/2016/wordml/cid" xmlns:w16="http://schemas.microsoft.com/office/word/2018/wordml" xmlns:w16du="http://schemas.microsoft.com/office/word/2023/wordml/word16du" xmlns:w16sdtdh="http://schemas.microsoft.com/office/word/2020/wordml/sdtdatahash" xmlns:w16se="http://schemas.microsoft.com/office/word/2015/wordml/symex" xmlns:wpg="http://schemas.microsoft.com/office/word/2010/wordprocessingGroup" xmlns:wpi="http://schemas.microsoft.com/office/word/2010/wordprocessingInk" xmlns:wne="http://schemas.microsoft.com/office/word/2006/wordml" xmlns:wps="http://schemas.microsoft.com/office/word/2010/wordprocessingShape" mc:Ignorable="w14 w15 w16se w16cid w16 w16cex w16sdtdh w16du wp14">
   <w:tbl>
     <w:tblPr>
       <w:tblW w:w="0" w:type="auto"/>
@@ -11231,265 +10701,9 @@
       <w:tblLook w:val="0000" w:firstRow="0" w:lastRow="0" w:firstColumn="0" w:lastColumn="0" w:noHBand="0" w:noVBand="0"/>
     </w:tblPr>
     <w:tblGrid>
-      <w:gridCol w:w="1940"/>
-      <w:gridCol w:w="5343"/>
-      <w:gridCol w:w="1221"/>
-    </w:tblGrid>
-    <w:tr>
-      <w:tc>
-        <w:tcPr>
-          <w:tcW w:w="1274" w:type="dxa"/>
-          <w:tcMar>
-            <w:top w:w="68" w:type="dxa"/>
-            <w:bottom w:w="68" w:type="dxa"/>
-          </w:tcMar>
-        </w:tcPr>
-        <w:p>
-          <w:pPr>
-            <w:pStyle w:val="Encabezado"/>
-            <w:rPr>
-              <w:rFonts w:cs="Arial"/>
-              <w:sz w:val="16"/>
-            </w:rPr>
-          </w:pPr>
-          <w:r>
-            <w:rPr>
-              <w:rFonts w:cs="Arial"/>
-              <w:b/>
-              <w:bCs/>
-              <w:noProof/>
-              <w:color w:val="241A61"/>
-            </w:rPr>
-            <w:drawing>
-              <wp:inline distT="0" distB="0" distL="0" distR="0" wp14:anchorId="7A217136" wp14:editId="2A8DF1BD">
-                <wp:extent cx="1143000" cy="466725"/>
-                <wp:effectExtent l="0" t="0" r="0" b="0"/>
-                <wp:docPr id="3" name="Imagen 3"/>
-                <wp:cNvGraphicFramePr>
-                  <a:graphicFrameLocks xmlns:a="http://schemas.openxmlformats.org/drawingml/2006/main" noChangeAspect="1"/>
-                </wp:cNvGraphicFramePr>
-                <a:graphic xmlns:a="http://schemas.openxmlformats.org/drawingml/2006/main">
-                  <a:graphicData uri="http://schemas.openxmlformats.org/drawingml/2006/picture">
-                    <pic:pic xmlns:pic="http://schemas.openxmlformats.org/drawingml/2006/picture">
-                      <pic:nvPicPr>
-                        <pic:cNvPr id="0" name="Picture 3"/>
-                        <pic:cNvPicPr>
-                          <a:picLocks noChangeAspect="1" noChangeArrowheads="1"/>
-                        </pic:cNvPicPr>
-                      </pic:nvPicPr>
-                      <pic:blipFill>
-                        <a:blip r:embed="rId1">
-                          <a:extLst>
-                            <a:ext uri="{28A0092B-C50C-407E-A947-70E740481C1C}">
-                              <a14:useLocalDpi xmlns:a14="http://schemas.microsoft.com/office/drawing/2010/main" val="0"/>
-                            </a:ext>
-                          </a:extLst>
-                        </a:blip>
-                        <a:srcRect/>
-                        <a:stretch>
-                          <a:fillRect/>
-                        </a:stretch>
-                      </pic:blipFill>
-                      <pic:spPr bwMode="auto">
-                        <a:xfrm>
-                          <a:off x="0" y="0"/>
-                          <a:ext cx="1143000" cy="466725"/>
-                        </a:xfrm>
-                        <a:prstGeom prst="rect">
-                          <a:avLst/>
-                        </a:prstGeom>
-                        <a:noFill/>
-                        <a:ln>
-                          <a:noFill/>
-                        </a:ln>
-                      </pic:spPr>
-                    </pic:pic>
-                  </a:graphicData>
-                </a:graphic>
-              </wp:inline>
-            </w:drawing>
-          </w:r>
-        </w:p>
-      </w:tc>
-      <w:tc>
-        <w:tcPr>
-          <w:tcW w:w="10856" w:type="dxa"/>
-          <w:tcMar>
-            <w:top w:w="68" w:type="dxa"/>
-            <w:bottom w:w="68" w:type="dxa"/>
-          </w:tcMar>
-          <w:vAlign w:val="center"/>
-        </w:tcPr>
-        <w:p>
-          <w:pPr>
-            <w:pStyle w:val="Encabezado"/>
-            <w:jc w:val="center"/>
-            <w:rPr>
-              <w:rFonts w:cs="Arial"/>
-              <w:b/>
-              <w:bCs/>
-              <w:color w:val="241A61"/>
-            </w:rPr>
-          </w:pPr>
-          <w:r>
-            <w:rPr>
-              <w:rFonts w:cs="Arial"/>
-              <w:b/>
-              <w:bCs/>
-              <w:color w:val="241A61"/>
-            </w:rPr>
-            <w:t>Engineering Model</w:t>
-          </w:r>
-          <w:r>
-            <w:rPr>
-              <w:rFonts w:cs="Arial"/>
-              <w:b/>
-              <w:bCs/>
-              <w:color w:val="241A61"/>
-            </w:rPr>
-            <w:t xml:space="preserve">                                                       </w:t>
-          </w:r>
-          <w:r>
-            <w:rPr>
-              <w:rFonts w:cs="Arial"/>
-              <w:b/>
-              <w:bCs/>
-              <w:color w:val="241A61"/>
-            </w:rPr>
-            <w:t>MDHMS</w:t>
-          </w:r>
-        </w:p>
-      </w:tc>
-      <w:tc>
-        <w:tcPr>
-          <w:tcW w:w="1980" w:type="dxa"/>
-          <w:tcMar>
-            <w:top w:w="68" w:type="dxa"/>
-            <w:bottom w:w="68" w:type="dxa"/>
-          </w:tcMar>
-          <w:vAlign w:val="center"/>
-        </w:tcPr>
-        <w:p>
-          <w:pPr>
-            <w:pStyle w:val="Encabezado"/>
-            <w:jc w:val="right"/>
-            <w:rPr>
-              <w:rFonts w:cs="Arial"/>
-              <w:color w:val="241A61"/>
-            </w:rPr>
-          </w:pPr>
-          <w:r>
-            <w:rPr>
-              <w:rFonts w:cs="Arial"/>
-              <w:color w:val="241A61"/>
-            </w:rPr>
-            <w:t>0.3</w:t>
-          </w:r>
-        </w:p>
-        <w:p>
-          <w:pPr>
-            <w:pStyle w:val="Encabezado"/>
-            <w:jc w:val="right"/>
-          </w:pPr>
-          <w:r>
-            <w:rPr>
-              <w:rFonts w:cs="Arial"/>
-              <w:color w:val="241A61"/>
-            </w:rPr>
-            <w:t xml:space="preserve">Page. </w:t>
-          </w:r>
-          <w:r>
-            <w:rPr>
-              <w:rStyle w:val="Nmerodepgina"/>
-              <w:rFonts w:cs="Arial"/>
-              <w:color w:val="241A61"/>
-            </w:rPr>
-            <w:fldChar w:fldCharType="begin"/>
-          </w:r>
-          <w:r>
-            <w:rPr>
-              <w:rStyle w:val="Nmerodepgina"/>
-              <w:rFonts w:cs="Arial"/>
-              <w:color w:val="241A61"/>
-            </w:rPr>
-            <w:instrText xml:space="preserve"> PAGE </w:instrText>
-          </w:r>
-          <w:r>
-            <w:rPr>
-              <w:rStyle w:val="Nmerodepgina"/>
-              <w:rFonts w:cs="Arial"/>
-              <w:color w:val="241A61"/>
-            </w:rPr>
-            <w:fldChar w:fldCharType="separate"/>
-          </w:r>
-          <w:r>
-            <w:rPr>
-              <w:rStyle w:val="Nmerodepgina"/>
-              <w:rFonts w:cs="Arial"/>
-              <w:noProof/>
-              <w:color w:val="241A61"/>
-            </w:rPr>
-            <w:t>3</w:t>
-          </w:r>
-          <w:r>
-            <w:rPr>
-              <w:rStyle w:val="Nmerodepgina"/>
-              <w:rFonts w:cs="Arial"/>
-              <w:color w:val="241A61"/>
-            </w:rPr>
-            <w:fldChar w:fldCharType="end"/>
-          </w:r>
-        </w:p>
-      </w:tc>
-    </w:tr>
-  </w:tbl>
-  <w:p>
-    <w:pPr>
-      <w:pStyle w:val="Encabezado"/>
-    </w:pPr>
-  </w:p>
-</w:hdr>
-</file>
-
-<file path=word/header2.xml><?xml version="1.0" encoding="utf-8"?>
-<w:hdr xmlns:wpc="http://schemas.microsoft.com/office/word/2010/wordprocessingCanvas" xmlns:cx="http://schemas.microsoft.com/office/drawing/2014/chartex" xmlns:cx1="http://schemas.microsoft.com/office/drawing/2015/9/8/chartex" xmlns:cx2="http://schemas.microsoft.com/office/drawing/2015/10/21/chartex" xmlns:cx3="http://schemas.microsoft.com/office/drawing/2016/5/9/chartex" xmlns:cx4="http://schemas.microsoft.com/office/drawing/2016/5/10/chartex" xmlns:cx5="http://schemas.microsoft.com/office/drawing/2016/5/11/chartex" xmlns:cx6="http://schemas.microsoft.com/office/drawing/2016/5/12/chartex" xmlns:cx7="http://schemas.microsoft.com/office/drawing/2016/5/13/chartex" xmlns:cx8="http://schemas.microsoft.com/office/drawing/2016/5/14/chartex" xmlns:mc="http://schemas.openxmlformats.org/markup-compatibility/2006" xmlns:aink="http://schemas.microsoft.com/office/drawing/2016/ink" xmlns:am3d="http://schemas.microsoft.com/office/drawing/2017/model3d" xmlns:o="urn:schemas-microsoft-com:office:office" xmlns:r="http://schemas.openxmlformats.org/officeDocument/2006/relationships" xmlns:m="http://schemas.openxmlformats.org/officeDocument/2006/math" xmlns:v="urn:schemas-microsoft-com:vml" xmlns:wp14="http://schemas.microsoft.com/office/word/2010/wordprocessingDrawing" xmlns:wp="http://schemas.openxmlformats.org/drawingml/2006/wordprocessingDrawing" xmlns:w10="urn:schemas-microsoft-com:office:word" xmlns:w="http://schemas.openxmlformats.org/wordprocessingml/2006/main" xmlns:w14="http://schemas.microsoft.com/office/word/2010/wordml" xmlns:w15="http://schemas.microsoft.com/office/word/2012/wordml" xmlns:w16cex="http://schemas.microsoft.com/office/word/2018/wordml/cex" xmlns:w16cid="http://schemas.microsoft.com/office/word/2016/wordml/cid" xmlns:w16="http://schemas.microsoft.com/office/word/2018/wordml" xmlns:w16sdtdh="http://schemas.microsoft.com/office/word/2020/wordml/sdtdatahash" xmlns:w16se="http://schemas.microsoft.com/office/word/2015/wordml/symex" xmlns:wpg="http://schemas.microsoft.com/office/word/2010/wordprocessingGroup" xmlns:wpi="http://schemas.microsoft.com/office/word/2010/wordprocessingInk" xmlns:wne="http://schemas.microsoft.com/office/word/2006/wordml" xmlns:wps="http://schemas.microsoft.com/office/word/2010/wordprocessingShape" mc:Ignorable="w14 w15 w16se w16cid w16 w16cex w16sdtdh wp14">
-  <w:p>
-    <w:pPr>
-      <w:pStyle w:val="Encabezado"/>
-      <w:jc w:val="right"/>
-    </w:pPr>
-  </w:p>
-</w:hdr>
-</file>
-
-<file path=word/header3.xml><?xml version="1.0" encoding="utf-8"?>
-<w:hdr xmlns:wpc="http://schemas.microsoft.com/office/word/2010/wordprocessingCanvas" xmlns:cx="http://schemas.microsoft.com/office/drawing/2014/chartex" xmlns:cx1="http://schemas.microsoft.com/office/drawing/2015/9/8/chartex" xmlns:cx2="http://schemas.microsoft.com/office/drawing/2015/10/21/chartex" xmlns:cx3="http://schemas.microsoft.com/office/drawing/2016/5/9/chartex" xmlns:cx4="http://schemas.microsoft.com/office/drawing/2016/5/10/chartex" xmlns:cx5="http://schemas.microsoft.com/office/drawing/2016/5/11/chartex" xmlns:cx6="http://schemas.microsoft.com/office/drawing/2016/5/12/chartex" xmlns:cx7="http://schemas.microsoft.com/office/drawing/2016/5/13/chartex" xmlns:cx8="http://schemas.microsoft.com/office/drawing/2016/5/14/chartex" xmlns:mc="http://schemas.openxmlformats.org/markup-compatibility/2006" xmlns:aink="http://schemas.microsoft.com/office/drawing/2016/ink" xmlns:am3d="http://schemas.microsoft.com/office/drawing/2017/model3d" xmlns:o="urn:schemas-microsoft-com:office:office" xmlns:r="http://schemas.openxmlformats.org/officeDocument/2006/relationships" xmlns:m="http://schemas.openxmlformats.org/officeDocument/2006/math" xmlns:v="urn:schemas-microsoft-com:vml" xmlns:wp14="http://schemas.microsoft.com/office/word/2010/wordprocessingDrawing" xmlns:wp="http://schemas.openxmlformats.org/drawingml/2006/wordprocessingDrawing" xmlns:w10="urn:schemas-microsoft-com:office:word" xmlns:w="http://schemas.openxmlformats.org/wordprocessingml/2006/main" xmlns:w14="http://schemas.microsoft.com/office/word/2010/wordml" xmlns:w15="http://schemas.microsoft.com/office/word/2012/wordml" xmlns:w16cex="http://schemas.microsoft.com/office/word/2018/wordml/cex" xmlns:w16cid="http://schemas.microsoft.com/office/word/2016/wordml/cid" xmlns:w16="http://schemas.microsoft.com/office/word/2018/wordml" xmlns:w16sdtdh="http://schemas.microsoft.com/office/word/2020/wordml/sdtdatahash" xmlns:w16se="http://schemas.microsoft.com/office/word/2015/wordml/symex" xmlns:wpg="http://schemas.microsoft.com/office/word/2010/wordprocessingGroup" xmlns:wpi="http://schemas.microsoft.com/office/word/2010/wordprocessingInk" xmlns:wne="http://schemas.microsoft.com/office/word/2006/wordml" xmlns:wps="http://schemas.microsoft.com/office/word/2010/wordprocessingShape" mc:Ignorable="w14 w15 w16se w16cid w16 w16cex w16sdtdh wp14">
-  <w:p>
-    <w:pPr>
-      <w:pStyle w:val="Encabezado"/>
-    </w:pPr>
-  </w:p>
-</w:hdr>
-</file>
-
-<file path=word/header4.xml><?xml version="1.0" encoding="utf-8"?>
-<w:hdr xmlns:wpc="http://schemas.microsoft.com/office/word/2010/wordprocessingCanvas" xmlns:cx="http://schemas.microsoft.com/office/drawing/2014/chartex" xmlns:cx1="http://schemas.microsoft.com/office/drawing/2015/9/8/chartex" xmlns:cx2="http://schemas.microsoft.com/office/drawing/2015/10/21/chartex" xmlns:cx3="http://schemas.microsoft.com/office/drawing/2016/5/9/chartex" xmlns:cx4="http://schemas.microsoft.com/office/drawing/2016/5/10/chartex" xmlns:cx5="http://schemas.microsoft.com/office/drawing/2016/5/11/chartex" xmlns:cx6="http://schemas.microsoft.com/office/drawing/2016/5/12/chartex" xmlns:cx7="http://schemas.microsoft.com/office/drawing/2016/5/13/chartex" xmlns:cx8="http://schemas.microsoft.com/office/drawing/2016/5/14/chartex" xmlns:mc="http://schemas.openxmlformats.org/markup-compatibility/2006" xmlns:aink="http://schemas.microsoft.com/office/drawing/2016/ink" xmlns:am3d="http://schemas.microsoft.com/office/drawing/2017/model3d" xmlns:o="urn:schemas-microsoft-com:office:office" xmlns:r="http://schemas.openxmlformats.org/officeDocument/2006/relationships" xmlns:m="http://schemas.openxmlformats.org/officeDocument/2006/math" xmlns:v="urn:schemas-microsoft-com:vml" xmlns:wp14="http://schemas.microsoft.com/office/word/2010/wordprocessingDrawing" xmlns:wp="http://schemas.openxmlformats.org/drawingml/2006/wordprocessingDrawing" xmlns:w10="urn:schemas-microsoft-com:office:word" xmlns:w="http://schemas.openxmlformats.org/wordprocessingml/2006/main" xmlns:w14="http://schemas.microsoft.com/office/word/2010/wordml" xmlns:w15="http://schemas.microsoft.com/office/word/2012/wordml" xmlns:w16cex="http://schemas.microsoft.com/office/word/2018/wordml/cex" xmlns:w16cid="http://schemas.microsoft.com/office/word/2016/wordml/cid" xmlns:w16="http://schemas.microsoft.com/office/word/2018/wordml" xmlns:w16sdtdh="http://schemas.microsoft.com/office/word/2020/wordml/sdtdatahash" xmlns:w16se="http://schemas.microsoft.com/office/word/2015/wordml/symex" xmlns:wpg="http://schemas.microsoft.com/office/word/2010/wordprocessingGroup" xmlns:wpi="http://schemas.microsoft.com/office/word/2010/wordprocessingInk" xmlns:wne="http://schemas.microsoft.com/office/word/2006/wordml" xmlns:wps="http://schemas.microsoft.com/office/word/2010/wordprocessingShape" mc:Ignorable="w14 w15 w16se w16cid w16 w16cex w16sdtdh wp14">
-  <w:tbl>
-    <w:tblPr>
-      <w:tblW w:w="0" w:type="auto"/>
-      <w:tblBorders>
-        <w:bottom w:val="single" w:sz="4" w:space="0" w:color="292929"/>
-      </w:tblBorders>
-      <w:tblCellMar>
-        <w:left w:w="70" w:type="dxa"/>
-        <w:right w:w="70" w:type="dxa"/>
-      </w:tblCellMar>
-      <w:tblLook w:val="0000" w:firstRow="0" w:lastRow="0" w:firstColumn="0" w:lastColumn="0" w:noHBand="0" w:noVBand="0"/>
-    </w:tblPr>
-    <w:tblGrid>
-      <w:gridCol w:w="1929"/>
-      <w:gridCol w:w="5045"/>
-      <w:gridCol w:w="1530"/>
+      <w:gridCol w:w="1908"/>
+      <w:gridCol w:w="5062"/>
+      <w:gridCol w:w="1534"/>
     </w:tblGrid>
     <w:tr>
       <w:tc>
@@ -11502,65 +10716,13 @@
         </w:tcPr>
         <w:p>
           <w:pPr>
-            <w:pStyle w:val="Encabezado"/>
+            <w:pStyle w:val="Header"/>
             <w:jc w:val="center"/>
             <w:rPr>
               <w:rFonts w:cs="Arial"/>
               <w:sz w:val="16"/>
             </w:rPr>
           </w:pPr>
-          <w:r>
-            <w:rPr>
-              <w:rFonts w:cs="Arial"/>
-              <w:noProof/>
-              <w:sz w:val="16"/>
-            </w:rPr>
-            <w:drawing>
-              <wp:inline distT="0" distB="0" distL="0" distR="0" wp14:anchorId="4000D826" wp14:editId="1C7A1298">
-                <wp:extent cx="707390" cy="707390"/>
-                <wp:effectExtent l="0" t="0" r="0" b="0"/>
-                <wp:docPr id="1" name="Imagen 1"/>
-                <wp:cNvGraphicFramePr>
-                  <a:graphicFrameLocks xmlns:a="http://schemas.openxmlformats.org/drawingml/2006/main" noChangeAspect="1"/>
-                </wp:cNvGraphicFramePr>
-                <a:graphic xmlns:a="http://schemas.openxmlformats.org/drawingml/2006/main">
-                  <a:graphicData uri="http://schemas.openxmlformats.org/drawingml/2006/picture">
-                    <pic:pic xmlns:pic="http://schemas.openxmlformats.org/drawingml/2006/picture">
-                      <pic:nvPicPr>
-                        <pic:cNvPr id="0" name="Picture 1"/>
-                        <pic:cNvPicPr>
-                          <a:picLocks noChangeAspect="1" noChangeArrowheads="1"/>
-                        </pic:cNvPicPr>
-                      </pic:nvPicPr>
-                      <pic:blipFill>
-                        <a:blip r:embed="rId1">
-                          <a:extLst>
-                            <a:ext uri="{28A0092B-C50C-407E-A947-70E740481C1C}">
-                              <a14:useLocalDpi xmlns:a14="http://schemas.microsoft.com/office/drawing/2010/main" val="0"/>
-                            </a:ext>
-                          </a:extLst>
-                        </a:blip>
-                        <a:srcRect/>
-                        <a:stretch>
-                          <a:fillRect/>
-                        </a:stretch>
-                      </pic:blipFill>
-                      <pic:spPr bwMode="auto">
-                        <a:xfrm>
-                          <a:off x="0" y="0"/>
-                          <a:ext cx="707390" cy="707390"/>
-                        </a:xfrm>
-                        <a:prstGeom prst="rect">
-                          <a:avLst/>
-                        </a:prstGeom>
-                        <a:noFill/>
-                      </pic:spPr>
-                    </pic:pic>
-                  </a:graphicData>
-                </a:graphic>
-              </wp:inline>
-            </w:drawing>
-          </w:r>
         </w:p>
       </w:tc>
       <w:tc>
@@ -11574,7 +10736,7 @@
         </w:tcPr>
         <w:p>
           <w:pPr>
-            <w:pStyle w:val="Encabezado"/>
+            <w:pStyle w:val="Header"/>
             <w:jc w:val="center"/>
           </w:pPr>
           <w:r>
@@ -11626,7 +10788,7 @@
         </w:tcPr>
         <w:p>
           <w:pPr>
-            <w:pStyle w:val="Encabezado"/>
+            <w:pStyle w:val="Header"/>
             <w:jc w:val="right"/>
             <w:rPr>
               <w:rFonts w:cs="Arial"/>
@@ -11650,7 +10812,7 @@
         </w:p>
         <w:p>
           <w:pPr>
-            <w:pStyle w:val="Encabezado"/>
+            <w:pStyle w:val="Header"/>
             <w:jc w:val="right"/>
           </w:pPr>
           <w:r>
@@ -11662,7 +10824,7 @@
           </w:r>
           <w:r>
             <w:rPr>
-              <w:rStyle w:val="Nmerodepgina"/>
+              <w:rStyle w:val="PageNumber"/>
               <w:rFonts w:cs="Arial"/>
               <w:color w:val="241A61"/>
             </w:rPr>
@@ -11670,7 +10832,7 @@
           </w:r>
           <w:r>
             <w:rPr>
-              <w:rStyle w:val="Nmerodepgina"/>
+              <w:rStyle w:val="PageNumber"/>
               <w:rFonts w:cs="Arial"/>
               <w:color w:val="241A61"/>
             </w:rPr>
@@ -11678,7 +10840,7 @@
           </w:r>
           <w:r>
             <w:rPr>
-              <w:rStyle w:val="Nmerodepgina"/>
+              <w:rStyle w:val="PageNumber"/>
               <w:rFonts w:cs="Arial"/>
               <w:color w:val="241A61"/>
             </w:rPr>
@@ -11686,7 +10848,7 @@
           </w:r>
           <w:r>
             <w:rPr>
-              <w:rStyle w:val="Nmerodepgina"/>
+              <w:rStyle w:val="PageNumber"/>
               <w:rFonts w:cs="Arial"/>
               <w:noProof/>
               <w:color w:val="241A61"/>
@@ -11695,7 +10857,7 @@
           </w:r>
           <w:r>
             <w:rPr>
-              <w:rStyle w:val="Nmerodepgina"/>
+              <w:rStyle w:val="PageNumber"/>
               <w:rFonts w:cs="Arial"/>
               <w:color w:val="241A61"/>
             </w:rPr>
@@ -11707,25 +10869,25 @@
   </w:tbl>
   <w:p>
     <w:pPr>
-      <w:pStyle w:val="Encabezado"/>
+      <w:pStyle w:val="Header"/>
     </w:pPr>
   </w:p>
 </w:hdr>
 </file>
 
-<file path=word/header5.xml><?xml version="1.0" encoding="utf-8"?>
-<w:hdr xmlns:wpc="http://schemas.microsoft.com/office/word/2010/wordprocessingCanvas" xmlns:cx="http://schemas.microsoft.com/office/drawing/2014/chartex" xmlns:cx1="http://schemas.microsoft.com/office/drawing/2015/9/8/chartex" xmlns:cx2="http://schemas.microsoft.com/office/drawing/2015/10/21/chartex" xmlns:cx3="http://schemas.microsoft.com/office/drawing/2016/5/9/chartex" xmlns:cx4="http://schemas.microsoft.com/office/drawing/2016/5/10/chartex" xmlns:cx5="http://schemas.microsoft.com/office/drawing/2016/5/11/chartex" xmlns:cx6="http://schemas.microsoft.com/office/drawing/2016/5/12/chartex" xmlns:cx7="http://schemas.microsoft.com/office/drawing/2016/5/13/chartex" xmlns:cx8="http://schemas.microsoft.com/office/drawing/2016/5/14/chartex" xmlns:mc="http://schemas.openxmlformats.org/markup-compatibility/2006" xmlns:aink="http://schemas.microsoft.com/office/drawing/2016/ink" xmlns:am3d="http://schemas.microsoft.com/office/drawing/2017/model3d" xmlns:o="urn:schemas-microsoft-com:office:office" xmlns:r="http://schemas.openxmlformats.org/officeDocument/2006/relationships" xmlns:m="http://schemas.openxmlformats.org/officeDocument/2006/math" xmlns:v="urn:schemas-microsoft-com:vml" xmlns:wp14="http://schemas.microsoft.com/office/word/2010/wordprocessingDrawing" xmlns:wp="http://schemas.openxmlformats.org/drawingml/2006/wordprocessingDrawing" xmlns:w10="urn:schemas-microsoft-com:office:word" xmlns:w="http://schemas.openxmlformats.org/wordprocessingml/2006/main" xmlns:w14="http://schemas.microsoft.com/office/word/2010/wordml" xmlns:w15="http://schemas.microsoft.com/office/word/2012/wordml" xmlns:w16cex="http://schemas.microsoft.com/office/word/2018/wordml/cex" xmlns:w16cid="http://schemas.microsoft.com/office/word/2016/wordml/cid" xmlns:w16="http://schemas.microsoft.com/office/word/2018/wordml" xmlns:w16sdtdh="http://schemas.microsoft.com/office/word/2020/wordml/sdtdatahash" xmlns:w16se="http://schemas.microsoft.com/office/word/2015/wordml/symex" xmlns:wpg="http://schemas.microsoft.com/office/word/2010/wordprocessingGroup" xmlns:wpi="http://schemas.microsoft.com/office/word/2010/wordprocessingInk" xmlns:wne="http://schemas.microsoft.com/office/word/2006/wordml" xmlns:wps="http://schemas.microsoft.com/office/word/2010/wordprocessingShape" mc:Ignorable="w14 w15 w16se w16cid w16 w16cex w16sdtdh wp14">
+<file path=word/header3.xml><?xml version="1.0" encoding="utf-8"?>
+<w:hdr xmlns:wpc="http://schemas.microsoft.com/office/word/2010/wordprocessingCanvas" xmlns:cx="http://schemas.microsoft.com/office/drawing/2014/chartex" xmlns:cx1="http://schemas.microsoft.com/office/drawing/2015/9/8/chartex" xmlns:cx2="http://schemas.microsoft.com/office/drawing/2015/10/21/chartex" xmlns:cx3="http://schemas.microsoft.com/office/drawing/2016/5/9/chartex" xmlns:cx4="http://schemas.microsoft.com/office/drawing/2016/5/10/chartex" xmlns:cx5="http://schemas.microsoft.com/office/drawing/2016/5/11/chartex" xmlns:cx6="http://schemas.microsoft.com/office/drawing/2016/5/12/chartex" xmlns:cx7="http://schemas.microsoft.com/office/drawing/2016/5/13/chartex" xmlns:cx8="http://schemas.microsoft.com/office/drawing/2016/5/14/chartex" xmlns:mc="http://schemas.openxmlformats.org/markup-compatibility/2006" xmlns:aink="http://schemas.microsoft.com/office/drawing/2016/ink" xmlns:am3d="http://schemas.microsoft.com/office/drawing/2017/model3d" xmlns:o="urn:schemas-microsoft-com:office:office" xmlns:oel="http://schemas.microsoft.com/office/2019/extlst" xmlns:r="http://schemas.openxmlformats.org/officeDocument/2006/relationships" xmlns:m="http://schemas.openxmlformats.org/officeDocument/2006/math" xmlns:v="urn:schemas-microsoft-com:vml" xmlns:wp14="http://schemas.microsoft.com/office/word/2010/wordprocessingDrawing" xmlns:wp="http://schemas.openxmlformats.org/drawingml/2006/wordprocessingDrawing" xmlns:w10="urn:schemas-microsoft-com:office:word" xmlns:w="http://schemas.openxmlformats.org/wordprocessingml/2006/main" xmlns:w14="http://schemas.microsoft.com/office/word/2010/wordml" xmlns:w15="http://schemas.microsoft.com/office/word/2012/wordml" xmlns:w16cex="http://schemas.microsoft.com/office/word/2018/wordml/cex" xmlns:w16cid="http://schemas.microsoft.com/office/word/2016/wordml/cid" xmlns:w16="http://schemas.microsoft.com/office/word/2018/wordml" xmlns:w16du="http://schemas.microsoft.com/office/word/2023/wordml/word16du" xmlns:w16sdtdh="http://schemas.microsoft.com/office/word/2020/wordml/sdtdatahash" xmlns:w16se="http://schemas.microsoft.com/office/word/2015/wordml/symex" xmlns:wpg="http://schemas.microsoft.com/office/word/2010/wordprocessingGroup" xmlns:wpi="http://schemas.microsoft.com/office/word/2010/wordprocessingInk" xmlns:wne="http://schemas.microsoft.com/office/word/2006/wordml" xmlns:wps="http://schemas.microsoft.com/office/word/2010/wordprocessingShape" mc:Ignorable="w14 w15 w16se w16cid w16 w16cex w16sdtdh w16du wp14">
   <w:p>
     <w:pPr>
-      <w:pStyle w:val="Encabezado"/>
+      <w:pStyle w:val="Header"/>
       <w:jc w:val="right"/>
     </w:pPr>
   </w:p>
 </w:hdr>
 </file>
 
-<file path=word/header6.xml><?xml version="1.0" encoding="utf-8"?>
-<w:hdr xmlns:wpc="http://schemas.microsoft.com/office/word/2010/wordprocessingCanvas" xmlns:cx="http://schemas.microsoft.com/office/drawing/2014/chartex" xmlns:cx1="http://schemas.microsoft.com/office/drawing/2015/9/8/chartex" xmlns:cx2="http://schemas.microsoft.com/office/drawing/2015/10/21/chartex" xmlns:cx3="http://schemas.microsoft.com/office/drawing/2016/5/9/chartex" xmlns:cx4="http://schemas.microsoft.com/office/drawing/2016/5/10/chartex" xmlns:cx5="http://schemas.microsoft.com/office/drawing/2016/5/11/chartex" xmlns:cx6="http://schemas.microsoft.com/office/drawing/2016/5/12/chartex" xmlns:cx7="http://schemas.microsoft.com/office/drawing/2016/5/13/chartex" xmlns:cx8="http://schemas.microsoft.com/office/drawing/2016/5/14/chartex" xmlns:mc="http://schemas.openxmlformats.org/markup-compatibility/2006" xmlns:aink="http://schemas.microsoft.com/office/drawing/2016/ink" xmlns:am3d="http://schemas.microsoft.com/office/drawing/2017/model3d" xmlns:o="urn:schemas-microsoft-com:office:office" xmlns:r="http://schemas.openxmlformats.org/officeDocument/2006/relationships" xmlns:m="http://schemas.openxmlformats.org/officeDocument/2006/math" xmlns:v="urn:schemas-microsoft-com:vml" xmlns:wp14="http://schemas.microsoft.com/office/word/2010/wordprocessingDrawing" xmlns:wp="http://schemas.openxmlformats.org/drawingml/2006/wordprocessingDrawing" xmlns:w10="urn:schemas-microsoft-com:office:word" xmlns:w="http://schemas.openxmlformats.org/wordprocessingml/2006/main" xmlns:w14="http://schemas.microsoft.com/office/word/2010/wordml" xmlns:w15="http://schemas.microsoft.com/office/word/2012/wordml" xmlns:w16cex="http://schemas.microsoft.com/office/word/2018/wordml/cex" xmlns:w16cid="http://schemas.microsoft.com/office/word/2016/wordml/cid" xmlns:w16="http://schemas.microsoft.com/office/word/2018/wordml" xmlns:w16sdtdh="http://schemas.microsoft.com/office/word/2020/wordml/sdtdatahash" xmlns:w16se="http://schemas.microsoft.com/office/word/2015/wordml/symex" xmlns:wpg="http://schemas.microsoft.com/office/word/2010/wordprocessingGroup" xmlns:wpi="http://schemas.microsoft.com/office/word/2010/wordprocessingInk" xmlns:wne="http://schemas.microsoft.com/office/word/2006/wordml" xmlns:wps="http://schemas.microsoft.com/office/word/2010/wordprocessingShape" mc:Ignorable="w14 w15 w16se w16cid w16 w16cex w16sdtdh wp14">
+<file path=word/header4.xml><?xml version="1.0" encoding="utf-8"?>
+<w:hdr xmlns:wpc="http://schemas.microsoft.com/office/word/2010/wordprocessingCanvas" xmlns:cx="http://schemas.microsoft.com/office/drawing/2014/chartex" xmlns:cx1="http://schemas.microsoft.com/office/drawing/2015/9/8/chartex" xmlns:cx2="http://schemas.microsoft.com/office/drawing/2015/10/21/chartex" xmlns:cx3="http://schemas.microsoft.com/office/drawing/2016/5/9/chartex" xmlns:cx4="http://schemas.microsoft.com/office/drawing/2016/5/10/chartex" xmlns:cx5="http://schemas.microsoft.com/office/drawing/2016/5/11/chartex" xmlns:cx6="http://schemas.microsoft.com/office/drawing/2016/5/12/chartex" xmlns:cx7="http://schemas.microsoft.com/office/drawing/2016/5/13/chartex" xmlns:cx8="http://schemas.microsoft.com/office/drawing/2016/5/14/chartex" xmlns:mc="http://schemas.openxmlformats.org/markup-compatibility/2006" xmlns:aink="http://schemas.microsoft.com/office/drawing/2016/ink" xmlns:am3d="http://schemas.microsoft.com/office/drawing/2017/model3d" xmlns:o="urn:schemas-microsoft-com:office:office" xmlns:oel="http://schemas.microsoft.com/office/2019/extlst" xmlns:r="http://schemas.openxmlformats.org/officeDocument/2006/relationships" xmlns:m="http://schemas.openxmlformats.org/officeDocument/2006/math" xmlns:v="urn:schemas-microsoft-com:vml" xmlns:wp14="http://schemas.microsoft.com/office/word/2010/wordprocessingDrawing" xmlns:wp="http://schemas.openxmlformats.org/drawingml/2006/wordprocessingDrawing" xmlns:w10="urn:schemas-microsoft-com:office:word" xmlns:w="http://schemas.openxmlformats.org/wordprocessingml/2006/main" xmlns:w14="http://schemas.microsoft.com/office/word/2010/wordml" xmlns:w15="http://schemas.microsoft.com/office/word/2012/wordml" xmlns:w16cex="http://schemas.microsoft.com/office/word/2018/wordml/cex" xmlns:w16cid="http://schemas.microsoft.com/office/word/2016/wordml/cid" xmlns:w16="http://schemas.microsoft.com/office/word/2018/wordml" xmlns:w16du="http://schemas.microsoft.com/office/word/2023/wordml/word16du" xmlns:w16sdtdh="http://schemas.microsoft.com/office/word/2020/wordml/sdtdatahash" xmlns:w16se="http://schemas.microsoft.com/office/word/2015/wordml/symex" xmlns:wpg="http://schemas.microsoft.com/office/word/2010/wordprocessingGroup" xmlns:wpi="http://schemas.microsoft.com/office/word/2010/wordprocessingInk" xmlns:wne="http://schemas.microsoft.com/office/word/2006/wordml" xmlns:wps="http://schemas.microsoft.com/office/word/2010/wordprocessingShape" mc:Ignorable="w14 w15 w16se w16cid w16 w16cex w16sdtdh w16du wp14">
   <w:tbl>
     <w:tblPr>
       <w:tblW w:w="0" w:type="auto"/>
@@ -11754,7 +10916,7 @@
         </w:tcPr>
         <w:p>
           <w:pPr>
-            <w:pStyle w:val="Encabezado"/>
+            <w:pStyle w:val="Header"/>
             <w:rPr>
               <w:rFonts w:cs="Arial"/>
               <w:sz w:val="16"/>
@@ -11830,7 +10992,7 @@
         </w:tcPr>
         <w:p>
           <w:pPr>
-            <w:pStyle w:val="Encabezado"/>
+            <w:pStyle w:val="Header"/>
             <w:jc w:val="center"/>
             <w:rPr>
               <w:rFonts w:cs="Arial"/>
@@ -11896,7 +11058,7 @@
         </w:p>
         <w:p>
           <w:pPr>
-            <w:pStyle w:val="Encabezado"/>
+            <w:pStyle w:val="Header"/>
             <w:jc w:val="center"/>
           </w:pPr>
           <w:r>
@@ -11921,7 +11083,7 @@
         </w:tcPr>
         <w:p>
           <w:pPr>
-            <w:pStyle w:val="Encabezado"/>
+            <w:pStyle w:val="Header"/>
             <w:jc w:val="right"/>
             <w:rPr>
               <w:rFonts w:cs="Arial"/>
@@ -11959,7 +11121,7 @@
         </w:p>
         <w:p>
           <w:pPr>
-            <w:pStyle w:val="Encabezado"/>
+            <w:pStyle w:val="Header"/>
             <w:jc w:val="right"/>
           </w:pPr>
           <w:r>
@@ -11971,7 +11133,7 @@
           </w:r>
           <w:r>
             <w:rPr>
-              <w:rStyle w:val="Nmerodepgina"/>
+              <w:rStyle w:val="PageNumber"/>
               <w:rFonts w:cs="Arial"/>
               <w:color w:val="241A61"/>
             </w:rPr>
@@ -11979,7 +11141,7 @@
           </w:r>
           <w:r>
             <w:rPr>
-              <w:rStyle w:val="Nmerodepgina"/>
+              <w:rStyle w:val="PageNumber"/>
               <w:rFonts w:cs="Arial"/>
               <w:color w:val="241A61"/>
             </w:rPr>
@@ -11987,7 +11149,7 @@
           </w:r>
           <w:r>
             <w:rPr>
-              <w:rStyle w:val="Nmerodepgina"/>
+              <w:rStyle w:val="PageNumber"/>
               <w:rFonts w:cs="Arial"/>
               <w:color w:val="241A61"/>
             </w:rPr>
@@ -11995,7 +11157,7 @@
           </w:r>
           <w:r>
             <w:rPr>
-              <w:rStyle w:val="Nmerodepgina"/>
+              <w:rStyle w:val="PageNumber"/>
               <w:rFonts w:cs="Arial"/>
               <w:noProof/>
               <w:color w:val="241A61"/>
@@ -12004,7 +11166,7 @@
           </w:r>
           <w:r>
             <w:rPr>
-              <w:rStyle w:val="Nmerodepgina"/>
+              <w:rStyle w:val="PageNumber"/>
               <w:rFonts w:cs="Arial"/>
               <w:color w:val="241A61"/>
             </w:rPr>
@@ -12016,7 +11178,7 @@
   </w:tbl>
   <w:p>
     <w:pPr>
-      <w:pStyle w:val="Encabezado"/>
+      <w:pStyle w:val="Header"/>
       <w:jc w:val="right"/>
     </w:pPr>
   </w:p>
@@ -12024,7 +11186,7 @@
 </file>
 
 <file path=word/numbering.xml><?xml version="1.0" encoding="utf-8"?>
-<w:numbering xmlns:wpc="http://schemas.microsoft.com/office/word/2010/wordprocessingCanvas" xmlns:cx="http://schemas.microsoft.com/office/drawing/2014/chartex" xmlns:cx1="http://schemas.microsoft.com/office/drawing/2015/9/8/chartex" xmlns:cx2="http://schemas.microsoft.com/office/drawing/2015/10/21/chartex" xmlns:cx3="http://schemas.microsoft.com/office/drawing/2016/5/9/chartex" xmlns:cx4="http://schemas.microsoft.com/office/drawing/2016/5/10/chartex" xmlns:cx5="http://schemas.microsoft.com/office/drawing/2016/5/11/chartex" xmlns:cx6="http://schemas.microsoft.com/office/drawing/2016/5/12/chartex" xmlns:cx7="http://schemas.microsoft.com/office/drawing/2016/5/13/chartex" xmlns:cx8="http://schemas.microsoft.com/office/drawing/2016/5/14/chartex" xmlns:mc="http://schemas.openxmlformats.org/markup-compatibility/2006" xmlns:aink="http://schemas.microsoft.com/office/drawing/2016/ink" xmlns:am3d="http://schemas.microsoft.com/office/drawing/2017/model3d" xmlns:o="urn:schemas-microsoft-com:office:office" xmlns:r="http://schemas.openxmlformats.org/officeDocument/2006/relationships" xmlns:m="http://schemas.openxmlformats.org/officeDocument/2006/math" xmlns:v="urn:schemas-microsoft-com:vml" xmlns:wp14="http://schemas.microsoft.com/office/word/2010/wordprocessingDrawing" xmlns:wp="http://schemas.openxmlformats.org/drawingml/2006/wordprocessingDrawing" xmlns:w10="urn:schemas-microsoft-com:office:word" xmlns:w="http://schemas.openxmlformats.org/wordprocessingml/2006/main" xmlns:w14="http://schemas.microsoft.com/office/word/2010/wordml" xmlns:w15="http://schemas.microsoft.com/office/word/2012/wordml" xmlns:w16cex="http://schemas.microsoft.com/office/word/2018/wordml/cex" xmlns:w16cid="http://schemas.microsoft.com/office/word/2016/wordml/cid" xmlns:w16="http://schemas.microsoft.com/office/word/2018/wordml" xmlns:w16sdtdh="http://schemas.microsoft.com/office/word/2020/wordml/sdtdatahash" xmlns:w16se="http://schemas.microsoft.com/office/word/2015/wordml/symex" xmlns:wpg="http://schemas.microsoft.com/office/word/2010/wordprocessingGroup" xmlns:wpi="http://schemas.microsoft.com/office/word/2010/wordprocessingInk" xmlns:wne="http://schemas.microsoft.com/office/word/2006/wordml" xmlns:wps="http://schemas.microsoft.com/office/word/2010/wordprocessingShape" mc:Ignorable="w14 w15 w16se w16cid w16 w16cex w16sdtdh wp14">
+<w:numbering xmlns:wpc="http://schemas.microsoft.com/office/word/2010/wordprocessingCanvas" xmlns:cx="http://schemas.microsoft.com/office/drawing/2014/chartex" xmlns:cx1="http://schemas.microsoft.com/office/drawing/2015/9/8/chartex" xmlns:cx2="http://schemas.microsoft.com/office/drawing/2015/10/21/chartex" xmlns:cx3="http://schemas.microsoft.com/office/drawing/2016/5/9/chartex" xmlns:cx4="http://schemas.microsoft.com/office/drawing/2016/5/10/chartex" xmlns:cx5="http://schemas.microsoft.com/office/drawing/2016/5/11/chartex" xmlns:cx6="http://schemas.microsoft.com/office/drawing/2016/5/12/chartex" xmlns:cx7="http://schemas.microsoft.com/office/drawing/2016/5/13/chartex" xmlns:cx8="http://schemas.microsoft.com/office/drawing/2016/5/14/chartex" xmlns:mc="http://schemas.openxmlformats.org/markup-compatibility/2006" xmlns:aink="http://schemas.microsoft.com/office/drawing/2016/ink" xmlns:am3d="http://schemas.microsoft.com/office/drawing/2017/model3d" xmlns:o="urn:schemas-microsoft-com:office:office" xmlns:oel="http://schemas.microsoft.com/office/2019/extlst" xmlns:r="http://schemas.openxmlformats.org/officeDocument/2006/relationships" xmlns:m="http://schemas.openxmlformats.org/officeDocument/2006/math" xmlns:v="urn:schemas-microsoft-com:vml" xmlns:wp14="http://schemas.microsoft.com/office/word/2010/wordprocessingDrawing" xmlns:wp="http://schemas.openxmlformats.org/drawingml/2006/wordprocessingDrawing" xmlns:w10="urn:schemas-microsoft-com:office:word" xmlns:w="http://schemas.openxmlformats.org/wordprocessingml/2006/main" xmlns:w14="http://schemas.microsoft.com/office/word/2010/wordml" xmlns:w15="http://schemas.microsoft.com/office/word/2012/wordml" xmlns:w16cex="http://schemas.microsoft.com/office/word/2018/wordml/cex" xmlns:w16cid="http://schemas.microsoft.com/office/word/2016/wordml/cid" xmlns:w16="http://schemas.microsoft.com/office/word/2018/wordml" xmlns:w16du="http://schemas.microsoft.com/office/word/2023/wordml/word16du" xmlns:w16sdtdh="http://schemas.microsoft.com/office/word/2020/wordml/sdtdatahash" xmlns:w16se="http://schemas.microsoft.com/office/word/2015/wordml/symex" xmlns:wpg="http://schemas.microsoft.com/office/word/2010/wordprocessingGroup" xmlns:wpi="http://schemas.microsoft.com/office/word/2010/wordprocessingInk" xmlns:wne="http://schemas.microsoft.com/office/word/2006/wordml" xmlns:wps="http://schemas.microsoft.com/office/word/2010/wordprocessingShape" mc:Ignorable="w14 w15 w16se w16cid w16 w16cex w16sdtdh w16du wp14">
   <w:abstractNum w:abstractNumId="0" w15:restartNumberingAfterBreak="0">
     <w:nsid w:val="019B4919"/>
     <w:multiLevelType w:val="hybridMultilevel"/>
@@ -13105,7 +12267,7 @@
     <w:lvl w:ilvl="0">
       <w:start w:val="1"/>
       <w:numFmt w:val="decimal"/>
-      <w:pStyle w:val="Ttulo1"/>
+      <w:pStyle w:val="Heading1"/>
       <w:lvlText w:val="%1"/>
       <w:lvlJc w:val="left"/>
       <w:pPr>
@@ -13121,7 +12283,7 @@
     <w:lvl w:ilvl="1">
       <w:start w:val="1"/>
       <w:numFmt w:val="decimal"/>
-      <w:pStyle w:val="Ttulo2"/>
+      <w:pStyle w:val="Heading2"/>
       <w:lvlText w:val="%1.%2"/>
       <w:lvlJc w:val="left"/>
       <w:pPr>
@@ -13137,7 +12299,7 @@
     <w:lvl w:ilvl="2">
       <w:start w:val="1"/>
       <w:numFmt w:val="decimal"/>
-      <w:pStyle w:val="Ttulo3"/>
+      <w:pStyle w:val="Heading3"/>
       <w:lvlText w:val="%1.%2.%3"/>
       <w:lvlJc w:val="left"/>
       <w:pPr>
@@ -14398,68 +13560,68 @@
       </w:rPr>
     </w:lvl>
   </w:abstractNum>
-  <w:num w:numId="1">
+  <w:num w:numId="1" w16cid:durableId="1242132906">
     <w:abstractNumId w:val="9"/>
   </w:num>
-  <w:num w:numId="2">
+  <w:num w:numId="2" w16cid:durableId="807212901">
     <w:abstractNumId w:val="15"/>
   </w:num>
-  <w:num w:numId="3">
+  <w:num w:numId="3" w16cid:durableId="686057602">
     <w:abstractNumId w:val="17"/>
   </w:num>
-  <w:num w:numId="4">
+  <w:num w:numId="4" w16cid:durableId="1251698961">
     <w:abstractNumId w:val="12"/>
   </w:num>
-  <w:num w:numId="5">
+  <w:num w:numId="5" w16cid:durableId="1356148675">
     <w:abstractNumId w:val="6"/>
   </w:num>
-  <w:num w:numId="6">
+  <w:num w:numId="6" w16cid:durableId="2074041385">
     <w:abstractNumId w:val="3"/>
   </w:num>
-  <w:num w:numId="7">
+  <w:num w:numId="7" w16cid:durableId="1557282416">
     <w:abstractNumId w:val="16"/>
   </w:num>
-  <w:num w:numId="8">
+  <w:num w:numId="8" w16cid:durableId="1312563081">
     <w:abstractNumId w:val="10"/>
   </w:num>
-  <w:num w:numId="9">
+  <w:num w:numId="9" w16cid:durableId="1744570799">
     <w:abstractNumId w:val="7"/>
   </w:num>
-  <w:num w:numId="10">
+  <w:num w:numId="10" w16cid:durableId="953948621">
     <w:abstractNumId w:val="11"/>
   </w:num>
-  <w:num w:numId="11">
+  <w:num w:numId="11" w16cid:durableId="110436970">
     <w:abstractNumId w:val="2"/>
   </w:num>
-  <w:num w:numId="12">
+  <w:num w:numId="12" w16cid:durableId="1045450940">
     <w:abstractNumId w:val="18"/>
   </w:num>
-  <w:num w:numId="13">
+  <w:num w:numId="13" w16cid:durableId="1493375793">
     <w:abstractNumId w:val="14"/>
   </w:num>
-  <w:num w:numId="14">
+  <w:num w:numId="14" w16cid:durableId="1010720108">
     <w:abstractNumId w:val="0"/>
   </w:num>
-  <w:num w:numId="15">
+  <w:num w:numId="15" w16cid:durableId="356590217">
     <w:abstractNumId w:val="5"/>
   </w:num>
-  <w:num w:numId="16">
+  <w:num w:numId="16" w16cid:durableId="1211384714">
     <w:abstractNumId w:val="8"/>
   </w:num>
-  <w:num w:numId="17">
+  <w:num w:numId="17" w16cid:durableId="1099837368">
     <w:abstractNumId w:val="1"/>
   </w:num>
-  <w:num w:numId="18">
+  <w:num w:numId="18" w16cid:durableId="1708291600">
     <w:abstractNumId w:val="13"/>
   </w:num>
-  <w:num w:numId="19">
+  <w:num w:numId="19" w16cid:durableId="603457804">
     <w:abstractNumId w:val="4"/>
   </w:num>
 </w:numbering>
 </file>
 
 <file path=word/styles.xml><?xml version="1.0" encoding="utf-8"?>
-<w:styles xmlns:mc="http://schemas.openxmlformats.org/markup-compatibility/2006" xmlns:r="http://schemas.openxmlformats.org/officeDocument/2006/relationships" xmlns:w="http://schemas.openxmlformats.org/wordprocessingml/2006/main" xmlns:w14="http://schemas.microsoft.com/office/word/2010/wordml" xmlns:w15="http://schemas.microsoft.com/office/word/2012/wordml" xmlns:w16cex="http://schemas.microsoft.com/office/word/2018/wordml/cex" xmlns:w16cid="http://schemas.microsoft.com/office/word/2016/wordml/cid" xmlns:w16="http://schemas.microsoft.com/office/word/2018/wordml" xmlns:w16sdtdh="http://schemas.microsoft.com/office/word/2020/wordml/sdtdatahash" xmlns:w16se="http://schemas.microsoft.com/office/word/2015/wordml/symex" mc:Ignorable="w14 w15 w16se w16cid w16 w16cex w16sdtdh">
+<w:styles xmlns:mc="http://schemas.openxmlformats.org/markup-compatibility/2006" xmlns:r="http://schemas.openxmlformats.org/officeDocument/2006/relationships" xmlns:w="http://schemas.openxmlformats.org/wordprocessingml/2006/main" xmlns:w14="http://schemas.microsoft.com/office/word/2010/wordml" xmlns:w15="http://schemas.microsoft.com/office/word/2012/wordml" xmlns:w16cex="http://schemas.microsoft.com/office/word/2018/wordml/cex" xmlns:w16cid="http://schemas.microsoft.com/office/word/2016/wordml/cid" xmlns:w16="http://schemas.microsoft.com/office/word/2018/wordml" xmlns:w16du="http://schemas.microsoft.com/office/word/2023/wordml/word16du" xmlns:w16sdtdh="http://schemas.microsoft.com/office/word/2020/wordml/sdtdatahash" xmlns:w16se="http://schemas.microsoft.com/office/word/2015/wordml/symex" mc:Ignorable="w14 w15 w16se w16cid w16 w16cex w16sdtdh w16du">
   <w:docDefaults>
     <w:rPrDefault>
       <w:rPr>
@@ -14856,7 +14018,7 @@
       <w:lang w:val="en-US" w:eastAsia="es-ES"/>
     </w:rPr>
   </w:style>
-  <w:style w:type="paragraph" w:styleId="Ttulo1">
+  <w:style w:type="paragraph" w:styleId="Heading1">
     <w:name w:val="heading 1"/>
     <w:basedOn w:val="Normal"/>
     <w:next w:val="Normalindentado1"/>
@@ -14878,7 +14040,7 @@
       <w:szCs w:val="32"/>
     </w:rPr>
   </w:style>
-  <w:style w:type="paragraph" w:styleId="Ttulo2">
+  <w:style w:type="paragraph" w:styleId="Heading2">
     <w:name w:val="heading 2"/>
     <w:basedOn w:val="Normal"/>
     <w:next w:val="Normalindentado2"/>
@@ -14906,7 +14068,7 @@
       <w:szCs w:val="28"/>
     </w:rPr>
   </w:style>
-  <w:style w:type="paragraph" w:styleId="Ttulo3">
+  <w:style w:type="paragraph" w:styleId="Heading3">
     <w:name w:val="heading 3"/>
     <w:basedOn w:val="Normal"/>
     <w:next w:val="Normalindentado3"/>
@@ -14928,7 +14090,7 @@
       <w:szCs w:val="26"/>
     </w:rPr>
   </w:style>
-  <w:style w:type="paragraph" w:styleId="Ttulo4">
+  <w:style w:type="paragraph" w:styleId="Heading4">
     <w:name w:val="heading 4"/>
     <w:basedOn w:val="Normal"/>
     <w:next w:val="Normalindentado4"/>
@@ -14946,7 +14108,7 @@
       <w:szCs w:val="28"/>
     </w:rPr>
   </w:style>
-  <w:style w:type="paragraph" w:styleId="Ttulo5">
+  <w:style w:type="paragraph" w:styleId="Heading5">
     <w:name w:val="heading 5"/>
     <w:basedOn w:val="Normal"/>
     <w:next w:val="Normalindentado5"/>
@@ -14965,7 +14127,7 @@
       <w:szCs w:val="26"/>
     </w:rPr>
   </w:style>
-  <w:style w:type="paragraph" w:styleId="Ttulo6">
+  <w:style w:type="paragraph" w:styleId="Heading6">
     <w:name w:val="heading 6"/>
     <w:basedOn w:val="Normal"/>
     <w:next w:val="Normal"/>
@@ -14980,7 +14142,7 @@
       <w:sz w:val="22"/>
     </w:rPr>
   </w:style>
-  <w:style w:type="paragraph" w:styleId="Ttulo7">
+  <w:style w:type="paragraph" w:styleId="Heading7">
     <w:name w:val="heading 7"/>
     <w:basedOn w:val="Normal"/>
     <w:next w:val="Normal"/>
@@ -14994,7 +14156,7 @@
       <w:iCs/>
     </w:rPr>
   </w:style>
-  <w:style w:type="paragraph" w:styleId="Ttulo8">
+  <w:style w:type="paragraph" w:styleId="Heading8">
     <w:name w:val="heading 8"/>
     <w:basedOn w:val="Normal"/>
     <w:next w:val="Normal"/>
@@ -15008,7 +14170,7 @@
       <w:iCs/>
     </w:rPr>
   </w:style>
-  <w:style w:type="paragraph" w:styleId="Ttulo9">
+  <w:style w:type="paragraph" w:styleId="Heading9">
     <w:name w:val="heading 9"/>
     <w:basedOn w:val="Normal"/>
     <w:next w:val="Normal"/>
@@ -15023,13 +14185,13 @@
       <w:szCs w:val="22"/>
     </w:rPr>
   </w:style>
-  <w:style w:type="character" w:default="1" w:styleId="Fuentedeprrafopredeter">
+  <w:style w:type="character" w:default="1" w:styleId="DefaultParagraphFont">
     <w:name w:val="Default Paragraph Font"/>
     <w:uiPriority w:val="1"/>
     <w:semiHidden/>
     <w:unhideWhenUsed/>
   </w:style>
-  <w:style w:type="table" w:default="1" w:styleId="Tablanormal">
+  <w:style w:type="table" w:default="1" w:styleId="TableNormal">
     <w:name w:val="Normal Table"/>
     <w:uiPriority w:val="99"/>
     <w:semiHidden/>
@@ -15044,7 +14206,7 @@
       </w:tblCellMar>
     </w:tblPr>
   </w:style>
-  <w:style w:type="numbering" w:default="1" w:styleId="Sinlista">
+  <w:style w:type="numbering" w:default="1" w:styleId="NoList">
     <w:name w:val="No List"/>
     <w:uiPriority w:val="99"/>
     <w:semiHidden/>
@@ -15093,7 +14255,7 @@
       <w:sz w:val="22"/>
     </w:rPr>
   </w:style>
-  <w:style w:type="paragraph" w:styleId="Encabezado">
+  <w:style w:type="paragraph" w:styleId="Header">
     <w:name w:val="header"/>
     <w:basedOn w:val="Normal"/>
     <w:pPr>
@@ -15103,11 +14265,11 @@
       </w:tabs>
     </w:pPr>
   </w:style>
-  <w:style w:type="character" w:styleId="Nmerodepgina">
+  <w:style w:type="character" w:styleId="PageNumber">
     <w:name w:val="page number"/>
-    <w:basedOn w:val="Fuentedeprrafopredeter"/>
+    <w:basedOn w:val="DefaultParagraphFont"/>
   </w:style>
-  <w:style w:type="paragraph" w:styleId="Piedepgina">
+  <w:style w:type="paragraph" w:styleId="Footer">
     <w:name w:val="footer"/>
     <w:basedOn w:val="Normal"/>
     <w:pPr>
@@ -15117,7 +14279,7 @@
       </w:tabs>
     </w:pPr>
   </w:style>
-  <w:style w:type="paragraph" w:styleId="TDC1">
+  <w:style w:type="paragraph" w:styleId="TOC1">
     <w:name w:val="toc 1"/>
     <w:basedOn w:val="Normal"/>
     <w:next w:val="Normal"/>
@@ -15133,7 +14295,7 @@
       <w:szCs w:val="28"/>
     </w:rPr>
   </w:style>
-  <w:style w:type="paragraph" w:styleId="TDC2">
+  <w:style w:type="paragraph" w:styleId="TOC2">
     <w:name w:val="toc 2"/>
     <w:basedOn w:val="Normal"/>
     <w:next w:val="Normal"/>
@@ -15147,7 +14309,7 @@
       <w:bCs/>
     </w:rPr>
   </w:style>
-  <w:style w:type="paragraph" w:styleId="TDC3">
+  <w:style w:type="paragraph" w:styleId="TOC3">
     <w:name w:val="toc 3"/>
     <w:basedOn w:val="Normal"/>
     <w:next w:val="Normal"/>
@@ -15157,7 +14319,7 @@
       <w:ind w:left="240"/>
     </w:pPr>
   </w:style>
-  <w:style w:type="paragraph" w:styleId="TDC4">
+  <w:style w:type="paragraph" w:styleId="TOC4">
     <w:name w:val="toc 4"/>
     <w:basedOn w:val="Normal"/>
     <w:next w:val="Normal"/>
@@ -15167,7 +14329,7 @@
       <w:ind w:left="480"/>
     </w:pPr>
   </w:style>
-  <w:style w:type="paragraph" w:styleId="TDC5">
+  <w:style w:type="paragraph" w:styleId="TOC5">
     <w:name w:val="toc 5"/>
     <w:basedOn w:val="Normal"/>
     <w:next w:val="Normal"/>
@@ -15177,7 +14339,7 @@
       <w:ind w:left="720"/>
     </w:pPr>
   </w:style>
-  <w:style w:type="paragraph" w:styleId="TDC6">
+  <w:style w:type="paragraph" w:styleId="TOC6">
     <w:name w:val="toc 6"/>
     <w:basedOn w:val="Normal"/>
     <w:next w:val="Normal"/>
@@ -15187,7 +14349,7 @@
       <w:ind w:left="960"/>
     </w:pPr>
   </w:style>
-  <w:style w:type="paragraph" w:styleId="TDC7">
+  <w:style w:type="paragraph" w:styleId="TOC7">
     <w:name w:val="toc 7"/>
     <w:basedOn w:val="Normal"/>
     <w:next w:val="Normal"/>
@@ -15197,7 +14359,7 @@
       <w:ind w:left="1200"/>
     </w:pPr>
   </w:style>
-  <w:style w:type="paragraph" w:styleId="TDC8">
+  <w:style w:type="paragraph" w:styleId="TOC8">
     <w:name w:val="toc 8"/>
     <w:basedOn w:val="Normal"/>
     <w:next w:val="Normal"/>
@@ -15207,7 +14369,7 @@
       <w:ind w:left="1440"/>
     </w:pPr>
   </w:style>
-  <w:style w:type="paragraph" w:styleId="TDC9">
+  <w:style w:type="paragraph" w:styleId="TOC9">
     <w:name w:val="toc 9"/>
     <w:basedOn w:val="Normal"/>
     <w:next w:val="Normal"/>
@@ -15217,14 +14379,14 @@
       <w:ind w:left="1680"/>
     </w:pPr>
   </w:style>
-  <w:style w:type="character" w:styleId="Hipervnculo">
+  <w:style w:type="character" w:styleId="Hyperlink">
     <w:name w:val="Hyperlink"/>
     <w:rPr>
       <w:color w:val="0000FF"/>
       <w:u w:val="single"/>
     </w:rPr>
   </w:style>
-  <w:style w:type="paragraph" w:styleId="Textonotapie">
+  <w:style w:type="paragraph" w:styleId="FootnoteText">
     <w:name w:val="footnote text"/>
     <w:basedOn w:val="Normal"/>
     <w:semiHidden/>
@@ -15232,14 +14394,14 @@
       <w:szCs w:val="20"/>
     </w:rPr>
   </w:style>
-  <w:style w:type="character" w:styleId="Refdenotaalpie">
+  <w:style w:type="character" w:styleId="FootnoteReference">
     <w:name w:val="footnote reference"/>
     <w:semiHidden/>
     <w:rPr>
       <w:vertAlign w:val="superscript"/>
     </w:rPr>
   </w:style>
-  <w:style w:type="paragraph" w:styleId="Listaconnmeros">
+  <w:style w:type="paragraph" w:styleId="ListNumber">
     <w:name w:val="List Number"/>
     <w:basedOn w:val="Normal"/>
     <w:pPr>
@@ -15249,7 +14411,7 @@
       <w:ind w:left="360" w:hanging="360"/>
     </w:pPr>
   </w:style>
-  <w:style w:type="paragraph" w:styleId="Listaconnmeros2">
+  <w:style w:type="paragraph" w:styleId="ListNumber2">
     <w:name w:val="List Number 2"/>
     <w:basedOn w:val="Normal"/>
     <w:pPr>
@@ -15259,7 +14421,7 @@
       <w:ind w:left="643" w:hanging="360"/>
     </w:pPr>
   </w:style>
-  <w:style w:type="paragraph" w:styleId="Listaconnmeros3">
+  <w:style w:type="paragraph" w:styleId="ListNumber3">
     <w:name w:val="List Number 3"/>
     <w:basedOn w:val="Normal"/>
     <w:pPr>
@@ -15269,7 +14431,7 @@
       <w:ind w:left="926" w:hanging="360"/>
     </w:pPr>
   </w:style>
-  <w:style w:type="paragraph" w:styleId="Listaconnmeros4">
+  <w:style w:type="paragraph" w:styleId="ListNumber4">
     <w:name w:val="List Number 4"/>
     <w:basedOn w:val="Normal"/>
     <w:pPr>
@@ -15279,7 +14441,7 @@
       <w:ind w:left="1209" w:hanging="360"/>
     </w:pPr>
   </w:style>
-  <w:style w:type="paragraph" w:styleId="Listaconnmeros5">
+  <w:style w:type="paragraph" w:styleId="ListNumber5">
     <w:name w:val="List Number 5"/>
     <w:basedOn w:val="Normal"/>
     <w:pPr>
@@ -15289,7 +14451,7 @@
       <w:ind w:left="1492" w:hanging="360"/>
     </w:pPr>
   </w:style>
-  <w:style w:type="paragraph" w:styleId="Listaconvietas">
+  <w:style w:type="paragraph" w:styleId="ListBullet">
     <w:name w:val="List Bullet"/>
     <w:basedOn w:val="Normal"/>
     <w:autoRedefine/>
@@ -15300,7 +14462,7 @@
       <w:ind w:left="360" w:hanging="360"/>
     </w:pPr>
   </w:style>
-  <w:style w:type="paragraph" w:styleId="Listaconvietas2">
+  <w:style w:type="paragraph" w:styleId="ListBullet2">
     <w:name w:val="List Bullet 2"/>
     <w:basedOn w:val="Normal"/>
     <w:autoRedefine/>
@@ -15311,7 +14473,7 @@
       <w:ind w:left="643" w:hanging="360"/>
     </w:pPr>
   </w:style>
-  <w:style w:type="paragraph" w:styleId="Listaconvietas3">
+  <w:style w:type="paragraph" w:styleId="ListBullet3">
     <w:name w:val="List Bullet 3"/>
     <w:basedOn w:val="Normal"/>
     <w:autoRedefine/>
@@ -15322,7 +14484,7 @@
       <w:ind w:left="926" w:hanging="360"/>
     </w:pPr>
   </w:style>
-  <w:style w:type="paragraph" w:styleId="Listaconvietas4">
+  <w:style w:type="paragraph" w:styleId="ListBullet4">
     <w:name w:val="List Bullet 4"/>
     <w:basedOn w:val="Normal"/>
     <w:autoRedefine/>
@@ -15333,7 +14495,7 @@
       <w:ind w:left="1209" w:hanging="360"/>
     </w:pPr>
   </w:style>
-  <w:style w:type="paragraph" w:styleId="Listaconvietas5">
+  <w:style w:type="paragraph" w:styleId="ListBullet5">
     <w:name w:val="List Bullet 5"/>
     <w:basedOn w:val="Normal"/>
     <w:autoRedefine/>
@@ -15344,19 +14506,19 @@
       <w:ind w:left="1492" w:hanging="360"/>
     </w:pPr>
   </w:style>
-  <w:style w:type="paragraph" w:styleId="Encabezadodenota">
+  <w:style w:type="paragraph" w:styleId="NoteHeading">
     <w:name w:val="Note Heading"/>
     <w:basedOn w:val="Normal"/>
     <w:next w:val="Normal"/>
   </w:style>
-  <w:style w:type="paragraph" w:styleId="Textoindependiente">
+  <w:style w:type="paragraph" w:styleId="BodyText">
     <w:name w:val="Body Text"/>
     <w:basedOn w:val="Normal"/>
     <w:rPr>
       <w:sz w:val="16"/>
     </w:rPr>
   </w:style>
-  <w:style w:type="paragraph" w:styleId="Textoindependiente2">
+  <w:style w:type="paragraph" w:styleId="BodyText2">
     <w:name w:val="Body Text 2"/>
     <w:basedOn w:val="Normal"/>
     <w:pPr>
@@ -15367,14 +14529,14 @@
       <w:rFonts w:cs="Arial"/>
     </w:rPr>
   </w:style>
-  <w:style w:type="paragraph" w:styleId="Cierre">
+  <w:style w:type="paragraph" w:styleId="Closing">
     <w:name w:val="Closing"/>
     <w:basedOn w:val="Normal"/>
     <w:pPr>
       <w:ind w:left="4252"/>
     </w:pPr>
   </w:style>
-  <w:style w:type="paragraph" w:styleId="Continuarlista">
+  <w:style w:type="paragraph" w:styleId="ListContinue">
     <w:name w:val="List Continue"/>
     <w:basedOn w:val="Normal"/>
     <w:pPr>
@@ -15382,7 +14544,7 @@
       <w:ind w:left="283"/>
     </w:pPr>
   </w:style>
-  <w:style w:type="paragraph" w:styleId="Continuarlista2">
+  <w:style w:type="paragraph" w:styleId="ListContinue2">
     <w:name w:val="List Continue 2"/>
     <w:basedOn w:val="Normal"/>
     <w:pPr>
@@ -15390,7 +14552,7 @@
       <w:ind w:left="566"/>
     </w:pPr>
   </w:style>
-  <w:style w:type="paragraph" w:styleId="Continuarlista3">
+  <w:style w:type="paragraph" w:styleId="ListContinue3">
     <w:name w:val="List Continue 3"/>
     <w:basedOn w:val="Normal"/>
     <w:pPr>
@@ -15398,7 +14560,7 @@
       <w:ind w:left="849"/>
     </w:pPr>
   </w:style>
-  <w:style w:type="paragraph" w:styleId="Continuarlista4">
+  <w:style w:type="paragraph" w:styleId="ListContinue4">
     <w:name w:val="List Continue 4"/>
     <w:basedOn w:val="Normal"/>
     <w:pPr>
@@ -15406,7 +14568,7 @@
       <w:ind w:left="1132"/>
     </w:pPr>
   </w:style>
-  <w:style w:type="paragraph" w:styleId="Continuarlista5">
+  <w:style w:type="paragraph" w:styleId="ListContinue5">
     <w:name w:val="List Continue 5"/>
     <w:basedOn w:val="Normal"/>
     <w:pPr>
@@ -15414,7 +14576,7 @@
       <w:ind w:left="1415"/>
     </w:pPr>
   </w:style>
-  <w:style w:type="paragraph" w:styleId="DireccinHTML">
+  <w:style w:type="paragraph" w:styleId="HTMLAddress">
     <w:name w:val="HTML Address"/>
     <w:basedOn w:val="Normal"/>
     <w:rPr>
@@ -15422,7 +14584,7 @@
       <w:iCs/>
     </w:rPr>
   </w:style>
-  <w:style w:type="paragraph" w:styleId="Direccinsobre">
+  <w:style w:type="paragraph" w:styleId="EnvelopeAddress">
     <w:name w:val="envelope address"/>
     <w:basedOn w:val="Normal"/>
     <w:pPr>
@@ -15433,7 +14595,7 @@
       <w:rFonts w:cs="Arial"/>
     </w:rPr>
   </w:style>
-  <w:style w:type="paragraph" w:styleId="Encabezadodelista">
+  <w:style w:type="paragraph" w:styleId="TOAHeading">
     <w:name w:val="toa heading"/>
     <w:basedOn w:val="Normal"/>
     <w:next w:val="Normal"/>
@@ -15447,7 +14609,7 @@
       <w:bCs/>
     </w:rPr>
   </w:style>
-  <w:style w:type="paragraph" w:styleId="Encabezadodemensaje">
+  <w:style w:type="paragraph" w:styleId="MessageHeader">
     <w:name w:val="Message Header"/>
     <w:basedOn w:val="Normal"/>
     <w:pPr>
@@ -15464,7 +14626,7 @@
       <w:rFonts w:cs="Arial"/>
     </w:rPr>
   </w:style>
-  <w:style w:type="paragraph" w:styleId="Descripcin">
+  <w:style w:type="paragraph" w:styleId="Caption">
     <w:name w:val="caption"/>
     <w:basedOn w:val="Normal"/>
     <w:next w:val="Normal"/>
@@ -15478,23 +14640,23 @@
       <w:szCs w:val="20"/>
     </w:rPr>
   </w:style>
-  <w:style w:type="paragraph" w:styleId="Fecha">
+  <w:style w:type="paragraph" w:styleId="Date">
     <w:name w:val="Date"/>
     <w:basedOn w:val="Normal"/>
     <w:next w:val="Normal"/>
   </w:style>
-  <w:style w:type="paragraph" w:styleId="Firma">
+  <w:style w:type="paragraph" w:styleId="Signature">
     <w:name w:val="Signature"/>
     <w:basedOn w:val="Normal"/>
     <w:pPr>
       <w:ind w:left="4252"/>
     </w:pPr>
   </w:style>
-  <w:style w:type="paragraph" w:styleId="Firmadecorreoelectrnico">
+  <w:style w:type="paragraph" w:styleId="E-mailSignature">
     <w:name w:val="E-mail Signature"/>
     <w:basedOn w:val="Normal"/>
   </w:style>
-  <w:style w:type="paragraph" w:styleId="HTMLconformatoprevio">
+  <w:style w:type="paragraph" w:styleId="HTMLPreformatted">
     <w:name w:val="HTML Preformatted"/>
     <w:basedOn w:val="Normal"/>
     <w:rPr>
@@ -15502,7 +14664,7 @@
       <w:szCs w:val="20"/>
     </w:rPr>
   </w:style>
-  <w:style w:type="paragraph" w:styleId="ndice1">
+  <w:style w:type="paragraph" w:styleId="Index1">
     <w:name w:val="index 1"/>
     <w:basedOn w:val="Normal"/>
     <w:next w:val="Normal"/>
@@ -15512,7 +14674,7 @@
       <w:ind w:left="240" w:hanging="240"/>
     </w:pPr>
   </w:style>
-  <w:style w:type="paragraph" w:styleId="ndice2">
+  <w:style w:type="paragraph" w:styleId="Index2">
     <w:name w:val="index 2"/>
     <w:basedOn w:val="Normal"/>
     <w:next w:val="Normal"/>
@@ -15522,7 +14684,7 @@
       <w:ind w:left="480" w:hanging="240"/>
     </w:pPr>
   </w:style>
-  <w:style w:type="paragraph" w:styleId="ndice3">
+  <w:style w:type="paragraph" w:styleId="Index3">
     <w:name w:val="index 3"/>
     <w:basedOn w:val="Normal"/>
     <w:next w:val="Normal"/>
@@ -15532,7 +14694,7 @@
       <w:ind w:left="720" w:hanging="240"/>
     </w:pPr>
   </w:style>
-  <w:style w:type="paragraph" w:styleId="ndice4">
+  <w:style w:type="paragraph" w:styleId="Index4">
     <w:name w:val="index 4"/>
     <w:basedOn w:val="Normal"/>
     <w:next w:val="Normal"/>
@@ -15542,7 +14704,7 @@
       <w:ind w:left="960" w:hanging="240"/>
     </w:pPr>
   </w:style>
-  <w:style w:type="paragraph" w:styleId="ndice5">
+  <w:style w:type="paragraph" w:styleId="Index5">
     <w:name w:val="index 5"/>
     <w:basedOn w:val="Normal"/>
     <w:next w:val="Normal"/>
@@ -15552,7 +14714,7 @@
       <w:ind w:left="1200" w:hanging="240"/>
     </w:pPr>
   </w:style>
-  <w:style w:type="paragraph" w:styleId="ndice6">
+  <w:style w:type="paragraph" w:styleId="Index6">
     <w:name w:val="index 6"/>
     <w:basedOn w:val="Normal"/>
     <w:next w:val="Normal"/>
@@ -15562,7 +14724,7 @@
       <w:ind w:left="1440" w:hanging="240"/>
     </w:pPr>
   </w:style>
-  <w:style w:type="paragraph" w:styleId="ndice7">
+  <w:style w:type="paragraph" w:styleId="Index7">
     <w:name w:val="index 7"/>
     <w:basedOn w:val="Normal"/>
     <w:next w:val="Normal"/>
@@ -15572,7 +14734,7 @@
       <w:ind w:left="1680" w:hanging="240"/>
     </w:pPr>
   </w:style>
-  <w:style w:type="paragraph" w:styleId="ndice8">
+  <w:style w:type="paragraph" w:styleId="Index8">
     <w:name w:val="index 8"/>
     <w:basedOn w:val="Normal"/>
     <w:next w:val="Normal"/>
@@ -15582,7 +14744,7 @@
       <w:ind w:left="1920" w:hanging="240"/>
     </w:pPr>
   </w:style>
-  <w:style w:type="paragraph" w:styleId="ndice9">
+  <w:style w:type="paragraph" w:styleId="Index9">
     <w:name w:val="index 9"/>
     <w:basedOn w:val="Normal"/>
     <w:next w:val="Normal"/>
@@ -15592,42 +14754,42 @@
       <w:ind w:left="2160" w:hanging="240"/>
     </w:pPr>
   </w:style>
-  <w:style w:type="paragraph" w:styleId="Lista">
+  <w:style w:type="paragraph" w:styleId="List">
     <w:name w:val="List"/>
     <w:basedOn w:val="Normal"/>
     <w:pPr>
       <w:ind w:left="283" w:hanging="283"/>
     </w:pPr>
   </w:style>
-  <w:style w:type="paragraph" w:styleId="Lista2">
+  <w:style w:type="paragraph" w:styleId="List2">
     <w:name w:val="List 2"/>
     <w:basedOn w:val="Normal"/>
     <w:pPr>
       <w:ind w:left="566" w:hanging="283"/>
     </w:pPr>
   </w:style>
-  <w:style w:type="paragraph" w:styleId="Lista3">
+  <w:style w:type="paragraph" w:styleId="List3">
     <w:name w:val="List 3"/>
     <w:basedOn w:val="Normal"/>
     <w:pPr>
       <w:ind w:left="849" w:hanging="283"/>
     </w:pPr>
   </w:style>
-  <w:style w:type="paragraph" w:styleId="Lista4">
+  <w:style w:type="paragraph" w:styleId="List4">
     <w:name w:val="List 4"/>
     <w:basedOn w:val="Normal"/>
     <w:pPr>
       <w:ind w:left="1132" w:hanging="283"/>
     </w:pPr>
   </w:style>
-  <w:style w:type="paragraph" w:styleId="Lista5">
+  <w:style w:type="paragraph" w:styleId="List5">
     <w:name w:val="List 5"/>
     <w:basedOn w:val="Normal"/>
     <w:pPr>
       <w:ind w:left="1415" w:hanging="283"/>
     </w:pPr>
   </w:style>
-  <w:style w:type="paragraph" w:styleId="Mapadeldocumento">
+  <w:style w:type="paragraph" w:styleId="DocumentMap">
     <w:name w:val="Document Map"/>
     <w:basedOn w:val="Normal"/>
     <w:semiHidden/>
@@ -15643,7 +14805,7 @@
     <w:basedOn w:val="Normal"/>
     <w:uiPriority w:val="99"/>
   </w:style>
-  <w:style w:type="paragraph" w:styleId="Remitedesobre">
+  <w:style w:type="paragraph" w:styleId="EnvelopeReturn">
     <w:name w:val="envelope return"/>
     <w:basedOn w:val="Normal"/>
     <w:rPr>
@@ -15651,12 +14813,12 @@
       <w:szCs w:val="20"/>
     </w:rPr>
   </w:style>
-  <w:style w:type="paragraph" w:styleId="Saludo">
+  <w:style w:type="paragraph" w:styleId="Salutation">
     <w:name w:val="Salutation"/>
     <w:basedOn w:val="Normal"/>
     <w:next w:val="Normal"/>
   </w:style>
-  <w:style w:type="paragraph" w:styleId="Sangra2detindependiente">
+  <w:style w:type="paragraph" w:styleId="BodyTextIndent2">
     <w:name w:val="Body Text Indent 2"/>
     <w:basedOn w:val="Normal"/>
     <w:pPr>
@@ -15664,7 +14826,7 @@
       <w:ind w:left="283"/>
     </w:pPr>
   </w:style>
-  <w:style w:type="paragraph" w:styleId="Sangra3detindependiente">
+  <w:style w:type="paragraph" w:styleId="BodyTextIndent3">
     <w:name w:val="Body Text Indent 3"/>
     <w:basedOn w:val="Normal"/>
     <w:pPr>
@@ -15676,7 +14838,7 @@
       <w:szCs w:val="16"/>
     </w:rPr>
   </w:style>
-  <w:style w:type="paragraph" w:styleId="Sangradetextonormal">
+  <w:style w:type="paragraph" w:styleId="BodyTextIndent">
     <w:name w:val="Body Text Indent"/>
     <w:aliases w:val="Sangría de t. independiente"/>
     <w:basedOn w:val="Normal"/>
@@ -15685,14 +14847,14 @@
       <w:ind w:left="283"/>
     </w:pPr>
   </w:style>
-  <w:style w:type="paragraph" w:styleId="Sangranormal">
+  <w:style w:type="paragraph" w:styleId="NormalIndent">
     <w:name w:val="Normal Indent"/>
     <w:basedOn w:val="Normal"/>
     <w:pPr>
       <w:ind w:left="708"/>
     </w:pPr>
   </w:style>
-  <w:style w:type="paragraph" w:styleId="Subttulo">
+  <w:style w:type="paragraph" w:styleId="Subtitle">
     <w:name w:val="Subtitle"/>
     <w:basedOn w:val="Normal"/>
     <w:qFormat/>
@@ -15705,7 +14867,7 @@
       <w:rFonts w:cs="Arial"/>
     </w:rPr>
   </w:style>
-  <w:style w:type="paragraph" w:styleId="Tabladeilustraciones">
+  <w:style w:type="paragraph" w:styleId="TableofFigures">
     <w:name w:val="table of figures"/>
     <w:basedOn w:val="Normal"/>
     <w:next w:val="Normal"/>
@@ -15714,7 +14876,7 @@
       <w:ind w:left="480" w:hanging="480"/>
     </w:pPr>
   </w:style>
-  <w:style w:type="paragraph" w:styleId="Textocomentario">
+  <w:style w:type="paragraph" w:styleId="CommentText">
     <w:name w:val="annotation text"/>
     <w:basedOn w:val="Normal"/>
     <w:semiHidden/>
@@ -15722,7 +14884,7 @@
       <w:szCs w:val="20"/>
     </w:rPr>
   </w:style>
-  <w:style w:type="paragraph" w:styleId="Textoconsangra">
+  <w:style w:type="paragraph" w:styleId="TableofAuthorities">
     <w:name w:val="table of authorities"/>
     <w:basedOn w:val="Normal"/>
     <w:next w:val="Normal"/>
@@ -15731,7 +14893,7 @@
       <w:ind w:left="240" w:hanging="240"/>
     </w:pPr>
   </w:style>
-  <w:style w:type="paragraph" w:styleId="Textodebloque">
+  <w:style w:type="paragraph" w:styleId="BlockText">
     <w:name w:val="Block Text"/>
     <w:basedOn w:val="Normal"/>
     <w:pPr>
@@ -15739,7 +14901,7 @@
       <w:ind w:left="1440" w:right="1440"/>
     </w:pPr>
   </w:style>
-  <w:style w:type="paragraph" w:styleId="Textoindependiente3">
+  <w:style w:type="paragraph" w:styleId="BodyText3">
     <w:name w:val="Body Text 3"/>
     <w:basedOn w:val="Normal"/>
     <w:pPr>
@@ -15750,9 +14912,9 @@
       <w:szCs w:val="16"/>
     </w:rPr>
   </w:style>
-  <w:style w:type="paragraph" w:styleId="Textoindependienteprimerasangra">
+  <w:style w:type="paragraph" w:styleId="BodyTextFirstIndent">
     <w:name w:val="Body Text First Indent"/>
-    <w:basedOn w:val="Textoindependiente"/>
+    <w:basedOn w:val="BodyText"/>
     <w:pPr>
       <w:spacing w:after="120"/>
       <w:ind w:firstLine="210"/>
@@ -15761,14 +14923,14 @@
       <w:sz w:val="24"/>
     </w:rPr>
   </w:style>
-  <w:style w:type="paragraph" w:styleId="Textoindependienteprimerasangra2">
+  <w:style w:type="paragraph" w:styleId="BodyTextFirstIndent2">
     <w:name w:val="Body Text First Indent 2"/>
-    <w:basedOn w:val="Sangradetextonormal"/>
+    <w:basedOn w:val="BodyTextIndent"/>
     <w:pPr>
       <w:ind w:firstLine="210"/>
     </w:pPr>
   </w:style>
-  <w:style w:type="paragraph" w:styleId="Textomacro">
+  <w:style w:type="paragraph" w:styleId="MacroText">
     <w:name w:val="macro"/>
     <w:semiHidden/>
     <w:pPr>
@@ -15789,7 +14951,7 @@
       <w:lang w:val="es-ES" w:eastAsia="es-ES"/>
     </w:rPr>
   </w:style>
-  <w:style w:type="paragraph" w:styleId="Textonotaalfinal">
+  <w:style w:type="paragraph" w:styleId="EndnoteText">
     <w:name w:val="endnote text"/>
     <w:basedOn w:val="Normal"/>
     <w:semiHidden/>
@@ -15797,7 +14959,7 @@
       <w:szCs w:val="20"/>
     </w:rPr>
   </w:style>
-  <w:style w:type="paragraph" w:styleId="Textosinformato">
+  <w:style w:type="paragraph" w:styleId="PlainText">
     <w:name w:val="Plain Text"/>
     <w:basedOn w:val="Normal"/>
     <w:rPr>
@@ -15805,7 +14967,7 @@
       <w:szCs w:val="20"/>
     </w:rPr>
   </w:style>
-  <w:style w:type="paragraph" w:styleId="Ttulo">
+  <w:style w:type="paragraph" w:styleId="Title">
     <w:name w:val="Title"/>
     <w:basedOn w:val="Normal"/>
     <w:qFormat/>
@@ -15823,10 +14985,10 @@
       <w:szCs w:val="32"/>
     </w:rPr>
   </w:style>
-  <w:style w:type="paragraph" w:styleId="Ttulodendice">
+  <w:style w:type="paragraph" w:styleId="IndexHeading">
     <w:name w:val="index heading"/>
     <w:basedOn w:val="Normal"/>
-    <w:next w:val="ndice1"/>
+    <w:next w:val="Index1"/>
     <w:semiHidden/>
     <w:rPr>
       <w:rFonts w:cs="Arial"/>
@@ -15836,7 +14998,7 @@
   </w:style>
   <w:style w:type="paragraph" w:customStyle="1" w:styleId="Titulo1sinnumeracion">
     <w:name w:val="Titulo 1 sin numeracion"/>
-    <w:basedOn w:val="Ttulo1"/>
+    <w:basedOn w:val="Heading1"/>
     <w:next w:val="Normal"/>
   </w:style>
   <w:style w:type="character" w:customStyle="1" w:styleId="Trminodefinido">
@@ -15845,7 +15007,7 @@
       <w:i/>
     </w:rPr>
   </w:style>
-  <w:style w:type="character" w:styleId="Refdecomentario">
+  <w:style w:type="character" w:styleId="CommentReference">
     <w:name w:val="annotation reference"/>
     <w:semiHidden/>
     <w:rPr>
@@ -15853,9 +15015,9 @@
       <w:szCs w:val="16"/>
     </w:rPr>
   </w:style>
-  <w:style w:type="table" w:styleId="Tablaconcuadrcula">
+  <w:style w:type="table" w:styleId="TableGrid">
     <w:name w:val="Table Grid"/>
-    <w:basedOn w:val="Tablanormal"/>
+    <w:basedOn w:val="TableNormal"/>
     <w:rsid w:val="00126F76"/>
     <w:tblPr>
       <w:tblBorders>
@@ -15909,9 +15071,9 @@
       <w:szCs w:val="22"/>
     </w:rPr>
   </w:style>
-  <w:style w:type="character" w:styleId="Textodelmarcadordeposicin">
+  <w:style w:type="character" w:styleId="PlaceholderText">
     <w:name w:val="Placeholder Text"/>
-    <w:basedOn w:val="Fuentedeprrafopredeter"/>
+    <w:basedOn w:val="DefaultParagraphFont"/>
     <w:uiPriority w:val="99"/>
     <w:semiHidden/>
     <w:rsid w:val="00BD6D15"/>

</xml_diff>